<commit_message>
Update RELATÓRIO DE SIMULAÇÕES.docx
</commit_message>
<xml_diff>
--- a/RELATÓRIO DE SIMULAÇÕES.docx
+++ b/RELATÓRIO DE SIMULAÇÕES.docx
@@ -1,6 +1,6 @@
 
 <file path=word/document.xml><?xml version="1.0" encoding="utf-8"?>
-<w:document xmlns:wpc="http://schemas.microsoft.com/office/word/2010/wordprocessingCanvas" xmlns:cx="http://schemas.microsoft.com/office/drawing/2014/chartex" xmlns:mc="http://schemas.openxmlformats.org/markup-compatibility/2006" xmlns:o="urn:schemas-microsoft-com:office:office" xmlns:r="http://schemas.openxmlformats.org/officeDocument/2006/relationships" xmlns:m="http://schemas.openxmlformats.org/officeDocument/2006/math" xmlns:v="urn:schemas-microsoft-com:vml" xmlns:wp14="http://schemas.microsoft.com/office/word/2010/wordprocessingDrawing" xmlns:wp="http://schemas.openxmlformats.org/drawingml/2006/wordprocessingDrawing" xmlns:w10="urn:schemas-microsoft-com:office:word" xmlns:w="http://schemas.openxmlformats.org/wordprocessingml/2006/main" xmlns:w14="http://schemas.microsoft.com/office/word/2010/wordml" xmlns:w15="http://schemas.microsoft.com/office/word/2012/wordml" xmlns:w16se="http://schemas.microsoft.com/office/word/2015/wordml/symex" xmlns:wpg="http://schemas.microsoft.com/office/word/2010/wordprocessingGroup" xmlns:wpi="http://schemas.microsoft.com/office/word/2010/wordprocessingInk" xmlns:wne="http://schemas.microsoft.com/office/word/2006/wordml" xmlns:wps="http://schemas.microsoft.com/office/word/2010/wordprocessingShape" mc:Ignorable="w14 w15 w16se wp14">
+<w:document xmlns:wpc="http://schemas.microsoft.com/office/word/2010/wordprocessingCanvas" xmlns:mc="http://schemas.openxmlformats.org/markup-compatibility/2006" xmlns:o="urn:schemas-microsoft-com:office:office" xmlns:r="http://schemas.openxmlformats.org/officeDocument/2006/relationships" xmlns:m="http://schemas.openxmlformats.org/officeDocument/2006/math" xmlns:v="urn:schemas-microsoft-com:vml" xmlns:wp14="http://schemas.microsoft.com/office/word/2010/wordprocessingDrawing" xmlns:wp="http://schemas.openxmlformats.org/drawingml/2006/wordprocessingDrawing" xmlns:w10="urn:schemas-microsoft-com:office:word" xmlns:w="http://schemas.openxmlformats.org/wordprocessingml/2006/main" xmlns:w14="http://schemas.microsoft.com/office/word/2010/wordml" xmlns:w15="http://schemas.microsoft.com/office/word/2012/wordml" xmlns:wpg="http://schemas.microsoft.com/office/word/2010/wordprocessingGroup" xmlns:wpi="http://schemas.microsoft.com/office/word/2010/wordprocessingInk" xmlns:wne="http://schemas.microsoft.com/office/word/2006/wordml" xmlns:wps="http://schemas.microsoft.com/office/word/2010/wordprocessingShape" mc:Ignorable="w14 w15 wp14">
   <w:body>
     <w:p>
       <w:pPr>
@@ -84,7 +84,7 @@
               </wp:anchor>
             </w:drawing>
           </mc:Choice>
-          <mc:Fallback>
+          <mc:Fallback xmlns:w16se="http://schemas.microsoft.com/office/word/2015/wordml/symex" xmlns:cx="http://schemas.microsoft.com/office/drawing/2014/chartex">
             <w:pict>
               <v:rect w14:anchorId="69971B8A" id="Retângulo 3" o:spid="_x0000_s1026" style="position:absolute;margin-left:440.4pt;margin-top:-32.7pt;width:20.95pt;height:20.95pt;z-index:251661312;visibility:visible;mso-wrap-style:square;mso-wrap-distance-left:9pt;mso-wrap-distance-top:0;mso-wrap-distance-right:9pt;mso-wrap-distance-bottom:0;mso-position-horizontal:absolute;mso-position-horizontal-relative:margin;mso-position-vertical:absolute;mso-position-vertical-relative:text;v-text-anchor:middle" o:gfxdata="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" fillcolor="white [3212]" strokecolor="white [3212]" strokeweight="1pt">
                 <w10:wrap anchorx="margin"/>
@@ -251,25 +251,7 @@
           <w:sz w:val="24"/>
           <w:szCs w:val="24"/>
         </w:rPr>
-        <w:t xml:space="preserve">PROF. </w:t>
-      </w:r>
-      <w:proofErr w:type="spellStart"/>
-      <w:r>
-        <w:rPr>
-          <w:rFonts w:ascii="Arial" w:hAnsi="Arial" w:cs="Arial"/>
-          <w:sz w:val="24"/>
-          <w:szCs w:val="24"/>
-        </w:rPr>
-        <w:t>MSc</w:t>
-      </w:r>
-      <w:proofErr w:type="spellEnd"/>
-      <w:r>
-        <w:rPr>
-          <w:rFonts w:ascii="Arial" w:hAnsi="Arial" w:cs="Arial"/>
-          <w:sz w:val="24"/>
-          <w:szCs w:val="24"/>
-        </w:rPr>
-        <w:t xml:space="preserve">. </w:t>
+        <w:t xml:space="preserve">PROF. MSc. </w:t>
       </w:r>
       <w:r>
         <w:rPr>
@@ -642,7 +624,7 @@
       <w:sdtContent>
         <w:p>
           <w:pPr>
-            <w:pStyle w:val="CabealhodoSumrio"/>
+            <w:pStyle w:val="TOCHeading"/>
             <w:jc w:val="center"/>
             <w:rPr>
               <w:rFonts w:ascii="Arial" w:hAnsi="Arial" w:cs="Arial"/>
@@ -724,7 +706,7 @@
                   </wp:anchor>
                 </w:drawing>
               </mc:Choice>
-              <mc:Fallback>
+              <mc:Fallback xmlns:w16se="http://schemas.microsoft.com/office/word/2015/wordml/symex" xmlns:cx="http://schemas.microsoft.com/office/drawing/2014/chartex">
                 <w:pict>
                   <v:rect w14:anchorId="6BD2372D" id="Retângulo 13" o:spid="_x0000_s1026" style="position:absolute;margin-left:442.25pt;margin-top:-38.35pt;width:20.95pt;height:20.95pt;z-index:251663360;visibility:visible;mso-wrap-style:square;mso-wrap-distance-left:9pt;mso-wrap-distance-top:0;mso-wrap-distance-right:9pt;mso-wrap-distance-bottom:0;mso-position-horizontal:absolute;mso-position-horizontal-relative:margin;mso-position-vertical:absolute;mso-position-vertical-relative:text;v-text-anchor:middle" o:gfxdata="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" fillcolor="white [3212]" strokecolor="white [3212]" strokeweight="1pt">
                     <w10:wrap anchorx="margin"/>
@@ -756,7 +738,7 @@
         </w:p>
         <w:p>
           <w:pPr>
-            <w:pStyle w:val="Sumrio1"/>
+            <w:pStyle w:val="TOC1"/>
             <w:tabs>
               <w:tab w:val="left" w:pos="440"/>
               <w:tab w:val="right" w:leader="dot" w:pos="9061"/>
@@ -901,7 +883,7 @@
         </w:p>
         <w:p>
           <w:pPr>
-            <w:pStyle w:val="Sumrio1"/>
+            <w:pStyle w:val="TOC1"/>
             <w:tabs>
               <w:tab w:val="left" w:pos="440"/>
               <w:tab w:val="right" w:leader="dot" w:pos="9061"/>
@@ -1022,7 +1004,7 @@
         </w:p>
         <w:p>
           <w:pPr>
-            <w:pStyle w:val="Sumrio1"/>
+            <w:pStyle w:val="TOC1"/>
             <w:tabs>
               <w:tab w:val="left" w:pos="660"/>
               <w:tab w:val="right" w:leader="dot" w:pos="9061"/>
@@ -1141,7 +1123,7 @@
         </w:p>
         <w:p>
           <w:pPr>
-            <w:pStyle w:val="Sumrio1"/>
+            <w:pStyle w:val="TOC1"/>
             <w:tabs>
               <w:tab w:val="left" w:pos="880"/>
               <w:tab w:val="right" w:leader="dot" w:pos="9061"/>
@@ -1260,7 +1242,7 @@
         </w:p>
         <w:p>
           <w:pPr>
-            <w:pStyle w:val="Sumrio1"/>
+            <w:pStyle w:val="TOC1"/>
             <w:tabs>
               <w:tab w:val="left" w:pos="880"/>
               <w:tab w:val="right" w:leader="dot" w:pos="9061"/>
@@ -1379,7 +1361,7 @@
         </w:p>
         <w:p>
           <w:pPr>
-            <w:pStyle w:val="Sumrio1"/>
+            <w:pStyle w:val="TOC1"/>
             <w:tabs>
               <w:tab w:val="left" w:pos="660"/>
               <w:tab w:val="right" w:leader="dot" w:pos="9061"/>
@@ -1498,7 +1480,7 @@
         </w:p>
         <w:p>
           <w:pPr>
-            <w:pStyle w:val="Sumrio1"/>
+            <w:pStyle w:val="TOC1"/>
             <w:tabs>
               <w:tab w:val="left" w:pos="660"/>
               <w:tab w:val="right" w:leader="dot" w:pos="9061"/>
@@ -1617,7 +1599,7 @@
         </w:p>
         <w:p>
           <w:pPr>
-            <w:pStyle w:val="Sumrio1"/>
+            <w:pStyle w:val="TOC1"/>
             <w:tabs>
               <w:tab w:val="left" w:pos="660"/>
               <w:tab w:val="right" w:leader="dot" w:pos="9061"/>
@@ -1736,7 +1718,7 @@
         </w:p>
         <w:p>
           <w:pPr>
-            <w:pStyle w:val="Sumrio1"/>
+            <w:pStyle w:val="TOC1"/>
             <w:tabs>
               <w:tab w:val="left" w:pos="660"/>
               <w:tab w:val="right" w:leader="dot" w:pos="9061"/>
@@ -1855,7 +1837,7 @@
         </w:p>
         <w:p>
           <w:pPr>
-            <w:pStyle w:val="Sumrio1"/>
+            <w:pStyle w:val="TOC1"/>
             <w:tabs>
               <w:tab w:val="left" w:pos="660"/>
               <w:tab w:val="right" w:leader="dot" w:pos="9061"/>
@@ -1974,7 +1956,7 @@
         </w:p>
         <w:p>
           <w:pPr>
-            <w:pStyle w:val="Sumrio1"/>
+            <w:pStyle w:val="TOC1"/>
             <w:tabs>
               <w:tab w:val="left" w:pos="660"/>
               <w:tab w:val="right" w:leader="dot" w:pos="9061"/>
@@ -2093,7 +2075,7 @@
         </w:p>
         <w:p>
           <w:pPr>
-            <w:pStyle w:val="Sumrio1"/>
+            <w:pStyle w:val="TOC1"/>
             <w:tabs>
               <w:tab w:val="left" w:pos="440"/>
               <w:tab w:val="right" w:leader="dot" w:pos="9061"/>
@@ -2214,7 +2196,7 @@
         </w:p>
         <w:p>
           <w:pPr>
-            <w:pStyle w:val="Sumrio1"/>
+            <w:pStyle w:val="TOC1"/>
             <w:tabs>
               <w:tab w:val="right" w:leader="dot" w:pos="9061"/>
             </w:tabs>
@@ -2312,7 +2294,7 @@
         </w:p>
         <w:p>
           <w:pPr>
-            <w:pStyle w:val="Sumrio1"/>
+            <w:pStyle w:val="TOC1"/>
             <w:tabs>
               <w:tab w:val="right" w:leader="dot" w:pos="9061"/>
             </w:tabs>
@@ -2409,7 +2391,7 @@
         </w:p>
         <w:p>
           <w:pPr>
-            <w:pStyle w:val="Sumrio1"/>
+            <w:pStyle w:val="TOC1"/>
             <w:tabs>
               <w:tab w:val="right" w:leader="dot" w:pos="9061"/>
             </w:tabs>
@@ -2506,7 +2488,7 @@
         </w:p>
         <w:p>
           <w:pPr>
-            <w:pStyle w:val="Sumrio1"/>
+            <w:pStyle w:val="TOC1"/>
             <w:tabs>
               <w:tab w:val="right" w:leader="dot" w:pos="9061"/>
             </w:tabs>
@@ -2638,7 +2620,7 @@
     </w:p>
     <w:p>
       <w:pPr>
-        <w:pStyle w:val="PargrafodaLista"/>
+        <w:pStyle w:val="ListParagraph"/>
         <w:numPr>
           <w:ilvl w:val="0"/>
           <w:numId w:val="1"/>
@@ -2760,7 +2742,7 @@
     </w:p>
     <w:p>
       <w:pPr>
-        <w:pStyle w:val="PargrafodaLista"/>
+        <w:pStyle w:val="ListParagraph"/>
         <w:numPr>
           <w:ilvl w:val="0"/>
           <w:numId w:val="1"/>
@@ -2905,7 +2887,7 @@
     </w:p>
     <w:tbl>
       <w:tblPr>
-        <w:tblStyle w:val="Tabelacomgrade"/>
+        <w:tblStyle w:val="TableGrid"/>
         <w:tblW w:w="0" w:type="auto"/>
         <w:tblBorders>
           <w:left w:val="none" w:sz="0" w:space="0" w:color="auto"/>
@@ -2975,19 +2957,8 @@
                 <w:sz w:val="20"/>
                 <w:szCs w:val="20"/>
               </w:rPr>
-              <w:t xml:space="preserve">Máscara de </w:t>
-            </w:r>
-            <w:proofErr w:type="spellStart"/>
-            <w:r>
-              <w:rPr>
-                <w:rFonts w:ascii="Arial" w:hAnsi="Arial" w:cs="Arial"/>
-                <w:b/>
-                <w:sz w:val="20"/>
-                <w:szCs w:val="20"/>
-              </w:rPr>
-              <w:t>Sub-rede</w:t>
-            </w:r>
-            <w:proofErr w:type="spellEnd"/>
+              <w:t>Máscara de Sub-rede</w:t>
+            </w:r>
           </w:p>
         </w:tc>
         <w:tc>
@@ -3008,7 +2979,6 @@
                 <w:szCs w:val="20"/>
               </w:rPr>
             </w:pPr>
-            <w:proofErr w:type="spellStart"/>
             <w:r>
               <w:rPr>
                 <w:rFonts w:ascii="Arial" w:hAnsi="Arial" w:cs="Arial"/>
@@ -3018,7 +2988,6 @@
               </w:rPr>
               <w:t>Sub-rede</w:t>
             </w:r>
-            <w:proofErr w:type="spellEnd"/>
           </w:p>
         </w:tc>
         <w:tc>
@@ -3585,7 +3554,7 @@
     </w:p>
     <w:p>
       <w:pPr>
-        <w:pStyle w:val="PargrafodaLista"/>
+        <w:pStyle w:val="ListParagraph"/>
         <w:numPr>
           <w:ilvl w:val="1"/>
           <w:numId w:val="1"/>
@@ -3643,25 +3612,7 @@
           <w:sz w:val="24"/>
           <w:szCs w:val="24"/>
         </w:rPr>
-        <w:t xml:space="preserve">Para cada departamento descrito acima, foi destinado um roteador Cisco 2901, onde cada qual foi conectado à um roteador </w:t>
-      </w:r>
-      <w:proofErr w:type="spellStart"/>
-      <w:r>
-        <w:rPr>
-          <w:rFonts w:ascii="Arial" w:hAnsi="Arial" w:cs="Arial"/>
-          <w:sz w:val="24"/>
-          <w:szCs w:val="24"/>
-        </w:rPr>
-        <w:t>backbone</w:t>
-      </w:r>
-      <w:proofErr w:type="spellEnd"/>
-      <w:r>
-        <w:rPr>
-          <w:rFonts w:ascii="Arial" w:hAnsi="Arial" w:cs="Arial"/>
-          <w:sz w:val="24"/>
-          <w:szCs w:val="24"/>
-        </w:rPr>
-        <w:t xml:space="preserve"> através de cabos </w:t>
+        <w:t xml:space="preserve">Para cada departamento descrito acima, foi destinado um roteador Cisco 2901, onde cada qual foi conectado à um roteador backbone através de cabos </w:t>
       </w:r>
       <w:r>
         <w:rPr>
@@ -3972,7 +3923,7 @@
     </w:p>
     <w:p>
       <w:pPr>
-        <w:pStyle w:val="PargrafodaLista"/>
+        <w:pStyle w:val="ListParagraph"/>
         <w:numPr>
           <w:ilvl w:val="2"/>
           <w:numId w:val="1"/>
@@ -4032,79 +3983,7 @@
           <w:sz w:val="24"/>
           <w:szCs w:val="24"/>
         </w:rPr>
-        <w:t xml:space="preserve">O OSPF (Open </w:t>
-      </w:r>
-      <w:proofErr w:type="spellStart"/>
-      <w:r>
-        <w:rPr>
-          <w:rFonts w:ascii="Arial" w:hAnsi="Arial" w:cs="Arial"/>
-          <w:sz w:val="24"/>
-          <w:szCs w:val="24"/>
-        </w:rPr>
-        <w:t>Shortest</w:t>
-      </w:r>
-      <w:proofErr w:type="spellEnd"/>
-      <w:r>
-        <w:rPr>
-          <w:rFonts w:ascii="Arial" w:hAnsi="Arial" w:cs="Arial"/>
-          <w:sz w:val="24"/>
-          <w:szCs w:val="24"/>
-        </w:rPr>
-        <w:t xml:space="preserve"> Path </w:t>
-      </w:r>
-      <w:proofErr w:type="spellStart"/>
-      <w:r>
-        <w:rPr>
-          <w:rFonts w:ascii="Arial" w:hAnsi="Arial" w:cs="Arial"/>
-          <w:sz w:val="24"/>
-          <w:szCs w:val="24"/>
-        </w:rPr>
-        <w:t>First</w:t>
-      </w:r>
-      <w:proofErr w:type="spellEnd"/>
-      <w:r>
-        <w:rPr>
-          <w:rFonts w:ascii="Arial" w:hAnsi="Arial" w:cs="Arial"/>
-          <w:sz w:val="24"/>
-          <w:szCs w:val="24"/>
-        </w:rPr>
-        <w:t xml:space="preserve">) é um protocolo de roteamento </w:t>
-      </w:r>
-      <w:proofErr w:type="spellStart"/>
-      <w:r>
-        <w:rPr>
-          <w:rFonts w:ascii="Arial" w:hAnsi="Arial" w:cs="Arial"/>
-          <w:sz w:val="24"/>
-          <w:szCs w:val="24"/>
-        </w:rPr>
-        <w:t>intra-domínio</w:t>
-      </w:r>
-      <w:proofErr w:type="spellEnd"/>
-      <w:r>
-        <w:rPr>
-          <w:rFonts w:ascii="Arial" w:hAnsi="Arial" w:cs="Arial"/>
-          <w:sz w:val="24"/>
-          <w:szCs w:val="24"/>
-        </w:rPr>
-        <w:t xml:space="preserve"> responsável por gerenciar os caminhos entre roteadores. Para realizar tal atividade, este protocolo utiliza o algoritmo de </w:t>
-      </w:r>
-      <w:proofErr w:type="spellStart"/>
-      <w:r>
-        <w:rPr>
-          <w:rFonts w:ascii="Arial" w:hAnsi="Arial" w:cs="Arial"/>
-          <w:sz w:val="24"/>
-          <w:szCs w:val="24"/>
-        </w:rPr>
-        <w:t>Dijkstra</w:t>
-      </w:r>
-      <w:proofErr w:type="spellEnd"/>
-      <w:r>
-        <w:rPr>
-          <w:rFonts w:ascii="Arial" w:hAnsi="Arial" w:cs="Arial"/>
-          <w:sz w:val="24"/>
-          <w:szCs w:val="24"/>
-        </w:rPr>
-        <w:t xml:space="preserve"> para construir e manter uma tabela de roteamento contendo as rotas mais curtas para cada link da rede (diferentemente do RIP, que mantém todas as rotas possíveis).</w:t>
+        <w:t>O OSPF (Open Shortest Path First) é um protocolo de roteamento intra-domínio responsável por gerenciar os caminhos entre roteadores. Para realizar tal atividade, este protocolo utiliza o algoritmo de Dijkstra para construir e manter uma tabela de roteamento contendo as rotas mais curtas para cada link da rede (diferentemente do RIP, que mantém todas as rotas possíveis).</w:t>
       </w:r>
     </w:p>
     <w:p>
@@ -4124,25 +4003,7 @@
           <w:sz w:val="24"/>
           <w:szCs w:val="24"/>
         </w:rPr>
-        <w:t xml:space="preserve">Para que isto seja possível, cada conexão com o roteador central forma uma </w:t>
-      </w:r>
-      <w:proofErr w:type="spellStart"/>
-      <w:r>
-        <w:rPr>
-          <w:rFonts w:ascii="Arial" w:hAnsi="Arial" w:cs="Arial"/>
-          <w:sz w:val="24"/>
-          <w:szCs w:val="24"/>
-        </w:rPr>
-        <w:t>sub-rede</w:t>
-      </w:r>
-      <w:proofErr w:type="spellEnd"/>
-      <w:r>
-        <w:rPr>
-          <w:rFonts w:ascii="Arial" w:hAnsi="Arial" w:cs="Arial"/>
-          <w:sz w:val="24"/>
-          <w:szCs w:val="24"/>
-        </w:rPr>
-        <w:t xml:space="preserve"> nova, de forma que utilizaremos quatro sub-redes adicionais para esta configuração. As sub-redes são 50.X.X.X, 51.X.X.X, 52.X.X.X e</w:t>
+        <w:t>Para que isto seja possível, cada conexão com o roteador central forma uma sub-rede nova, de forma que utilizaremos quatro sub-redes adicionais para esta configuração. As sub-redes são 50.X.X.X, 51.X.X.X, 52.X.X.X e</w:t>
       </w:r>
       <w:r>
         <w:rPr>
@@ -4383,25 +4244,7 @@
           <w:sz w:val="24"/>
           <w:szCs w:val="24"/>
         </w:rPr>
-        <w:t xml:space="preserve"> </w:t>
-      </w:r>
-      <w:proofErr w:type="gramStart"/>
-      <w:r>
-        <w:rPr>
-          <w:rFonts w:ascii="Arial" w:hAnsi="Arial" w:cs="Arial"/>
-          <w:sz w:val="24"/>
-          <w:szCs w:val="24"/>
-        </w:rPr>
-        <w:t>A, a</w:t>
-      </w:r>
-      <w:proofErr w:type="gramEnd"/>
-      <w:r>
-        <w:rPr>
-          <w:rFonts w:ascii="Arial" w:hAnsi="Arial" w:cs="Arial"/>
-          <w:sz w:val="24"/>
-          <w:szCs w:val="24"/>
-        </w:rPr>
-        <w:t xml:space="preserve"> definição do OSPF na topologia final possui cinco áreas, uma para cada departamento mais a </w:t>
+        <w:t xml:space="preserve"> A, a definição do OSPF na topologia final possui cinco áreas, uma para cada departamento mais a </w:t>
       </w:r>
       <w:r>
         <w:rPr>
@@ -4476,45 +4319,8 @@
           <w:sz w:val="24"/>
           <w:szCs w:val="24"/>
         </w:rPr>
-        <w:t xml:space="preserve">roteador da administração, temos duas interfaces que se conectam com duas sub-redes, a </w:t>
-      </w:r>
-      <w:proofErr w:type="spellStart"/>
-      <w:r>
-        <w:rPr>
-          <w:rFonts w:ascii="Arial" w:hAnsi="Arial" w:cs="Arial"/>
-          <w:sz w:val="24"/>
-          <w:szCs w:val="24"/>
-        </w:rPr>
-        <w:t>sub-rede</w:t>
-      </w:r>
-      <w:proofErr w:type="spellEnd"/>
-      <w:r>
-        <w:rPr>
-          <w:rFonts w:ascii="Arial" w:hAnsi="Arial" w:cs="Arial"/>
-          <w:sz w:val="24"/>
-          <w:szCs w:val="24"/>
-        </w:rPr>
-        <w:t xml:space="preserve"> da administração (192.168.0.X) e a </w:t>
-      </w:r>
-      <w:proofErr w:type="spellStart"/>
-      <w:r>
-        <w:rPr>
-          <w:rFonts w:ascii="Arial" w:hAnsi="Arial" w:cs="Arial"/>
-          <w:sz w:val="24"/>
-          <w:szCs w:val="24"/>
-        </w:rPr>
-        <w:t>sub-rede</w:t>
-      </w:r>
-      <w:proofErr w:type="spellEnd"/>
-      <w:r>
-        <w:rPr>
-          <w:rFonts w:ascii="Arial" w:hAnsi="Arial" w:cs="Arial"/>
-          <w:sz w:val="24"/>
-          <w:szCs w:val="24"/>
-        </w:rPr>
-        <w:t xml:space="preserve"> interna dos roteadores (50.X.X.X). Para cadastrar as duas sub-redes, precisamos acessar a configuração do OSPF através do comando </w:t>
-      </w:r>
-      <w:proofErr w:type="spellStart"/>
+        <w:t xml:space="preserve">roteador da administração, temos duas interfaces que se conectam com duas sub-redes, a sub-rede da administração (192.168.0.X) e a sub-rede interna dos roteadores (50.X.X.X). Para cadastrar as duas sub-redes, precisamos acessar a configuração do OSPF através do comando </w:t>
+      </w:r>
       <w:r>
         <w:rPr>
           <w:rFonts w:ascii="Arial" w:hAnsi="Arial" w:cs="Arial"/>
@@ -4523,9 +4329,16 @@
           <w:sz w:val="24"/>
           <w:szCs w:val="24"/>
         </w:rPr>
-        <w:t>router</w:t>
-      </w:r>
-      <w:proofErr w:type="spellEnd"/>
+        <w:t>router ospf 1</w:t>
+      </w:r>
+      <w:r>
+        <w:rPr>
+          <w:rFonts w:ascii="Arial" w:hAnsi="Arial" w:cs="Arial"/>
+          <w:sz w:val="24"/>
+          <w:szCs w:val="24"/>
+        </w:rPr>
+        <w:t xml:space="preserve">, seguido dos comandos para criar as sub-redes na tabela de roteamento do OSPF, que são eles: </w:t>
+      </w:r>
       <w:r>
         <w:rPr>
           <w:rFonts w:ascii="Arial" w:hAnsi="Arial" w:cs="Arial"/>
@@ -4534,9 +4347,8 @@
           <w:sz w:val="24"/>
           <w:szCs w:val="24"/>
         </w:rPr>
-        <w:t xml:space="preserve"> </w:t>
-      </w:r>
-      <w:proofErr w:type="spellStart"/>
+        <w:t>network 192.168.</w:t>
+      </w:r>
       <w:r>
         <w:rPr>
           <w:rFonts w:ascii="Arial" w:hAnsi="Arial" w:cs="Arial"/>
@@ -4545,9 +4357,8 @@
           <w:sz w:val="24"/>
           <w:szCs w:val="24"/>
         </w:rPr>
-        <w:t>ospf</w:t>
-      </w:r>
-      <w:proofErr w:type="spellEnd"/>
+        <w:t>0</w:t>
+      </w:r>
       <w:r>
         <w:rPr>
           <w:rFonts w:ascii="Arial" w:hAnsi="Arial" w:cs="Arial"/>
@@ -4556,15 +4367,7 @@
           <w:sz w:val="24"/>
           <w:szCs w:val="24"/>
         </w:rPr>
-        <w:t xml:space="preserve"> 1</w:t>
-      </w:r>
-      <w:r>
-        <w:rPr>
-          <w:rFonts w:ascii="Arial" w:hAnsi="Arial" w:cs="Arial"/>
-          <w:sz w:val="24"/>
-          <w:szCs w:val="24"/>
-        </w:rPr>
-        <w:t xml:space="preserve">, seguido dos comandos para criar as sub-redes na tabela de roteamento do OSPF, que são eles: </w:t>
+        <w:t xml:space="preserve">.0 0.0.0.255 area </w:t>
       </w:r>
       <w:r>
         <w:rPr>
@@ -4574,7 +4377,15 @@
           <w:sz w:val="24"/>
           <w:szCs w:val="24"/>
         </w:rPr>
-        <w:t>network 192.168.</w:t>
+        <w:t>10</w:t>
+      </w:r>
+      <w:r>
+        <w:rPr>
+          <w:rFonts w:ascii="Arial" w:hAnsi="Arial" w:cs="Arial"/>
+          <w:sz w:val="24"/>
+          <w:szCs w:val="24"/>
+        </w:rPr>
+        <w:t xml:space="preserve"> e </w:t>
       </w:r>
       <w:r>
         <w:rPr>
@@ -4584,7 +4395,7 @@
           <w:sz w:val="24"/>
           <w:szCs w:val="24"/>
         </w:rPr>
-        <w:t>0</w:t>
+        <w:t xml:space="preserve">network </w:t>
       </w:r>
       <w:r>
         <w:rPr>
@@ -4594,9 +4405,8 @@
           <w:sz w:val="24"/>
           <w:szCs w:val="24"/>
         </w:rPr>
-        <w:t xml:space="preserve">.0 0.0.0.255 </w:t>
-      </w:r>
-      <w:proofErr w:type="spellStart"/>
+        <w:t>50.0.0.0</w:t>
+      </w:r>
       <w:r>
         <w:rPr>
           <w:rFonts w:ascii="Arial" w:hAnsi="Arial" w:cs="Arial"/>
@@ -4605,9 +4415,8 @@
           <w:sz w:val="24"/>
           <w:szCs w:val="24"/>
         </w:rPr>
-        <w:t>area</w:t>
-      </w:r>
-      <w:proofErr w:type="spellEnd"/>
+        <w:t xml:space="preserve"> 0.0.0.</w:t>
+      </w:r>
       <w:r>
         <w:rPr>
           <w:rFonts w:ascii="Arial" w:hAnsi="Arial" w:cs="Arial"/>
@@ -4616,7 +4425,7 @@
           <w:sz w:val="24"/>
           <w:szCs w:val="24"/>
         </w:rPr>
-        <w:t xml:space="preserve"> </w:t>
+        <w:t xml:space="preserve">3 </w:t>
       </w:r>
       <w:r>
         <w:rPr>
@@ -4626,77 +4435,7 @@
           <w:sz w:val="24"/>
           <w:szCs w:val="24"/>
         </w:rPr>
-        <w:t>10</w:t>
-      </w:r>
-      <w:r>
-        <w:rPr>
-          <w:rFonts w:ascii="Arial" w:hAnsi="Arial" w:cs="Arial"/>
-          <w:sz w:val="24"/>
-          <w:szCs w:val="24"/>
-        </w:rPr>
-        <w:t xml:space="preserve"> e </w:t>
-      </w:r>
-      <w:r>
-        <w:rPr>
-          <w:rFonts w:ascii="Arial" w:hAnsi="Arial" w:cs="Arial"/>
-          <w:b/>
-          <w:i/>
-          <w:sz w:val="24"/>
-          <w:szCs w:val="24"/>
-        </w:rPr>
-        <w:t xml:space="preserve">network </w:t>
-      </w:r>
-      <w:r>
-        <w:rPr>
-          <w:rFonts w:ascii="Arial" w:hAnsi="Arial" w:cs="Arial"/>
-          <w:b/>
-          <w:i/>
-          <w:sz w:val="24"/>
-          <w:szCs w:val="24"/>
-        </w:rPr>
-        <w:t>50.0.0.0</w:t>
-      </w:r>
-      <w:r>
-        <w:rPr>
-          <w:rFonts w:ascii="Arial" w:hAnsi="Arial" w:cs="Arial"/>
-          <w:b/>
-          <w:i/>
-          <w:sz w:val="24"/>
-          <w:szCs w:val="24"/>
-        </w:rPr>
-        <w:t xml:space="preserve"> 0.0.0.</w:t>
-      </w:r>
-      <w:r>
-        <w:rPr>
-          <w:rFonts w:ascii="Arial" w:hAnsi="Arial" w:cs="Arial"/>
-          <w:b/>
-          <w:i/>
-          <w:sz w:val="24"/>
-          <w:szCs w:val="24"/>
-        </w:rPr>
-        <w:t xml:space="preserve">3 </w:t>
-      </w:r>
-      <w:proofErr w:type="spellStart"/>
-      <w:r>
-        <w:rPr>
-          <w:rFonts w:ascii="Arial" w:hAnsi="Arial" w:cs="Arial"/>
-          <w:b/>
-          <w:i/>
-          <w:sz w:val="24"/>
-          <w:szCs w:val="24"/>
-        </w:rPr>
-        <w:t>area</w:t>
-      </w:r>
-      <w:proofErr w:type="spellEnd"/>
-      <w:r>
-        <w:rPr>
-          <w:rFonts w:ascii="Arial" w:hAnsi="Arial" w:cs="Arial"/>
-          <w:b/>
-          <w:i/>
-          <w:sz w:val="24"/>
-          <w:szCs w:val="24"/>
-        </w:rPr>
-        <w:t xml:space="preserve"> 0</w:t>
+        <w:t>area 0</w:t>
       </w:r>
       <w:r>
         <w:rPr>
@@ -4728,45 +4467,8 @@
           <w:sz w:val="24"/>
           <w:szCs w:val="24"/>
         </w:rPr>
-        <w:t xml:space="preserve">Para o roteador da TI, as duas interfaces se conectam com a </w:t>
-      </w:r>
-      <w:proofErr w:type="spellStart"/>
-      <w:r>
-        <w:rPr>
-          <w:rFonts w:ascii="Arial" w:hAnsi="Arial" w:cs="Arial"/>
-          <w:sz w:val="24"/>
-          <w:szCs w:val="24"/>
-        </w:rPr>
-        <w:t>sub-rede</w:t>
-      </w:r>
-      <w:proofErr w:type="spellEnd"/>
-      <w:r>
-        <w:rPr>
-          <w:rFonts w:ascii="Arial" w:hAnsi="Arial" w:cs="Arial"/>
-          <w:sz w:val="24"/>
-          <w:szCs w:val="24"/>
-        </w:rPr>
-        <w:t xml:space="preserve"> da TI (192.168.1.X) e a </w:t>
-      </w:r>
-      <w:proofErr w:type="spellStart"/>
-      <w:r>
-        <w:rPr>
-          <w:rFonts w:ascii="Arial" w:hAnsi="Arial" w:cs="Arial"/>
-          <w:sz w:val="24"/>
-          <w:szCs w:val="24"/>
-        </w:rPr>
-        <w:t>sub-rede</w:t>
-      </w:r>
-      <w:proofErr w:type="spellEnd"/>
-      <w:r>
-        <w:rPr>
-          <w:rFonts w:ascii="Arial" w:hAnsi="Arial" w:cs="Arial"/>
-          <w:sz w:val="24"/>
-          <w:szCs w:val="24"/>
-        </w:rPr>
-        <w:t xml:space="preserve"> interna dos roteadores (51.X.X.X). Novamente executa-se o comando </w:t>
-      </w:r>
-      <w:proofErr w:type="spellStart"/>
+        <w:t xml:space="preserve">Para o roteador da TI, as duas interfaces se conectam com a sub-rede da TI (192.168.1.X) e a sub-rede interna dos roteadores (51.X.X.X). Novamente executa-se o comando </w:t>
+      </w:r>
       <w:r>
         <w:rPr>
           <w:rFonts w:ascii="Arial" w:hAnsi="Arial" w:cs="Arial"/>
@@ -4775,9 +4477,16 @@
           <w:sz w:val="24"/>
           <w:szCs w:val="24"/>
         </w:rPr>
-        <w:t>router</w:t>
-      </w:r>
-      <w:proofErr w:type="spellEnd"/>
+        <w:t>router ospf 1</w:t>
+      </w:r>
+      <w:r>
+        <w:rPr>
+          <w:rFonts w:ascii="Arial" w:hAnsi="Arial" w:cs="Arial"/>
+          <w:sz w:val="24"/>
+          <w:szCs w:val="24"/>
+        </w:rPr>
+        <w:t xml:space="preserve">, seguido dos comandos </w:t>
+      </w:r>
       <w:r>
         <w:rPr>
           <w:rFonts w:ascii="Arial" w:hAnsi="Arial" w:cs="Arial"/>
@@ -4786,9 +4495,8 @@
           <w:sz w:val="24"/>
           <w:szCs w:val="24"/>
         </w:rPr>
-        <w:t xml:space="preserve"> </w:t>
-      </w:r>
-      <w:proofErr w:type="spellStart"/>
+        <w:t>network 192.168.</w:t>
+      </w:r>
       <w:r>
         <w:rPr>
           <w:rFonts w:ascii="Arial" w:hAnsi="Arial" w:cs="Arial"/>
@@ -4797,9 +4505,8 @@
           <w:sz w:val="24"/>
           <w:szCs w:val="24"/>
         </w:rPr>
-        <w:t>ospf</w:t>
-      </w:r>
-      <w:proofErr w:type="spellEnd"/>
+        <w:t>1</w:t>
+      </w:r>
       <w:r>
         <w:rPr>
           <w:rFonts w:ascii="Arial" w:hAnsi="Arial" w:cs="Arial"/>
@@ -4808,15 +4515,7 @@
           <w:sz w:val="24"/>
           <w:szCs w:val="24"/>
         </w:rPr>
-        <w:t xml:space="preserve"> 1</w:t>
-      </w:r>
-      <w:r>
-        <w:rPr>
-          <w:rFonts w:ascii="Arial" w:hAnsi="Arial" w:cs="Arial"/>
-          <w:sz w:val="24"/>
-          <w:szCs w:val="24"/>
-        </w:rPr>
-        <w:t xml:space="preserve">, seguido dos comandos </w:t>
+        <w:t xml:space="preserve">.0 0.0.0.255 area </w:t>
       </w:r>
       <w:r>
         <w:rPr>
@@ -4826,7 +4525,15 @@
           <w:sz w:val="24"/>
           <w:szCs w:val="24"/>
         </w:rPr>
-        <w:t>network 192.168.</w:t>
+        <w:t>20</w:t>
+      </w:r>
+      <w:r>
+        <w:rPr>
+          <w:rFonts w:ascii="Arial" w:hAnsi="Arial" w:cs="Arial"/>
+          <w:sz w:val="24"/>
+          <w:szCs w:val="24"/>
+        </w:rPr>
+        <w:t xml:space="preserve"> e </w:t>
       </w:r>
       <w:r>
         <w:rPr>
@@ -4836,7 +4543,7 @@
           <w:sz w:val="24"/>
           <w:szCs w:val="24"/>
         </w:rPr>
-        <w:t>1</w:t>
+        <w:t xml:space="preserve">network </w:t>
       </w:r>
       <w:r>
         <w:rPr>
@@ -4846,9 +4553,8 @@
           <w:sz w:val="24"/>
           <w:szCs w:val="24"/>
         </w:rPr>
-        <w:t xml:space="preserve">.0 0.0.0.255 </w:t>
-      </w:r>
-      <w:proofErr w:type="spellStart"/>
+        <w:t>51.0.0.0</w:t>
+      </w:r>
       <w:r>
         <w:rPr>
           <w:rFonts w:ascii="Arial" w:hAnsi="Arial" w:cs="Arial"/>
@@ -4857,9 +4563,8 @@
           <w:sz w:val="24"/>
           <w:szCs w:val="24"/>
         </w:rPr>
-        <w:t>area</w:t>
-      </w:r>
-      <w:proofErr w:type="spellEnd"/>
+        <w:t xml:space="preserve"> 0.0.0.</w:t>
+      </w:r>
       <w:r>
         <w:rPr>
           <w:rFonts w:ascii="Arial" w:hAnsi="Arial" w:cs="Arial"/>
@@ -4868,7 +4573,7 @@
           <w:sz w:val="24"/>
           <w:szCs w:val="24"/>
         </w:rPr>
-        <w:t xml:space="preserve"> </w:t>
+        <w:t xml:space="preserve">3 </w:t>
       </w:r>
       <w:r>
         <w:rPr>
@@ -4878,77 +4583,7 @@
           <w:sz w:val="24"/>
           <w:szCs w:val="24"/>
         </w:rPr>
-        <w:t>20</w:t>
-      </w:r>
-      <w:r>
-        <w:rPr>
-          <w:rFonts w:ascii="Arial" w:hAnsi="Arial" w:cs="Arial"/>
-          <w:sz w:val="24"/>
-          <w:szCs w:val="24"/>
-        </w:rPr>
-        <w:t xml:space="preserve"> e </w:t>
-      </w:r>
-      <w:r>
-        <w:rPr>
-          <w:rFonts w:ascii="Arial" w:hAnsi="Arial" w:cs="Arial"/>
-          <w:b/>
-          <w:i/>
-          <w:sz w:val="24"/>
-          <w:szCs w:val="24"/>
-        </w:rPr>
-        <w:t xml:space="preserve">network </w:t>
-      </w:r>
-      <w:r>
-        <w:rPr>
-          <w:rFonts w:ascii="Arial" w:hAnsi="Arial" w:cs="Arial"/>
-          <w:b/>
-          <w:i/>
-          <w:sz w:val="24"/>
-          <w:szCs w:val="24"/>
-        </w:rPr>
-        <w:t>51.0.0.0</w:t>
-      </w:r>
-      <w:r>
-        <w:rPr>
-          <w:rFonts w:ascii="Arial" w:hAnsi="Arial" w:cs="Arial"/>
-          <w:b/>
-          <w:i/>
-          <w:sz w:val="24"/>
-          <w:szCs w:val="24"/>
-        </w:rPr>
-        <w:t xml:space="preserve"> 0.0.0.</w:t>
-      </w:r>
-      <w:r>
-        <w:rPr>
-          <w:rFonts w:ascii="Arial" w:hAnsi="Arial" w:cs="Arial"/>
-          <w:b/>
-          <w:i/>
-          <w:sz w:val="24"/>
-          <w:szCs w:val="24"/>
-        </w:rPr>
-        <w:t xml:space="preserve">3 </w:t>
-      </w:r>
-      <w:proofErr w:type="spellStart"/>
-      <w:r>
-        <w:rPr>
-          <w:rFonts w:ascii="Arial" w:hAnsi="Arial" w:cs="Arial"/>
-          <w:b/>
-          <w:i/>
-          <w:sz w:val="24"/>
-          <w:szCs w:val="24"/>
-        </w:rPr>
-        <w:t>area</w:t>
-      </w:r>
-      <w:proofErr w:type="spellEnd"/>
-      <w:r>
-        <w:rPr>
-          <w:rFonts w:ascii="Arial" w:hAnsi="Arial" w:cs="Arial"/>
-          <w:b/>
-          <w:i/>
-          <w:sz w:val="24"/>
-          <w:szCs w:val="24"/>
-        </w:rPr>
-        <w:t xml:space="preserve"> 0</w:t>
+        <w:t>area 0</w:t>
       </w:r>
       <w:r>
         <w:rPr>
@@ -4986,45 +4621,8 @@
           <w:sz w:val="24"/>
           <w:szCs w:val="24"/>
         </w:rPr>
-        <w:t xml:space="preserve">Para o roteador dos Visitantes, as duas interfaces se conectam com a </w:t>
-      </w:r>
-      <w:proofErr w:type="spellStart"/>
-      <w:r>
-        <w:rPr>
-          <w:rFonts w:ascii="Arial" w:hAnsi="Arial" w:cs="Arial"/>
-          <w:sz w:val="24"/>
-          <w:szCs w:val="24"/>
-        </w:rPr>
-        <w:t>sub-rede</w:t>
-      </w:r>
-      <w:proofErr w:type="spellEnd"/>
-      <w:r>
-        <w:rPr>
-          <w:rFonts w:ascii="Arial" w:hAnsi="Arial" w:cs="Arial"/>
-          <w:sz w:val="24"/>
-          <w:szCs w:val="24"/>
-        </w:rPr>
-        <w:t xml:space="preserve"> dos Visitantes (10.X.X.X) e a </w:t>
-      </w:r>
-      <w:proofErr w:type="spellStart"/>
-      <w:r>
-        <w:rPr>
-          <w:rFonts w:ascii="Arial" w:hAnsi="Arial" w:cs="Arial"/>
-          <w:sz w:val="24"/>
-          <w:szCs w:val="24"/>
-        </w:rPr>
-        <w:t>sub-rede</w:t>
-      </w:r>
-      <w:proofErr w:type="spellEnd"/>
-      <w:r>
-        <w:rPr>
-          <w:rFonts w:ascii="Arial" w:hAnsi="Arial" w:cs="Arial"/>
-          <w:sz w:val="24"/>
-          <w:szCs w:val="24"/>
-        </w:rPr>
-        <w:t xml:space="preserve"> interna dos roteadores (52.X.X.X). Novamente executa-se o comando </w:t>
-      </w:r>
-      <w:proofErr w:type="spellStart"/>
+        <w:t xml:space="preserve">Para o roteador dos Visitantes, as duas interfaces se conectam com a sub-rede dos Visitantes (10.X.X.X) e a sub-rede interna dos roteadores (52.X.X.X). Novamente executa-se o comando </w:t>
+      </w:r>
       <w:r>
         <w:rPr>
           <w:rFonts w:ascii="Arial" w:hAnsi="Arial" w:cs="Arial"/>
@@ -5033,9 +4631,16 @@
           <w:sz w:val="24"/>
           <w:szCs w:val="24"/>
         </w:rPr>
-        <w:t>router</w:t>
-      </w:r>
-      <w:proofErr w:type="spellEnd"/>
+        <w:t>router ospf 1</w:t>
+      </w:r>
+      <w:r>
+        <w:rPr>
+          <w:rFonts w:ascii="Arial" w:hAnsi="Arial" w:cs="Arial"/>
+          <w:sz w:val="24"/>
+          <w:szCs w:val="24"/>
+        </w:rPr>
+        <w:t xml:space="preserve">, seguido dos comandos </w:t>
+      </w:r>
       <w:r>
         <w:rPr>
           <w:rFonts w:ascii="Arial" w:hAnsi="Arial" w:cs="Arial"/>
@@ -5044,9 +4649,8 @@
           <w:sz w:val="24"/>
           <w:szCs w:val="24"/>
         </w:rPr>
-        <w:t xml:space="preserve"> </w:t>
-      </w:r>
-      <w:proofErr w:type="spellStart"/>
+        <w:t xml:space="preserve">network </w:t>
+      </w:r>
       <w:r>
         <w:rPr>
           <w:rFonts w:ascii="Arial" w:hAnsi="Arial" w:cs="Arial"/>
@@ -5055,9 +4659,8 @@
           <w:sz w:val="24"/>
           <w:szCs w:val="24"/>
         </w:rPr>
-        <w:t>ospf</w:t>
-      </w:r>
-      <w:proofErr w:type="spellEnd"/>
+        <w:t>10</w:t>
+      </w:r>
       <w:r>
         <w:rPr>
           <w:rFonts w:ascii="Arial" w:hAnsi="Arial" w:cs="Arial"/>
@@ -5066,15 +4669,7 @@
           <w:sz w:val="24"/>
           <w:szCs w:val="24"/>
         </w:rPr>
-        <w:t xml:space="preserve"> 1</w:t>
-      </w:r>
-      <w:r>
-        <w:rPr>
-          <w:rFonts w:ascii="Arial" w:hAnsi="Arial" w:cs="Arial"/>
-          <w:sz w:val="24"/>
-          <w:szCs w:val="24"/>
-        </w:rPr>
-        <w:t xml:space="preserve">, seguido dos comandos </w:t>
+        <w:t>.</w:t>
       </w:r>
       <w:r>
         <w:rPr>
@@ -5084,6 +4679,64 @@
           <w:sz w:val="24"/>
           <w:szCs w:val="24"/>
         </w:rPr>
+        <w:t>0</w:t>
+      </w:r>
+      <w:r>
+        <w:rPr>
+          <w:rFonts w:ascii="Arial" w:hAnsi="Arial" w:cs="Arial"/>
+          <w:b/>
+          <w:i/>
+          <w:sz w:val="24"/>
+          <w:szCs w:val="24"/>
+        </w:rPr>
+        <w:t>.</w:t>
+      </w:r>
+      <w:r>
+        <w:rPr>
+          <w:rFonts w:ascii="Arial" w:hAnsi="Arial" w:cs="Arial"/>
+          <w:b/>
+          <w:i/>
+          <w:sz w:val="24"/>
+          <w:szCs w:val="24"/>
+        </w:rPr>
+        <w:t>0</w:t>
+      </w:r>
+      <w:r>
+        <w:rPr>
+          <w:rFonts w:ascii="Arial" w:hAnsi="Arial" w:cs="Arial"/>
+          <w:b/>
+          <w:i/>
+          <w:sz w:val="24"/>
+          <w:szCs w:val="24"/>
+        </w:rPr>
+        <w:t xml:space="preserve">.0 0.0.0.255 area </w:t>
+      </w:r>
+      <w:r>
+        <w:rPr>
+          <w:rFonts w:ascii="Arial" w:hAnsi="Arial" w:cs="Arial"/>
+          <w:b/>
+          <w:i/>
+          <w:sz w:val="24"/>
+          <w:szCs w:val="24"/>
+        </w:rPr>
+        <w:t>30</w:t>
+      </w:r>
+      <w:r>
+        <w:rPr>
+          <w:rFonts w:ascii="Arial" w:hAnsi="Arial" w:cs="Arial"/>
+          <w:sz w:val="24"/>
+          <w:szCs w:val="24"/>
+        </w:rPr>
+        <w:t xml:space="preserve"> e </w:t>
+      </w:r>
+      <w:r>
+        <w:rPr>
+          <w:rFonts w:ascii="Arial" w:hAnsi="Arial" w:cs="Arial"/>
+          <w:b/>
+          <w:i/>
+          <w:sz w:val="24"/>
+          <w:szCs w:val="24"/>
+        </w:rPr>
         <w:t xml:space="preserve">network </w:t>
       </w:r>
       <w:r>
@@ -5094,7 +4747,7 @@
           <w:sz w:val="24"/>
           <w:szCs w:val="24"/>
         </w:rPr>
-        <w:t>10</w:t>
+        <w:t>52.0.0.0</w:t>
       </w:r>
       <w:r>
         <w:rPr>
@@ -5104,7 +4757,7 @@
           <w:sz w:val="24"/>
           <w:szCs w:val="24"/>
         </w:rPr>
-        <w:t>.</w:t>
+        <w:t xml:space="preserve"> 0.0.0.</w:t>
       </w:r>
       <w:r>
         <w:rPr>
@@ -5114,7 +4767,7 @@
           <w:sz w:val="24"/>
           <w:szCs w:val="24"/>
         </w:rPr>
-        <w:t>0</w:t>
+        <w:t xml:space="preserve">3 </w:t>
       </w:r>
       <w:r>
         <w:rPr>
@@ -5124,129 +4777,7 @@
           <w:sz w:val="24"/>
           <w:szCs w:val="24"/>
         </w:rPr>
-        <w:t>.</w:t>
-      </w:r>
-      <w:r>
-        <w:rPr>
-          <w:rFonts w:ascii="Arial" w:hAnsi="Arial" w:cs="Arial"/>
-          <w:b/>
-          <w:i/>
-          <w:sz w:val="24"/>
-          <w:szCs w:val="24"/>
-        </w:rPr>
-        <w:t>0</w:t>
-      </w:r>
-      <w:r>
-        <w:rPr>
-          <w:rFonts w:ascii="Arial" w:hAnsi="Arial" w:cs="Arial"/>
-          <w:b/>
-          <w:i/>
-          <w:sz w:val="24"/>
-          <w:szCs w:val="24"/>
-        </w:rPr>
-        <w:t xml:space="preserve">.0 0.0.0.255 </w:t>
-      </w:r>
-      <w:proofErr w:type="spellStart"/>
-      <w:r>
-        <w:rPr>
-          <w:rFonts w:ascii="Arial" w:hAnsi="Arial" w:cs="Arial"/>
-          <w:b/>
-          <w:i/>
-          <w:sz w:val="24"/>
-          <w:szCs w:val="24"/>
-        </w:rPr>
-        <w:t>area</w:t>
-      </w:r>
-      <w:proofErr w:type="spellEnd"/>
-      <w:r>
-        <w:rPr>
-          <w:rFonts w:ascii="Arial" w:hAnsi="Arial" w:cs="Arial"/>
-          <w:b/>
-          <w:i/>
-          <w:sz w:val="24"/>
-          <w:szCs w:val="24"/>
-        </w:rPr>
-        <w:t xml:space="preserve"> </w:t>
-      </w:r>
-      <w:r>
-        <w:rPr>
-          <w:rFonts w:ascii="Arial" w:hAnsi="Arial" w:cs="Arial"/>
-          <w:b/>
-          <w:i/>
-          <w:sz w:val="24"/>
-          <w:szCs w:val="24"/>
-        </w:rPr>
-        <w:t>30</w:t>
-      </w:r>
-      <w:r>
-        <w:rPr>
-          <w:rFonts w:ascii="Arial" w:hAnsi="Arial" w:cs="Arial"/>
-          <w:sz w:val="24"/>
-          <w:szCs w:val="24"/>
-        </w:rPr>
-        <w:t xml:space="preserve"> e </w:t>
-      </w:r>
-      <w:r>
-        <w:rPr>
-          <w:rFonts w:ascii="Arial" w:hAnsi="Arial" w:cs="Arial"/>
-          <w:b/>
-          <w:i/>
-          <w:sz w:val="24"/>
-          <w:szCs w:val="24"/>
-        </w:rPr>
-        <w:t xml:space="preserve">network </w:t>
-      </w:r>
-      <w:r>
-        <w:rPr>
-          <w:rFonts w:ascii="Arial" w:hAnsi="Arial" w:cs="Arial"/>
-          <w:b/>
-          <w:i/>
-          <w:sz w:val="24"/>
-          <w:szCs w:val="24"/>
-        </w:rPr>
-        <w:t>52.0.0.0</w:t>
-      </w:r>
-      <w:r>
-        <w:rPr>
-          <w:rFonts w:ascii="Arial" w:hAnsi="Arial" w:cs="Arial"/>
-          <w:b/>
-          <w:i/>
-          <w:sz w:val="24"/>
-          <w:szCs w:val="24"/>
-        </w:rPr>
-        <w:t xml:space="preserve"> 0.0.0.</w:t>
-      </w:r>
-      <w:r>
-        <w:rPr>
-          <w:rFonts w:ascii="Arial" w:hAnsi="Arial" w:cs="Arial"/>
-          <w:b/>
-          <w:i/>
-          <w:sz w:val="24"/>
-          <w:szCs w:val="24"/>
-        </w:rPr>
-        <w:t xml:space="preserve">3 </w:t>
-      </w:r>
-      <w:proofErr w:type="spellStart"/>
-      <w:r>
-        <w:rPr>
-          <w:rFonts w:ascii="Arial" w:hAnsi="Arial" w:cs="Arial"/>
-          <w:b/>
-          <w:i/>
-          <w:sz w:val="24"/>
-          <w:szCs w:val="24"/>
-        </w:rPr>
-        <w:t>area</w:t>
-      </w:r>
-      <w:proofErr w:type="spellEnd"/>
-      <w:r>
-        <w:rPr>
-          <w:rFonts w:ascii="Arial" w:hAnsi="Arial" w:cs="Arial"/>
-          <w:b/>
-          <w:i/>
-          <w:sz w:val="24"/>
-          <w:szCs w:val="24"/>
-        </w:rPr>
-        <w:t xml:space="preserve"> 0</w:t>
+        <w:t>area 0</w:t>
       </w:r>
       <w:r>
         <w:rPr>
@@ -5282,45 +4813,8 @@
           <w:sz w:val="24"/>
           <w:szCs w:val="24"/>
         </w:rPr>
-        <w:t xml:space="preserve">Para o roteador dos Estudantes, as duas interfaces se conectam com a </w:t>
-      </w:r>
-      <w:proofErr w:type="spellStart"/>
-      <w:r>
-        <w:rPr>
-          <w:rFonts w:ascii="Arial" w:hAnsi="Arial" w:cs="Arial"/>
-          <w:sz w:val="24"/>
-          <w:szCs w:val="24"/>
-        </w:rPr>
-        <w:t>sub-rede</w:t>
-      </w:r>
-      <w:proofErr w:type="spellEnd"/>
-      <w:r>
-        <w:rPr>
-          <w:rFonts w:ascii="Arial" w:hAnsi="Arial" w:cs="Arial"/>
-          <w:sz w:val="24"/>
-          <w:szCs w:val="24"/>
-        </w:rPr>
-        <w:t xml:space="preserve"> dos Estudantes (20.X.X.X) e a </w:t>
-      </w:r>
-      <w:proofErr w:type="spellStart"/>
-      <w:r>
-        <w:rPr>
-          <w:rFonts w:ascii="Arial" w:hAnsi="Arial" w:cs="Arial"/>
-          <w:sz w:val="24"/>
-          <w:szCs w:val="24"/>
-        </w:rPr>
-        <w:t>sub-rede</w:t>
-      </w:r>
-      <w:proofErr w:type="spellEnd"/>
-      <w:r>
-        <w:rPr>
-          <w:rFonts w:ascii="Arial" w:hAnsi="Arial" w:cs="Arial"/>
-          <w:sz w:val="24"/>
-          <w:szCs w:val="24"/>
-        </w:rPr>
-        <w:t xml:space="preserve"> interna dos roteadores (53.X.X.X). Novamente executa-se o comando </w:t>
-      </w:r>
-      <w:proofErr w:type="spellStart"/>
+        <w:t xml:space="preserve">Para o roteador dos Estudantes, as duas interfaces se conectam com a sub-rede dos Estudantes (20.X.X.X) e a sub-rede interna dos roteadores (53.X.X.X). Novamente executa-se o comando </w:t>
+      </w:r>
       <w:r>
         <w:rPr>
           <w:rFonts w:ascii="Arial" w:hAnsi="Arial" w:cs="Arial"/>
@@ -5329,9 +4823,16 @@
           <w:sz w:val="24"/>
           <w:szCs w:val="24"/>
         </w:rPr>
-        <w:t>router</w:t>
-      </w:r>
-      <w:proofErr w:type="spellEnd"/>
+        <w:t>router ospf 1</w:t>
+      </w:r>
+      <w:r>
+        <w:rPr>
+          <w:rFonts w:ascii="Arial" w:hAnsi="Arial" w:cs="Arial"/>
+          <w:sz w:val="24"/>
+          <w:szCs w:val="24"/>
+        </w:rPr>
+        <w:t xml:space="preserve">, seguido dos comandos </w:t>
+      </w:r>
       <w:r>
         <w:rPr>
           <w:rFonts w:ascii="Arial" w:hAnsi="Arial" w:cs="Arial"/>
@@ -5340,9 +4841,8 @@
           <w:sz w:val="24"/>
           <w:szCs w:val="24"/>
         </w:rPr>
-        <w:t xml:space="preserve"> </w:t>
-      </w:r>
-      <w:proofErr w:type="spellStart"/>
+        <w:t xml:space="preserve">network </w:t>
+      </w:r>
       <w:r>
         <w:rPr>
           <w:rFonts w:ascii="Arial" w:hAnsi="Arial" w:cs="Arial"/>
@@ -5351,9 +4851,8 @@
           <w:sz w:val="24"/>
           <w:szCs w:val="24"/>
         </w:rPr>
-        <w:t>ospf</w:t>
-      </w:r>
-      <w:proofErr w:type="spellEnd"/>
+        <w:t>20</w:t>
+      </w:r>
       <w:r>
         <w:rPr>
           <w:rFonts w:ascii="Arial" w:hAnsi="Arial" w:cs="Arial"/>
@@ -5362,15 +4861,7 @@
           <w:sz w:val="24"/>
           <w:szCs w:val="24"/>
         </w:rPr>
-        <w:t xml:space="preserve"> 1</w:t>
-      </w:r>
-      <w:r>
-        <w:rPr>
-          <w:rFonts w:ascii="Arial" w:hAnsi="Arial" w:cs="Arial"/>
-          <w:sz w:val="24"/>
-          <w:szCs w:val="24"/>
-        </w:rPr>
-        <w:t xml:space="preserve">, seguido dos comandos </w:t>
+        <w:t>.</w:t>
       </w:r>
       <w:r>
         <w:rPr>
@@ -5380,6 +4871,64 @@
           <w:sz w:val="24"/>
           <w:szCs w:val="24"/>
         </w:rPr>
+        <w:t>0</w:t>
+      </w:r>
+      <w:r>
+        <w:rPr>
+          <w:rFonts w:ascii="Arial" w:hAnsi="Arial" w:cs="Arial"/>
+          <w:b/>
+          <w:i/>
+          <w:sz w:val="24"/>
+          <w:szCs w:val="24"/>
+        </w:rPr>
+        <w:t>.</w:t>
+      </w:r>
+      <w:r>
+        <w:rPr>
+          <w:rFonts w:ascii="Arial" w:hAnsi="Arial" w:cs="Arial"/>
+          <w:b/>
+          <w:i/>
+          <w:sz w:val="24"/>
+          <w:szCs w:val="24"/>
+        </w:rPr>
+        <w:t>0</w:t>
+      </w:r>
+      <w:r>
+        <w:rPr>
+          <w:rFonts w:ascii="Arial" w:hAnsi="Arial" w:cs="Arial"/>
+          <w:b/>
+          <w:i/>
+          <w:sz w:val="24"/>
+          <w:szCs w:val="24"/>
+        </w:rPr>
+        <w:t xml:space="preserve">.0 0.0.0.255 area </w:t>
+      </w:r>
+      <w:r>
+        <w:rPr>
+          <w:rFonts w:ascii="Arial" w:hAnsi="Arial" w:cs="Arial"/>
+          <w:b/>
+          <w:i/>
+          <w:sz w:val="24"/>
+          <w:szCs w:val="24"/>
+        </w:rPr>
+        <w:t>40</w:t>
+      </w:r>
+      <w:r>
+        <w:rPr>
+          <w:rFonts w:ascii="Arial" w:hAnsi="Arial" w:cs="Arial"/>
+          <w:sz w:val="24"/>
+          <w:szCs w:val="24"/>
+        </w:rPr>
+        <w:t xml:space="preserve"> e </w:t>
+      </w:r>
+      <w:r>
+        <w:rPr>
+          <w:rFonts w:ascii="Arial" w:hAnsi="Arial" w:cs="Arial"/>
+          <w:b/>
+          <w:i/>
+          <w:sz w:val="24"/>
+          <w:szCs w:val="24"/>
+        </w:rPr>
         <w:t xml:space="preserve">network </w:t>
       </w:r>
       <w:r>
@@ -5390,7 +4939,7 @@
           <w:sz w:val="24"/>
           <w:szCs w:val="24"/>
         </w:rPr>
-        <w:t>20</w:t>
+        <w:t>53.0.0.0</w:t>
       </w:r>
       <w:r>
         <w:rPr>
@@ -5400,7 +4949,7 @@
           <w:sz w:val="24"/>
           <w:szCs w:val="24"/>
         </w:rPr>
-        <w:t>.</w:t>
+        <w:t xml:space="preserve"> 0.0.0.</w:t>
       </w:r>
       <w:r>
         <w:rPr>
@@ -5410,7 +4959,7 @@
           <w:sz w:val="24"/>
           <w:szCs w:val="24"/>
         </w:rPr>
-        <w:t>0</w:t>
+        <w:t xml:space="preserve">3 </w:t>
       </w:r>
       <w:r>
         <w:rPr>
@@ -5420,129 +4969,7 @@
           <w:sz w:val="24"/>
           <w:szCs w:val="24"/>
         </w:rPr>
-        <w:t>.</w:t>
-      </w:r>
-      <w:r>
-        <w:rPr>
-          <w:rFonts w:ascii="Arial" w:hAnsi="Arial" w:cs="Arial"/>
-          <w:b/>
-          <w:i/>
-          <w:sz w:val="24"/>
-          <w:szCs w:val="24"/>
-        </w:rPr>
-        <w:t>0</w:t>
-      </w:r>
-      <w:r>
-        <w:rPr>
-          <w:rFonts w:ascii="Arial" w:hAnsi="Arial" w:cs="Arial"/>
-          <w:b/>
-          <w:i/>
-          <w:sz w:val="24"/>
-          <w:szCs w:val="24"/>
-        </w:rPr>
-        <w:t xml:space="preserve">.0 0.0.0.255 </w:t>
-      </w:r>
-      <w:proofErr w:type="spellStart"/>
-      <w:r>
-        <w:rPr>
-          <w:rFonts w:ascii="Arial" w:hAnsi="Arial" w:cs="Arial"/>
-          <w:b/>
-          <w:i/>
-          <w:sz w:val="24"/>
-          <w:szCs w:val="24"/>
-        </w:rPr>
-        <w:t>area</w:t>
-      </w:r>
-      <w:proofErr w:type="spellEnd"/>
-      <w:r>
-        <w:rPr>
-          <w:rFonts w:ascii="Arial" w:hAnsi="Arial" w:cs="Arial"/>
-          <w:b/>
-          <w:i/>
-          <w:sz w:val="24"/>
-          <w:szCs w:val="24"/>
-        </w:rPr>
-        <w:t xml:space="preserve"> </w:t>
-      </w:r>
-      <w:r>
-        <w:rPr>
-          <w:rFonts w:ascii="Arial" w:hAnsi="Arial" w:cs="Arial"/>
-          <w:b/>
-          <w:i/>
-          <w:sz w:val="24"/>
-          <w:szCs w:val="24"/>
-        </w:rPr>
-        <w:t>40</w:t>
-      </w:r>
-      <w:r>
-        <w:rPr>
-          <w:rFonts w:ascii="Arial" w:hAnsi="Arial" w:cs="Arial"/>
-          <w:sz w:val="24"/>
-          <w:szCs w:val="24"/>
-        </w:rPr>
-        <w:t xml:space="preserve"> e </w:t>
-      </w:r>
-      <w:r>
-        <w:rPr>
-          <w:rFonts w:ascii="Arial" w:hAnsi="Arial" w:cs="Arial"/>
-          <w:b/>
-          <w:i/>
-          <w:sz w:val="24"/>
-          <w:szCs w:val="24"/>
-        </w:rPr>
-        <w:t xml:space="preserve">network </w:t>
-      </w:r>
-      <w:r>
-        <w:rPr>
-          <w:rFonts w:ascii="Arial" w:hAnsi="Arial" w:cs="Arial"/>
-          <w:b/>
-          <w:i/>
-          <w:sz w:val="24"/>
-          <w:szCs w:val="24"/>
-        </w:rPr>
-        <w:t>53.0.0.0</w:t>
-      </w:r>
-      <w:r>
-        <w:rPr>
-          <w:rFonts w:ascii="Arial" w:hAnsi="Arial" w:cs="Arial"/>
-          <w:b/>
-          <w:i/>
-          <w:sz w:val="24"/>
-          <w:szCs w:val="24"/>
-        </w:rPr>
-        <w:t xml:space="preserve"> 0.0.0.</w:t>
-      </w:r>
-      <w:r>
-        <w:rPr>
-          <w:rFonts w:ascii="Arial" w:hAnsi="Arial" w:cs="Arial"/>
-          <w:b/>
-          <w:i/>
-          <w:sz w:val="24"/>
-          <w:szCs w:val="24"/>
-        </w:rPr>
-        <w:t xml:space="preserve">3 </w:t>
-      </w:r>
-      <w:proofErr w:type="spellStart"/>
-      <w:r>
-        <w:rPr>
-          <w:rFonts w:ascii="Arial" w:hAnsi="Arial" w:cs="Arial"/>
-          <w:b/>
-          <w:i/>
-          <w:sz w:val="24"/>
-          <w:szCs w:val="24"/>
-        </w:rPr>
-        <w:t>area</w:t>
-      </w:r>
-      <w:proofErr w:type="spellEnd"/>
-      <w:r>
-        <w:rPr>
-          <w:rFonts w:ascii="Arial" w:hAnsi="Arial" w:cs="Arial"/>
-          <w:b/>
-          <w:i/>
-          <w:sz w:val="24"/>
-          <w:szCs w:val="24"/>
-        </w:rPr>
-        <w:t xml:space="preserve"> 0</w:t>
+        <w:t>area 0</w:t>
       </w:r>
       <w:r>
         <w:rPr>
@@ -5966,7 +5393,7 @@
     </w:p>
     <w:p>
       <w:pPr>
-        <w:pStyle w:val="PargrafodaLista"/>
+        <w:pStyle w:val="ListParagraph"/>
         <w:numPr>
           <w:ilvl w:val="2"/>
           <w:numId w:val="1"/>
@@ -6026,61 +5453,7 @@
           <w:sz w:val="24"/>
           <w:szCs w:val="24"/>
         </w:rPr>
-        <w:t>O BGP (</w:t>
-      </w:r>
-      <w:proofErr w:type="spellStart"/>
-      <w:r>
-        <w:rPr>
-          <w:rFonts w:ascii="Arial" w:hAnsi="Arial" w:cs="Arial"/>
-          <w:sz w:val="24"/>
-          <w:szCs w:val="24"/>
-        </w:rPr>
-        <w:t>Border</w:t>
-      </w:r>
-      <w:proofErr w:type="spellEnd"/>
-      <w:r>
-        <w:rPr>
-          <w:rFonts w:ascii="Arial" w:hAnsi="Arial" w:cs="Arial"/>
-          <w:sz w:val="24"/>
-          <w:szCs w:val="24"/>
-        </w:rPr>
-        <w:t xml:space="preserve"> Gateway </w:t>
-      </w:r>
-      <w:proofErr w:type="spellStart"/>
-      <w:r>
-        <w:rPr>
-          <w:rFonts w:ascii="Arial" w:hAnsi="Arial" w:cs="Arial"/>
-          <w:sz w:val="24"/>
-          <w:szCs w:val="24"/>
-        </w:rPr>
-        <w:t>Protocol</w:t>
-      </w:r>
-      <w:proofErr w:type="spellEnd"/>
-      <w:r>
-        <w:rPr>
-          <w:rFonts w:ascii="Arial" w:hAnsi="Arial" w:cs="Arial"/>
-          <w:sz w:val="24"/>
-          <w:szCs w:val="24"/>
-        </w:rPr>
-        <w:t xml:space="preserve">) é um protocolo de roteamento </w:t>
-      </w:r>
-      <w:proofErr w:type="spellStart"/>
-      <w:r>
-        <w:rPr>
-          <w:rFonts w:ascii="Arial" w:hAnsi="Arial" w:cs="Arial"/>
-          <w:sz w:val="24"/>
-          <w:szCs w:val="24"/>
-        </w:rPr>
-        <w:t>inter-domínio</w:t>
-      </w:r>
-      <w:proofErr w:type="spellEnd"/>
-      <w:r>
-        <w:rPr>
-          <w:rFonts w:ascii="Arial" w:hAnsi="Arial" w:cs="Arial"/>
-          <w:sz w:val="24"/>
-          <w:szCs w:val="24"/>
-        </w:rPr>
-        <w:t xml:space="preserve"> utilizado em roteadores de borda para que se comuniquem com outros AS. Ele é utilizado principalmente para que a ISP possa gerenciar as redes dos seus contratantes.</w:t>
+        <w:t>O BGP (Border Gateway Protocol) é um protocolo de roteamento inter-domínio utilizado em roteadores de borda para que se comuniquem com outros AS. Ele é utilizado principalmente para que a ISP possa gerenciar as redes dos seus contratantes.</w:t>
       </w:r>
     </w:p>
     <w:p>
@@ -6100,25 +5473,7 @@
           <w:sz w:val="24"/>
           <w:szCs w:val="24"/>
         </w:rPr>
-        <w:t xml:space="preserve">Da mesma forma que o OSPF, o BGP necessita que a conexão entre os roteadores forme uma nova </w:t>
-      </w:r>
-      <w:proofErr w:type="spellStart"/>
-      <w:r>
-        <w:rPr>
-          <w:rFonts w:ascii="Arial" w:hAnsi="Arial" w:cs="Arial"/>
-          <w:sz w:val="24"/>
-          <w:szCs w:val="24"/>
-        </w:rPr>
-        <w:t>sub-rede</w:t>
-      </w:r>
-      <w:proofErr w:type="spellEnd"/>
-      <w:r>
-        <w:rPr>
-          <w:rFonts w:ascii="Arial" w:hAnsi="Arial" w:cs="Arial"/>
-          <w:sz w:val="24"/>
-          <w:szCs w:val="24"/>
-        </w:rPr>
-        <w:t>. Para esta conexão, foi utilizada a 60.X.X.X.</w:t>
+        <w:t>Da mesma forma que o OSPF, o BGP necessita que a conexão entre os roteadores forme uma nova sub-rede. Para esta conexão, foi utilizada a 60.X.X.X.</w:t>
       </w:r>
       <w:r>
         <w:rPr>
@@ -6146,25 +5501,7 @@
           <w:sz w:val="24"/>
           <w:szCs w:val="24"/>
         </w:rPr>
-        <w:t xml:space="preserve">Para realizar os testes desta implementação, foi criada uma </w:t>
-      </w:r>
-      <w:proofErr w:type="spellStart"/>
-      <w:r>
-        <w:rPr>
-          <w:rFonts w:ascii="Arial" w:hAnsi="Arial" w:cs="Arial"/>
-          <w:sz w:val="24"/>
-          <w:szCs w:val="24"/>
-        </w:rPr>
-        <w:t>sub-rede</w:t>
-      </w:r>
-      <w:proofErr w:type="spellEnd"/>
-      <w:r>
-        <w:rPr>
-          <w:rFonts w:ascii="Arial" w:hAnsi="Arial" w:cs="Arial"/>
-          <w:sz w:val="24"/>
-          <w:szCs w:val="24"/>
-        </w:rPr>
-        <w:t xml:space="preserve"> para simular a ISP, como pode ser visto na Figura </w:t>
+        <w:t xml:space="preserve">Para realizar os testes desta implementação, foi criada uma sub-rede para simular a ISP, como pode ser visto na Figura </w:t>
       </w:r>
       <w:r>
         <w:rPr>
@@ -6387,7 +5724,6 @@
         <w:lastRenderedPageBreak/>
         <w:t xml:space="preserve">Para dar início à configuração do BGP no roteador central, foi necessário definir um BGP ID para o roteador. Isto foi feito executando o comando </w:t>
       </w:r>
-      <w:proofErr w:type="spellStart"/>
       <w:r>
         <w:rPr>
           <w:rFonts w:ascii="Arial" w:hAnsi="Arial" w:cs="Arial"/>
@@ -6396,9 +5732,8 @@
           <w:sz w:val="24"/>
           <w:szCs w:val="24"/>
         </w:rPr>
-        <w:t>router</w:t>
-      </w:r>
-      <w:proofErr w:type="spellEnd"/>
+        <w:t xml:space="preserve">router </w:t>
+      </w:r>
       <w:r>
         <w:rPr>
           <w:rFonts w:ascii="Arial" w:hAnsi="Arial" w:cs="Arial"/>
@@ -6407,29 +5742,7 @@
           <w:sz w:val="24"/>
           <w:szCs w:val="24"/>
         </w:rPr>
-        <w:t xml:space="preserve"> </w:t>
-      </w:r>
-      <w:proofErr w:type="spellStart"/>
-      <w:r>
-        <w:rPr>
-          <w:rFonts w:ascii="Arial" w:hAnsi="Arial" w:cs="Arial"/>
-          <w:b/>
-          <w:i/>
-          <w:sz w:val="24"/>
-          <w:szCs w:val="24"/>
-        </w:rPr>
-        <w:t>bgp</w:t>
-      </w:r>
-      <w:proofErr w:type="spellEnd"/>
-      <w:r>
-        <w:rPr>
-          <w:rFonts w:ascii="Arial" w:hAnsi="Arial" w:cs="Arial"/>
-          <w:b/>
-          <w:i/>
-          <w:sz w:val="24"/>
-          <w:szCs w:val="24"/>
-        </w:rPr>
-        <w:t xml:space="preserve"> </w:t>
+        <w:t xml:space="preserve">bgp </w:t>
       </w:r>
       <w:r>
         <w:rPr>
@@ -6495,7 +5808,6 @@
         </w:rPr>
         <w:t xml:space="preserve"> através do comando </w:t>
       </w:r>
-      <w:proofErr w:type="spellStart"/>
       <w:r>
         <w:rPr>
           <w:rFonts w:ascii="Arial" w:hAnsi="Arial" w:cs="Arial"/>
@@ -6504,9 +5816,8 @@
           <w:sz w:val="24"/>
           <w:szCs w:val="24"/>
         </w:rPr>
-        <w:t>neighbor</w:t>
-      </w:r>
-      <w:proofErr w:type="spellEnd"/>
+        <w:t xml:space="preserve">neighbor </w:t>
+      </w:r>
       <w:r>
         <w:rPr>
           <w:rFonts w:ascii="Arial" w:hAnsi="Arial" w:cs="Arial"/>
@@ -6515,7 +5826,7 @@
           <w:sz w:val="24"/>
           <w:szCs w:val="24"/>
         </w:rPr>
-        <w:t xml:space="preserve"> </w:t>
+        <w:t>60.0.0.2</w:t>
       </w:r>
       <w:r>
         <w:rPr>
@@ -6525,7 +5836,15 @@
           <w:sz w:val="24"/>
           <w:szCs w:val="24"/>
         </w:rPr>
-        <w:t>60.0.0.2</w:t>
+        <w:t xml:space="preserve"> remote-as 1001</w:t>
+      </w:r>
+      <w:r>
+        <w:rPr>
+          <w:rFonts w:ascii="Arial" w:hAnsi="Arial" w:cs="Arial"/>
+          <w:sz w:val="24"/>
+          <w:szCs w:val="24"/>
+        </w:rPr>
+        <w:t xml:space="preserve">, seguido do comando </w:t>
       </w:r>
       <w:r>
         <w:rPr>
@@ -6535,72 +5854,8 @@
           <w:sz w:val="24"/>
           <w:szCs w:val="24"/>
         </w:rPr>
-        <w:t xml:space="preserve"> </w:t>
-      </w:r>
-      <w:proofErr w:type="spellStart"/>
-      <w:r>
-        <w:rPr>
-          <w:rFonts w:ascii="Arial" w:hAnsi="Arial" w:cs="Arial"/>
-          <w:b/>
-          <w:i/>
-          <w:sz w:val="24"/>
-          <w:szCs w:val="24"/>
-        </w:rPr>
-        <w:t>remote-as</w:t>
-      </w:r>
-      <w:proofErr w:type="spellEnd"/>
-      <w:r>
-        <w:rPr>
-          <w:rFonts w:ascii="Arial" w:hAnsi="Arial" w:cs="Arial"/>
-          <w:b/>
-          <w:i/>
-          <w:sz w:val="24"/>
-          <w:szCs w:val="24"/>
-        </w:rPr>
-        <w:t xml:space="preserve"> 1001</w:t>
-      </w:r>
-      <w:r>
-        <w:rPr>
-          <w:rFonts w:ascii="Arial" w:hAnsi="Arial" w:cs="Arial"/>
-          <w:sz w:val="24"/>
-          <w:szCs w:val="24"/>
-        </w:rPr>
-        <w:t xml:space="preserve">, seguido do comando </w:t>
-      </w:r>
-      <w:proofErr w:type="spellStart"/>
-      <w:r>
-        <w:rPr>
-          <w:rFonts w:ascii="Arial" w:hAnsi="Arial" w:cs="Arial"/>
-          <w:b/>
-          <w:i/>
-          <w:sz w:val="24"/>
-          <w:szCs w:val="24"/>
-        </w:rPr>
-        <w:t>redistribute</w:t>
-      </w:r>
-      <w:proofErr w:type="spellEnd"/>
-      <w:r>
-        <w:rPr>
-          <w:rFonts w:ascii="Arial" w:hAnsi="Arial" w:cs="Arial"/>
-          <w:b/>
-          <w:i/>
-          <w:sz w:val="24"/>
-          <w:szCs w:val="24"/>
-        </w:rPr>
-        <w:t xml:space="preserve"> </w:t>
-      </w:r>
-      <w:proofErr w:type="spellStart"/>
-      <w:r>
-        <w:rPr>
-          <w:rFonts w:ascii="Arial" w:hAnsi="Arial" w:cs="Arial"/>
-          <w:b/>
-          <w:i/>
-          <w:sz w:val="24"/>
-          <w:szCs w:val="24"/>
-        </w:rPr>
-        <w:t>connected</w:t>
-      </w:r>
-      <w:proofErr w:type="spellEnd"/>
+        <w:t>redistribute connected</w:t>
+      </w:r>
       <w:r>
         <w:rPr>
           <w:rFonts w:ascii="Arial" w:hAnsi="Arial" w:cs="Arial"/>
@@ -6690,7 +5945,6 @@
         </w:rPr>
         <w:t xml:space="preserve">Feito isto, o último passo necessário para que os dispositivos das duas redes possam se comunicar é redistribuir as rotas do OSPF nos roteadores da ISP, que foi feito aplicando os comandos </w:t>
       </w:r>
-      <w:proofErr w:type="spellStart"/>
       <w:r>
         <w:rPr>
           <w:rFonts w:ascii="Arial" w:hAnsi="Arial" w:cs="Arial"/>
@@ -6699,9 +5953,8 @@
           <w:sz w:val="24"/>
           <w:szCs w:val="24"/>
         </w:rPr>
-        <w:t>redistribute</w:t>
-      </w:r>
-      <w:proofErr w:type="spellEnd"/>
+        <w:t>redistribute bgp</w:t>
+      </w:r>
       <w:r>
         <w:rPr>
           <w:rFonts w:ascii="Arial" w:hAnsi="Arial" w:cs="Arial"/>
@@ -6712,7 +5965,6 @@
         </w:rPr>
         <w:t xml:space="preserve"> </w:t>
       </w:r>
-      <w:proofErr w:type="spellStart"/>
       <w:r>
         <w:rPr>
           <w:rFonts w:ascii="Arial" w:hAnsi="Arial" w:cs="Arial"/>
@@ -6721,9 +5973,16 @@
           <w:sz w:val="24"/>
           <w:szCs w:val="24"/>
         </w:rPr>
-        <w:t>bgp</w:t>
-      </w:r>
-      <w:proofErr w:type="spellEnd"/>
+        <w:t>1001 subnets</w:t>
+      </w:r>
+      <w:r>
+        <w:rPr>
+          <w:rFonts w:ascii="Arial" w:hAnsi="Arial" w:cs="Arial"/>
+          <w:sz w:val="24"/>
+          <w:szCs w:val="24"/>
+        </w:rPr>
+        <w:t xml:space="preserve"> e </w:t>
+      </w:r>
       <w:r>
         <w:rPr>
           <w:rFonts w:ascii="Arial" w:hAnsi="Arial" w:cs="Arial"/>
@@ -6732,94 +5991,8 @@
           <w:sz w:val="24"/>
           <w:szCs w:val="24"/>
         </w:rPr>
-        <w:t xml:space="preserve"> </w:t>
-      </w:r>
-      <w:r>
-        <w:rPr>
-          <w:rFonts w:ascii="Arial" w:hAnsi="Arial" w:cs="Arial"/>
-          <w:b/>
-          <w:i/>
-          <w:sz w:val="24"/>
-          <w:szCs w:val="24"/>
-        </w:rPr>
-        <w:t xml:space="preserve">1001 </w:t>
-      </w:r>
-      <w:proofErr w:type="spellStart"/>
-      <w:r>
-        <w:rPr>
-          <w:rFonts w:ascii="Arial" w:hAnsi="Arial" w:cs="Arial"/>
-          <w:b/>
-          <w:i/>
-          <w:sz w:val="24"/>
-          <w:szCs w:val="24"/>
-        </w:rPr>
-        <w:t>subnets</w:t>
-      </w:r>
-      <w:proofErr w:type="spellEnd"/>
-      <w:r>
-        <w:rPr>
-          <w:rFonts w:ascii="Arial" w:hAnsi="Arial" w:cs="Arial"/>
-          <w:sz w:val="24"/>
-          <w:szCs w:val="24"/>
-        </w:rPr>
-        <w:t xml:space="preserve"> e </w:t>
-      </w:r>
-      <w:proofErr w:type="spellStart"/>
-      <w:r>
-        <w:rPr>
-          <w:rFonts w:ascii="Arial" w:hAnsi="Arial" w:cs="Arial"/>
-          <w:b/>
-          <w:i/>
-          <w:sz w:val="24"/>
-          <w:szCs w:val="24"/>
-        </w:rPr>
-        <w:t>redistribute</w:t>
-      </w:r>
-      <w:proofErr w:type="spellEnd"/>
-      <w:r>
-        <w:rPr>
-          <w:rFonts w:ascii="Arial" w:hAnsi="Arial" w:cs="Arial"/>
-          <w:b/>
-          <w:i/>
-          <w:sz w:val="24"/>
-          <w:szCs w:val="24"/>
-        </w:rPr>
-        <w:t xml:space="preserve"> </w:t>
-      </w:r>
-      <w:proofErr w:type="spellStart"/>
-      <w:r>
-        <w:rPr>
-          <w:rFonts w:ascii="Arial" w:hAnsi="Arial" w:cs="Arial"/>
-          <w:b/>
-          <w:i/>
-          <w:sz w:val="24"/>
-          <w:szCs w:val="24"/>
-        </w:rPr>
-        <w:t>ospf</w:t>
-      </w:r>
-      <w:proofErr w:type="spellEnd"/>
-      <w:r>
-        <w:rPr>
-          <w:rFonts w:ascii="Arial" w:hAnsi="Arial" w:cs="Arial"/>
-          <w:b/>
-          <w:i/>
-          <w:sz w:val="24"/>
-          <w:szCs w:val="24"/>
-        </w:rPr>
-        <w:t xml:space="preserve"> 1 match </w:t>
-      </w:r>
-      <w:proofErr w:type="spellStart"/>
-      <w:r>
-        <w:rPr>
-          <w:rFonts w:ascii="Arial" w:hAnsi="Arial" w:cs="Arial"/>
-          <w:b/>
-          <w:i/>
-          <w:sz w:val="24"/>
-          <w:szCs w:val="24"/>
-        </w:rPr>
-        <w:t>external</w:t>
-      </w:r>
-      <w:proofErr w:type="spellEnd"/>
+        <w:t>redistribute ospf 1 match external</w:t>
+      </w:r>
       <w:r>
         <w:rPr>
           <w:rFonts w:ascii="Arial" w:hAnsi="Arial" w:cs="Arial"/>
@@ -7005,7 +6178,7 @@
     </w:p>
     <w:p>
       <w:pPr>
-        <w:pStyle w:val="PargrafodaLista"/>
+        <w:pStyle w:val="ListParagraph"/>
         <w:spacing w:after="0" w:line="240" w:lineRule="auto"/>
         <w:ind w:left="284"/>
         <w:jc w:val="center"/>
@@ -7177,7 +6350,7 @@
     </w:p>
     <w:p>
       <w:pPr>
-        <w:pStyle w:val="PargrafodaLista"/>
+        <w:pStyle w:val="ListParagraph"/>
         <w:spacing w:after="0" w:line="240" w:lineRule="auto"/>
         <w:ind w:left="284"/>
         <w:jc w:val="center"/>
@@ -7236,7 +6409,7 @@
     </w:p>
     <w:p>
       <w:pPr>
-        <w:pStyle w:val="PargrafodaLista"/>
+        <w:pStyle w:val="ListParagraph"/>
         <w:numPr>
           <w:ilvl w:val="1"/>
           <w:numId w:val="1"/>
@@ -7295,61 +6468,7 @@
           <w:sz w:val="24"/>
           <w:szCs w:val="24"/>
         </w:rPr>
-        <w:t>Como é de conhecimento geral, a atribuição estática de endereços IP para os dispositivos da rede é completamente inviável. Logo, é necessário utilizar o DHCP (</w:t>
-      </w:r>
-      <w:proofErr w:type="spellStart"/>
-      <w:r>
-        <w:rPr>
-          <w:rFonts w:ascii="Arial" w:hAnsi="Arial" w:cs="Arial"/>
-          <w:sz w:val="24"/>
-          <w:szCs w:val="24"/>
-        </w:rPr>
-        <w:t>Dynamic</w:t>
-      </w:r>
-      <w:proofErr w:type="spellEnd"/>
-      <w:r>
-        <w:rPr>
-          <w:rFonts w:ascii="Arial" w:hAnsi="Arial" w:cs="Arial"/>
-          <w:sz w:val="24"/>
-          <w:szCs w:val="24"/>
-        </w:rPr>
-        <w:t xml:space="preserve"> Host </w:t>
-      </w:r>
-      <w:proofErr w:type="spellStart"/>
-      <w:r>
-        <w:rPr>
-          <w:rFonts w:ascii="Arial" w:hAnsi="Arial" w:cs="Arial"/>
-          <w:sz w:val="24"/>
-          <w:szCs w:val="24"/>
-        </w:rPr>
-        <w:t>Configuration</w:t>
-      </w:r>
-      <w:proofErr w:type="spellEnd"/>
-      <w:r>
-        <w:rPr>
-          <w:rFonts w:ascii="Arial" w:hAnsi="Arial" w:cs="Arial"/>
-          <w:sz w:val="24"/>
-          <w:szCs w:val="24"/>
-        </w:rPr>
-        <w:t xml:space="preserve"> </w:t>
-      </w:r>
-      <w:proofErr w:type="spellStart"/>
-      <w:r>
-        <w:rPr>
-          <w:rFonts w:ascii="Arial" w:hAnsi="Arial" w:cs="Arial"/>
-          <w:sz w:val="24"/>
-          <w:szCs w:val="24"/>
-        </w:rPr>
-        <w:t>Protocol</w:t>
-      </w:r>
-      <w:proofErr w:type="spellEnd"/>
-      <w:r>
-        <w:rPr>
-          <w:rFonts w:ascii="Arial" w:hAnsi="Arial" w:cs="Arial"/>
-          <w:sz w:val="24"/>
-          <w:szCs w:val="24"/>
-        </w:rPr>
-        <w:t>) para fazer a atribuição dinamicamente assim que o dispositivo se conectar à uma das sub-redes pré-determinadas.</w:t>
+        <w:t>Como é de conhecimento geral, a atribuição estática de endereços IP para os dispositivos da rede é completamente inviável. Logo, é necessário utilizar o DHCP (Dynamic Host Configuration Protocol) para fazer a atribuição dinamicamente assim que o dispositivo se conectar à uma das sub-redes pré-determinadas.</w:t>
       </w:r>
     </w:p>
     <w:p>
@@ -7487,7 +6606,7 @@
     </w:p>
     <w:p>
       <w:pPr>
-        <w:pStyle w:val="PargrafodaLista"/>
+        <w:pStyle w:val="ListParagraph"/>
         <w:spacing w:after="0" w:line="240" w:lineRule="auto"/>
         <w:ind w:left="284"/>
         <w:jc w:val="center"/>
@@ -7573,25 +6692,7 @@
           <w:sz w:val="24"/>
           <w:szCs w:val="24"/>
         </w:rPr>
-        <w:t xml:space="preserve">Quando um novo dispositivo se conecta à uma </w:t>
-      </w:r>
-      <w:proofErr w:type="spellStart"/>
-      <w:r>
-        <w:rPr>
-          <w:rFonts w:ascii="Arial" w:hAnsi="Arial" w:cs="Arial"/>
-          <w:sz w:val="24"/>
-          <w:szCs w:val="24"/>
-        </w:rPr>
-        <w:t>sub-rede</w:t>
-      </w:r>
-      <w:proofErr w:type="spellEnd"/>
-      <w:r>
-        <w:rPr>
-          <w:rFonts w:ascii="Arial" w:hAnsi="Arial" w:cs="Arial"/>
-          <w:sz w:val="24"/>
-          <w:szCs w:val="24"/>
-        </w:rPr>
-        <w:t xml:space="preserve"> e ainda não possui um endereço IP, não há como ele saber para onde enviar uma requisição DHCP. Por isso, por padrão, essa requisição é feita em broadcast, ou seja, o pacote é enviado para todos os dispositivos da rede e somente um link que provê o serviço de DHCP a aceita.</w:t>
+        <w:t>Quando um novo dispositivo se conecta à uma sub-rede e ainda não possui um endereço IP, não há como ele saber para onde enviar uma requisição DHCP. Por isso, por padrão, essa requisição é feita em broadcast, ou seja, o pacote é enviado para todos os dispositivos da rede e somente um link que provê o serviço de DHCP a aceita.</w:t>
       </w:r>
     </w:p>
     <w:p>
@@ -7611,25 +6712,7 @@
           <w:sz w:val="24"/>
           <w:szCs w:val="24"/>
         </w:rPr>
-        <w:t xml:space="preserve">Com isso em mente, é necessário fazer com que o servidor possa fornecer endereços IP para todos os quatro departamentos, ou seja, ele deve ser capaz de atribuir endereços 192.168.0.X, 192.168.1.X, 10.X.X.X e 20.X.X.X. Para isso, é preciso cadastrar pools de endereços para cada </w:t>
-      </w:r>
-      <w:proofErr w:type="spellStart"/>
-      <w:r>
-        <w:rPr>
-          <w:rFonts w:ascii="Arial" w:hAnsi="Arial" w:cs="Arial"/>
-          <w:sz w:val="24"/>
-          <w:szCs w:val="24"/>
-        </w:rPr>
-        <w:t>sub-rede</w:t>
-      </w:r>
-      <w:proofErr w:type="spellEnd"/>
-      <w:r>
-        <w:rPr>
-          <w:rFonts w:ascii="Arial" w:hAnsi="Arial" w:cs="Arial"/>
-          <w:sz w:val="24"/>
-          <w:szCs w:val="24"/>
-        </w:rPr>
-        <w:t>, que foi feito da forma como é mostrada na Figura 9.</w:t>
+        <w:t>Com isso em mente, é necessário fazer com que o servidor possa fornecer endereços IP para todos os quatro departamentos, ou seja, ele deve ser capaz de atribuir endereços 192.168.0.X, 192.168.1.X, 10.X.X.X e 20.X.X.X. Para isso, é preciso cadastrar pools de endereços para cada sub-rede, que foi feito da forma como é mostrada na Figura 9.</w:t>
       </w:r>
     </w:p>
     <w:p>
@@ -7691,27 +6774,7 @@
           <w:sz w:val="20"/>
           <w:szCs w:val="20"/>
         </w:rPr>
-        <w:t xml:space="preserve"> – Definição </w:t>
-      </w:r>
-      <w:proofErr w:type="gramStart"/>
-      <w:r>
-        <w:rPr>
-          <w:rFonts w:ascii="Arial" w:hAnsi="Arial" w:cs="Arial"/>
-          <w:bCs/>
-          <w:sz w:val="20"/>
-          <w:szCs w:val="20"/>
-        </w:rPr>
-        <w:t>das pools</w:t>
-      </w:r>
-      <w:proofErr w:type="gramEnd"/>
-      <w:r>
-        <w:rPr>
-          <w:rFonts w:ascii="Arial" w:hAnsi="Arial" w:cs="Arial"/>
-          <w:bCs/>
-          <w:sz w:val="20"/>
-          <w:szCs w:val="20"/>
-        </w:rPr>
-        <w:t xml:space="preserve"> de IP no serviço DHCP</w:t>
+        <w:t xml:space="preserve"> – Definição das pools de IP no serviço DHCP</w:t>
       </w:r>
     </w:p>
     <w:p>
@@ -7769,7 +6832,7 @@
     </w:p>
     <w:p>
       <w:pPr>
-        <w:pStyle w:val="PargrafodaLista"/>
+        <w:pStyle w:val="ListParagraph"/>
         <w:spacing w:after="0" w:line="240" w:lineRule="auto"/>
         <w:ind w:left="284"/>
         <w:jc w:val="center"/>
@@ -7855,25 +6918,7 @@
           <w:sz w:val="24"/>
           <w:szCs w:val="24"/>
         </w:rPr>
-        <w:t xml:space="preserve">Após configurar o serviço DHCP, os computadores conectados à </w:t>
-      </w:r>
-      <w:proofErr w:type="spellStart"/>
-      <w:r>
-        <w:rPr>
-          <w:rFonts w:ascii="Arial" w:hAnsi="Arial" w:cs="Arial"/>
-          <w:sz w:val="24"/>
-          <w:szCs w:val="24"/>
-        </w:rPr>
-        <w:t>sub-rede</w:t>
-      </w:r>
-      <w:proofErr w:type="spellEnd"/>
-      <w:r>
-        <w:rPr>
-          <w:rFonts w:ascii="Arial" w:hAnsi="Arial" w:cs="Arial"/>
-          <w:sz w:val="24"/>
-          <w:szCs w:val="24"/>
-        </w:rPr>
-        <w:t xml:space="preserve"> de TI já recebem um endereço IP dinamicamente</w:t>
+        <w:t>Após configurar o serviço DHCP, os computadores conectados à sub-rede de TI já recebem um endereço IP dinamicamente</w:t>
       </w:r>
       <w:r>
         <w:rPr>
@@ -7897,25 +6942,7 @@
           <w:sz w:val="24"/>
           <w:szCs w:val="24"/>
         </w:rPr>
-        <w:t xml:space="preserve"> servidor, pois os roteadores de cada </w:t>
-      </w:r>
-      <w:proofErr w:type="spellStart"/>
-      <w:r>
-        <w:rPr>
-          <w:rFonts w:ascii="Arial" w:hAnsi="Arial" w:cs="Arial"/>
-          <w:sz w:val="24"/>
-          <w:szCs w:val="24"/>
-        </w:rPr>
-        <w:t>sub-rede</w:t>
-      </w:r>
-      <w:proofErr w:type="spellEnd"/>
-      <w:r>
-        <w:rPr>
-          <w:rFonts w:ascii="Arial" w:hAnsi="Arial" w:cs="Arial"/>
-          <w:sz w:val="24"/>
-          <w:szCs w:val="24"/>
-        </w:rPr>
-        <w:t xml:space="preserve">, ao receber um pacote em broadcast, não o propagam externamente. </w:t>
+        <w:t xml:space="preserve"> servidor, pois os roteadores de cada sub-rede, ao receber um pacote em broadcast, não o propagam externamente. </w:t>
       </w:r>
     </w:p>
     <w:p>
@@ -7935,25 +6962,7 @@
           <w:sz w:val="24"/>
           <w:szCs w:val="24"/>
         </w:rPr>
-        <w:t xml:space="preserve">Para resolver este problema, é necessário que cada roteador cadastre um endereço de </w:t>
-      </w:r>
-      <w:proofErr w:type="spellStart"/>
-      <w:r>
-        <w:rPr>
-          <w:rFonts w:ascii="Arial" w:hAnsi="Arial" w:cs="Arial"/>
-          <w:sz w:val="24"/>
-          <w:szCs w:val="24"/>
-        </w:rPr>
-        <w:t>helper</w:t>
-      </w:r>
-      <w:proofErr w:type="spellEnd"/>
-      <w:r>
-        <w:rPr>
-          <w:rFonts w:ascii="Arial" w:hAnsi="Arial" w:cs="Arial"/>
-          <w:sz w:val="24"/>
-          <w:szCs w:val="24"/>
-        </w:rPr>
-        <w:t>. Este é um endereço de um link da rede responsável por lidar com alguma requisição quando o roteador está prestes a descarta-la.</w:t>
+        <w:t>Para resolver este problema, é necessário que cada roteador cadastre um endereço de helper. Este é um endereço de um link da rede responsável por lidar com alguma requisição quando o roteador está prestes a descarta-la.</w:t>
       </w:r>
       <w:r>
         <w:rPr>
@@ -7963,7 +6972,6 @@
         </w:rPr>
         <w:t xml:space="preserve"> Para criar este redirecionamento, basta executar o comando </w:t>
       </w:r>
-      <w:proofErr w:type="spellStart"/>
       <w:r>
         <w:rPr>
           <w:rFonts w:ascii="Arial" w:hAnsi="Arial" w:cs="Arial"/>
@@ -7972,40 +6980,7 @@
           <w:sz w:val="24"/>
           <w:szCs w:val="24"/>
         </w:rPr>
-        <w:t>ip</w:t>
-      </w:r>
-      <w:proofErr w:type="spellEnd"/>
-      <w:r>
-        <w:rPr>
-          <w:rFonts w:ascii="Arial" w:hAnsi="Arial" w:cs="Arial"/>
-          <w:b/>
-          <w:i/>
-          <w:sz w:val="24"/>
-          <w:szCs w:val="24"/>
-        </w:rPr>
-        <w:t xml:space="preserve"> </w:t>
-      </w:r>
-      <w:proofErr w:type="spellStart"/>
-      <w:r>
-        <w:rPr>
-          <w:rFonts w:ascii="Arial" w:hAnsi="Arial" w:cs="Arial"/>
-          <w:b/>
-          <w:i/>
-          <w:sz w:val="24"/>
-          <w:szCs w:val="24"/>
-        </w:rPr>
-        <w:t>helper-address</w:t>
-      </w:r>
-      <w:proofErr w:type="spellEnd"/>
-      <w:r>
-        <w:rPr>
-          <w:rFonts w:ascii="Arial" w:hAnsi="Arial" w:cs="Arial"/>
-          <w:b/>
-          <w:i/>
-          <w:sz w:val="24"/>
-          <w:szCs w:val="24"/>
-        </w:rPr>
-        <w:t xml:space="preserve"> 192.168.1.2</w:t>
+        <w:t>ip helper-address 192.168.1.2</w:t>
       </w:r>
       <w:r>
         <w:rPr>
@@ -8036,25 +7011,7 @@
           <w:sz w:val="24"/>
           <w:szCs w:val="24"/>
         </w:rPr>
-        <w:t xml:space="preserve">Depois de realizar esta última configuração, um dispositivo conectado à </w:t>
-      </w:r>
-      <w:proofErr w:type="spellStart"/>
-      <w:r>
-        <w:rPr>
-          <w:rFonts w:ascii="Arial" w:hAnsi="Arial" w:cs="Arial"/>
-          <w:sz w:val="24"/>
-          <w:szCs w:val="24"/>
-        </w:rPr>
-        <w:t>sub-rede</w:t>
-      </w:r>
-      <w:proofErr w:type="spellEnd"/>
-      <w:r>
-        <w:rPr>
-          <w:rFonts w:ascii="Arial" w:hAnsi="Arial" w:cs="Arial"/>
-          <w:sz w:val="24"/>
-          <w:szCs w:val="24"/>
-        </w:rPr>
-        <w:t xml:space="preserve"> de visitantes, por exemplo, já pôde receber um endereço IP dinamicamente, como é mostrado na Figura 11.</w:t>
+        <w:t>Depois de realizar esta última configuração, um dispositivo conectado à sub-rede de visitantes, por exemplo, já pôde receber um endereço IP dinamicamente, como é mostrado na Figura 11.</w:t>
       </w:r>
     </w:p>
     <w:p>
@@ -8190,7 +7147,7 @@
     </w:p>
     <w:p>
       <w:pPr>
-        <w:pStyle w:val="PargrafodaLista"/>
+        <w:pStyle w:val="ListParagraph"/>
         <w:spacing w:after="0" w:line="240" w:lineRule="auto"/>
         <w:ind w:left="284"/>
         <w:jc w:val="center"/>
@@ -8249,7 +7206,7 @@
     </w:p>
     <w:p>
       <w:pPr>
-        <w:pStyle w:val="PargrafodaLista"/>
+        <w:pStyle w:val="ListParagraph"/>
         <w:spacing w:after="0" w:line="240" w:lineRule="auto"/>
         <w:ind w:left="284"/>
         <w:jc w:val="center"/>
@@ -8397,7 +7354,7 @@
     </w:p>
     <w:p>
       <w:pPr>
-        <w:pStyle w:val="PargrafodaLista"/>
+        <w:pStyle w:val="ListParagraph"/>
         <w:spacing w:after="0" w:line="240" w:lineRule="auto"/>
         <w:ind w:left="284"/>
         <w:jc w:val="center"/>
@@ -8467,7 +7424,7 @@
     </w:p>
     <w:p>
       <w:pPr>
-        <w:pStyle w:val="PargrafodaLista"/>
+        <w:pStyle w:val="ListParagraph"/>
         <w:numPr>
           <w:ilvl w:val="1"/>
           <w:numId w:val="1"/>
@@ -8674,7 +7631,7 @@
     </w:p>
     <w:p>
       <w:pPr>
-        <w:pStyle w:val="PargrafodaLista"/>
+        <w:pStyle w:val="ListParagraph"/>
         <w:spacing w:after="0" w:line="240" w:lineRule="auto"/>
         <w:ind w:left="284"/>
         <w:jc w:val="center"/>
@@ -8797,25 +7754,7 @@
           <w:sz w:val="24"/>
           <w:szCs w:val="24"/>
         </w:rPr>
-        <w:t xml:space="preserve"> qualquer </w:t>
-      </w:r>
-      <w:proofErr w:type="spellStart"/>
-      <w:r>
-        <w:rPr>
-          <w:rFonts w:ascii="Arial" w:hAnsi="Arial" w:cs="Arial"/>
-          <w:sz w:val="24"/>
-          <w:szCs w:val="24"/>
-        </w:rPr>
-        <w:t>sub-rede</w:t>
-      </w:r>
-      <w:proofErr w:type="spellEnd"/>
-      <w:r>
-        <w:rPr>
-          <w:rFonts w:ascii="Arial" w:hAnsi="Arial" w:cs="Arial"/>
-          <w:sz w:val="24"/>
-          <w:szCs w:val="24"/>
-        </w:rPr>
-        <w:t xml:space="preserve"> pode acessar o website ilustrado na Figura 13 através de um navegador.</w:t>
+        <w:t xml:space="preserve"> qualquer sub-rede pode acessar o website ilustrado na Figura 13 através de um navegador.</w:t>
       </w:r>
     </w:p>
     <w:p>
@@ -8926,7 +7865,7 @@
     </w:p>
     <w:p>
       <w:pPr>
-        <w:pStyle w:val="PargrafodaLista"/>
+        <w:pStyle w:val="ListParagraph"/>
         <w:spacing w:after="0" w:line="240" w:lineRule="auto"/>
         <w:ind w:left="284"/>
         <w:jc w:val="center"/>
@@ -8997,7 +7936,7 @@
     </w:p>
     <w:p>
       <w:pPr>
-        <w:pStyle w:val="PargrafodaLista"/>
+        <w:pStyle w:val="ListParagraph"/>
         <w:numPr>
           <w:ilvl w:val="1"/>
           <w:numId w:val="1"/>
@@ -9071,25 +8010,7 @@
           <w:sz w:val="24"/>
           <w:szCs w:val="24"/>
         </w:rPr>
-        <w:t xml:space="preserve"> central para que os endereços </w:t>
-      </w:r>
-      <w:proofErr w:type="spellStart"/>
-      <w:r>
-        <w:rPr>
-          <w:rFonts w:ascii="Arial" w:hAnsi="Arial" w:cs="Arial"/>
-          <w:sz w:val="24"/>
-          <w:szCs w:val="24"/>
-        </w:rPr>
-        <w:t>IPs</w:t>
-      </w:r>
-      <w:proofErr w:type="spellEnd"/>
-      <w:r>
-        <w:rPr>
-          <w:rFonts w:ascii="Arial" w:hAnsi="Arial" w:cs="Arial"/>
-          <w:sz w:val="24"/>
-          <w:szCs w:val="24"/>
-        </w:rPr>
-        <w:t xml:space="preserve"> da parte interna da rede sejam mascarad</w:t>
+        <w:t xml:space="preserve"> central para que os endereços IPs da parte interna da rede sejam mascarad</w:t>
       </w:r>
       <w:r>
         <w:rPr>
@@ -9105,27 +8026,8 @@
           <w:sz w:val="24"/>
           <w:szCs w:val="24"/>
         </w:rPr>
-        <w:t xml:space="preserve">so, foi necessário criar </w:t>
-      </w:r>
-      <w:proofErr w:type="gramStart"/>
-      <w:r>
-        <w:rPr>
-          <w:rFonts w:ascii="Arial" w:hAnsi="Arial" w:cs="Arial"/>
-          <w:sz w:val="24"/>
-          <w:szCs w:val="24"/>
-        </w:rPr>
-        <w:t>uma pool</w:t>
-      </w:r>
-      <w:proofErr w:type="gramEnd"/>
-      <w:r>
-        <w:rPr>
-          <w:rFonts w:ascii="Arial" w:hAnsi="Arial" w:cs="Arial"/>
-          <w:sz w:val="24"/>
-          <w:szCs w:val="24"/>
-        </w:rPr>
-        <w:t xml:space="preserve"> de endereços para o NAT, que é feito através do comando </w:t>
-      </w:r>
-      <w:proofErr w:type="spellStart"/>
+        <w:t xml:space="preserve">so, foi necessário criar uma pool de endereços para o NAT, que é feito através do comando </w:t>
+      </w:r>
       <w:r>
         <w:rPr>
           <w:rFonts w:ascii="Arial" w:hAnsi="Arial" w:cs="Arial"/>
@@ -9134,84 +8036,7 @@
           <w:sz w:val="24"/>
           <w:szCs w:val="24"/>
         </w:rPr>
-        <w:t>ip</w:t>
-      </w:r>
-      <w:proofErr w:type="spellEnd"/>
-      <w:r>
-        <w:rPr>
-          <w:rFonts w:ascii="Arial" w:hAnsi="Arial" w:cs="Arial"/>
-          <w:b/>
-          <w:i/>
-          <w:sz w:val="24"/>
-          <w:szCs w:val="24"/>
-        </w:rPr>
-        <w:t xml:space="preserve"> </w:t>
-      </w:r>
-      <w:proofErr w:type="spellStart"/>
-      <w:r>
-        <w:rPr>
-          <w:rFonts w:ascii="Arial" w:hAnsi="Arial" w:cs="Arial"/>
-          <w:b/>
-          <w:i/>
-          <w:sz w:val="24"/>
-          <w:szCs w:val="24"/>
-        </w:rPr>
-        <w:t>nat</w:t>
-      </w:r>
-      <w:proofErr w:type="spellEnd"/>
-      <w:r>
-        <w:rPr>
-          <w:rFonts w:ascii="Arial" w:hAnsi="Arial" w:cs="Arial"/>
-          <w:b/>
-          <w:i/>
-          <w:sz w:val="24"/>
-          <w:szCs w:val="24"/>
-        </w:rPr>
-        <w:t xml:space="preserve"> pool </w:t>
-      </w:r>
-      <w:proofErr w:type="spellStart"/>
-      <w:r>
-        <w:rPr>
-          <w:rFonts w:ascii="Arial" w:hAnsi="Arial" w:cs="Arial"/>
-          <w:b/>
-          <w:i/>
-          <w:sz w:val="24"/>
-          <w:szCs w:val="24"/>
-        </w:rPr>
-        <w:t>natpool</w:t>
-      </w:r>
-      <w:proofErr w:type="spellEnd"/>
-      <w:r>
-        <w:rPr>
-          <w:rFonts w:ascii="Arial" w:hAnsi="Arial" w:cs="Arial"/>
-          <w:b/>
-          <w:i/>
-          <w:sz w:val="24"/>
-          <w:szCs w:val="24"/>
-        </w:rPr>
-        <w:t xml:space="preserve"> 172.16.0.1 172.16.0.254 </w:t>
-      </w:r>
-      <w:proofErr w:type="spellStart"/>
-      <w:r>
-        <w:rPr>
-          <w:rFonts w:ascii="Arial" w:hAnsi="Arial" w:cs="Arial"/>
-          <w:b/>
-          <w:i/>
-          <w:sz w:val="24"/>
-          <w:szCs w:val="24"/>
-        </w:rPr>
-        <w:t>netmask</w:t>
-      </w:r>
-      <w:proofErr w:type="spellEnd"/>
-      <w:r>
-        <w:rPr>
-          <w:rFonts w:ascii="Arial" w:hAnsi="Arial" w:cs="Arial"/>
-          <w:b/>
-          <w:i/>
-          <w:sz w:val="24"/>
-          <w:szCs w:val="24"/>
-        </w:rPr>
-        <w:t xml:space="preserve"> 255.255.0.0</w:t>
+        <w:t>ip nat pool natpool 172.16.0.1 172.16.0.254 netmask 255.255.0.0</w:t>
       </w:r>
       <w:r>
         <w:rPr>
@@ -9239,27 +8064,8 @@
           <w:sz w:val="24"/>
           <w:szCs w:val="24"/>
         </w:rPr>
-        <w:t xml:space="preserve">Depois disso, precisamos criar uma </w:t>
-      </w:r>
-      <w:proofErr w:type="spellStart"/>
-      <w:r>
-        <w:rPr>
-          <w:rFonts w:ascii="Arial" w:hAnsi="Arial" w:cs="Arial"/>
-          <w:sz w:val="24"/>
-          <w:szCs w:val="24"/>
-        </w:rPr>
-        <w:t>access-list</w:t>
-      </w:r>
-      <w:proofErr w:type="spellEnd"/>
-      <w:r>
-        <w:rPr>
-          <w:rFonts w:ascii="Arial" w:hAnsi="Arial" w:cs="Arial"/>
-          <w:sz w:val="24"/>
-          <w:szCs w:val="24"/>
-        </w:rPr>
-        <w:t xml:space="preserve"> para permitir que os endereçamentos para as sub-redes sejam traduzidos. Isto é feito através dos comandos </w:t>
-      </w:r>
-      <w:proofErr w:type="spellStart"/>
+        <w:t xml:space="preserve">Depois disso, precisamos criar uma access-list para permitir que os endereçamentos para as sub-redes sejam traduzidos. Isto é feito através dos comandos </w:t>
+      </w:r>
       <w:r>
         <w:rPr>
           <w:rFonts w:ascii="Arial" w:hAnsi="Arial" w:cs="Arial"/>
@@ -9268,9 +8074,16 @@
           <w:sz w:val="24"/>
           <w:szCs w:val="24"/>
         </w:rPr>
-        <w:t>access-list</w:t>
-      </w:r>
-      <w:proofErr w:type="spellEnd"/>
+        <w:t>access-list 10 permit 192.168.0.0 0.0.0.255</w:t>
+      </w:r>
+      <w:r>
+        <w:rPr>
+          <w:rFonts w:ascii="Arial" w:hAnsi="Arial" w:cs="Arial"/>
+          <w:sz w:val="24"/>
+          <w:szCs w:val="24"/>
+        </w:rPr>
+        <w:t xml:space="preserve">, </w:t>
+      </w:r>
       <w:r>
         <w:rPr>
           <w:rFonts w:ascii="Arial" w:hAnsi="Arial" w:cs="Arial"/>
@@ -9279,9 +8092,16 @@
           <w:sz w:val="24"/>
           <w:szCs w:val="24"/>
         </w:rPr>
-        <w:t xml:space="preserve"> 10 </w:t>
-      </w:r>
-      <w:proofErr w:type="spellStart"/>
+        <w:t>access-list 20 permit 192.168.1.0 0.0.0.255</w:t>
+      </w:r>
+      <w:r>
+        <w:rPr>
+          <w:rFonts w:ascii="Arial" w:hAnsi="Arial" w:cs="Arial"/>
+          <w:sz w:val="24"/>
+          <w:szCs w:val="24"/>
+        </w:rPr>
+        <w:t xml:space="preserve">, </w:t>
+      </w:r>
       <w:r>
         <w:rPr>
           <w:rFonts w:ascii="Arial" w:hAnsi="Arial" w:cs="Arial"/>
@@ -9290,9 +8110,16 @@
           <w:sz w:val="24"/>
           <w:szCs w:val="24"/>
         </w:rPr>
-        <w:t>permit</w:t>
-      </w:r>
-      <w:proofErr w:type="spellEnd"/>
+        <w:t>access-list 30 permit 10.0.0.0 0.0.0.255</w:t>
+      </w:r>
+      <w:r>
+        <w:rPr>
+          <w:rFonts w:ascii="Arial" w:hAnsi="Arial" w:cs="Arial"/>
+          <w:sz w:val="24"/>
+          <w:szCs w:val="24"/>
+        </w:rPr>
+        <w:t xml:space="preserve"> e </w:t>
+      </w:r>
       <w:r>
         <w:rPr>
           <w:rFonts w:ascii="Arial" w:hAnsi="Arial" w:cs="Arial"/>
@@ -9301,163 +8128,7 @@
           <w:sz w:val="24"/>
           <w:szCs w:val="24"/>
         </w:rPr>
-        <w:t xml:space="preserve"> 192.168.0.0 0.0.0.255</w:t>
-      </w:r>
-      <w:r>
-        <w:rPr>
-          <w:rFonts w:ascii="Arial" w:hAnsi="Arial" w:cs="Arial"/>
-          <w:sz w:val="24"/>
-          <w:szCs w:val="24"/>
-        </w:rPr>
-        <w:t xml:space="preserve">, </w:t>
-      </w:r>
-      <w:proofErr w:type="spellStart"/>
-      <w:r>
-        <w:rPr>
-          <w:rFonts w:ascii="Arial" w:hAnsi="Arial" w:cs="Arial"/>
-          <w:b/>
-          <w:i/>
-          <w:sz w:val="24"/>
-          <w:szCs w:val="24"/>
-        </w:rPr>
-        <w:t>access-list</w:t>
-      </w:r>
-      <w:proofErr w:type="spellEnd"/>
-      <w:r>
-        <w:rPr>
-          <w:rFonts w:ascii="Arial" w:hAnsi="Arial" w:cs="Arial"/>
-          <w:b/>
-          <w:i/>
-          <w:sz w:val="24"/>
-          <w:szCs w:val="24"/>
-        </w:rPr>
-        <w:t xml:space="preserve"> 20 </w:t>
-      </w:r>
-      <w:proofErr w:type="spellStart"/>
-      <w:r>
-        <w:rPr>
-          <w:rFonts w:ascii="Arial" w:hAnsi="Arial" w:cs="Arial"/>
-          <w:b/>
-          <w:i/>
-          <w:sz w:val="24"/>
-          <w:szCs w:val="24"/>
-        </w:rPr>
-        <w:t>permit</w:t>
-      </w:r>
-      <w:proofErr w:type="spellEnd"/>
-      <w:r>
-        <w:rPr>
-          <w:rFonts w:ascii="Arial" w:hAnsi="Arial" w:cs="Arial"/>
-          <w:b/>
-          <w:i/>
-          <w:sz w:val="24"/>
-          <w:szCs w:val="24"/>
-        </w:rPr>
-        <w:t xml:space="preserve"> 192.168.1.0 0.0.0.255</w:t>
-      </w:r>
-      <w:r>
-        <w:rPr>
-          <w:rFonts w:ascii="Arial" w:hAnsi="Arial" w:cs="Arial"/>
-          <w:sz w:val="24"/>
-          <w:szCs w:val="24"/>
-        </w:rPr>
-        <w:t xml:space="preserve">, </w:t>
-      </w:r>
-      <w:proofErr w:type="spellStart"/>
-      <w:r>
-        <w:rPr>
-          <w:rFonts w:ascii="Arial" w:hAnsi="Arial" w:cs="Arial"/>
-          <w:b/>
-          <w:i/>
-          <w:sz w:val="24"/>
-          <w:szCs w:val="24"/>
-        </w:rPr>
-        <w:t>access-list</w:t>
-      </w:r>
-      <w:proofErr w:type="spellEnd"/>
-      <w:r>
-        <w:rPr>
-          <w:rFonts w:ascii="Arial" w:hAnsi="Arial" w:cs="Arial"/>
-          <w:b/>
-          <w:i/>
-          <w:sz w:val="24"/>
-          <w:szCs w:val="24"/>
-        </w:rPr>
-        <w:t xml:space="preserve"> 30 </w:t>
-      </w:r>
-      <w:proofErr w:type="spellStart"/>
-      <w:r>
-        <w:rPr>
-          <w:rFonts w:ascii="Arial" w:hAnsi="Arial" w:cs="Arial"/>
-          <w:b/>
-          <w:i/>
-          <w:sz w:val="24"/>
-          <w:szCs w:val="24"/>
-        </w:rPr>
-        <w:t>permit</w:t>
-      </w:r>
-      <w:proofErr w:type="spellEnd"/>
-      <w:r>
-        <w:rPr>
-          <w:rFonts w:ascii="Arial" w:hAnsi="Arial" w:cs="Arial"/>
-          <w:b/>
-          <w:i/>
-          <w:sz w:val="24"/>
-          <w:szCs w:val="24"/>
-        </w:rPr>
-        <w:t xml:space="preserve"> 10.0.0.0 0.0.0.255</w:t>
-      </w:r>
-      <w:r>
-        <w:rPr>
-          <w:rFonts w:ascii="Arial" w:hAnsi="Arial" w:cs="Arial"/>
-          <w:sz w:val="24"/>
-          <w:szCs w:val="24"/>
-        </w:rPr>
-        <w:t xml:space="preserve"> e </w:t>
-      </w:r>
-      <w:proofErr w:type="spellStart"/>
-      <w:r>
-        <w:rPr>
-          <w:rFonts w:ascii="Arial" w:hAnsi="Arial" w:cs="Arial"/>
-          <w:b/>
-          <w:i/>
-          <w:sz w:val="24"/>
-          <w:szCs w:val="24"/>
-        </w:rPr>
-        <w:t>access-list</w:t>
-      </w:r>
-      <w:proofErr w:type="spellEnd"/>
-      <w:r>
-        <w:rPr>
-          <w:rFonts w:ascii="Arial" w:hAnsi="Arial" w:cs="Arial"/>
-          <w:b/>
-          <w:i/>
-          <w:sz w:val="24"/>
-          <w:szCs w:val="24"/>
-        </w:rPr>
-        <w:t xml:space="preserve"> 40 </w:t>
-      </w:r>
-      <w:proofErr w:type="spellStart"/>
-      <w:r>
-        <w:rPr>
-          <w:rFonts w:ascii="Arial" w:hAnsi="Arial" w:cs="Arial"/>
-          <w:b/>
-          <w:i/>
-          <w:sz w:val="24"/>
-          <w:szCs w:val="24"/>
-        </w:rPr>
-        <w:t>permit</w:t>
-      </w:r>
-      <w:proofErr w:type="spellEnd"/>
-      <w:r>
-        <w:rPr>
-          <w:rFonts w:ascii="Arial" w:hAnsi="Arial" w:cs="Arial"/>
-          <w:b/>
-          <w:i/>
-          <w:sz w:val="24"/>
-          <w:szCs w:val="24"/>
-        </w:rPr>
-        <w:t xml:space="preserve"> 20.0.0.0 0.0.0.255</w:t>
+        <w:t>access-list 40 permit 20.0.0.0 0.0.0.255</w:t>
       </w:r>
       <w:r>
         <w:rPr>
@@ -9487,23 +8158,13 @@
         </w:rPr>
         <w:t xml:space="preserve">Agora, é preciso fazer com que o NAT utilize estas listas </w:t>
       </w:r>
-      <w:proofErr w:type="gramStart"/>
-      <w:r>
-        <w:rPr>
-          <w:rFonts w:ascii="Arial" w:hAnsi="Arial" w:cs="Arial"/>
-          <w:sz w:val="24"/>
-          <w:szCs w:val="24"/>
-        </w:rPr>
-        <w:t>na pool</w:t>
-      </w:r>
-      <w:proofErr w:type="gramEnd"/>
-      <w:r>
-        <w:rPr>
-          <w:rFonts w:ascii="Arial" w:hAnsi="Arial" w:cs="Arial"/>
-          <w:sz w:val="24"/>
-          <w:szCs w:val="24"/>
-        </w:rPr>
-        <w:t xml:space="preserve"> de endereços através</w:t>
+      <w:r>
+        <w:rPr>
+          <w:rFonts w:ascii="Arial" w:hAnsi="Arial" w:cs="Arial"/>
+          <w:sz w:val="24"/>
+          <w:szCs w:val="24"/>
+        </w:rPr>
+        <w:t>na pool de endereços através</w:t>
       </w:r>
       <w:r>
         <w:rPr>
@@ -9513,7 +8174,6 @@
         </w:rPr>
         <w:t xml:space="preserve"> dos comandos </w:t>
       </w:r>
-      <w:proofErr w:type="spellStart"/>
       <w:r>
         <w:rPr>
           <w:rFonts w:ascii="Arial" w:hAnsi="Arial" w:cs="Arial"/>
@@ -9522,144 +8182,15 @@
           <w:sz w:val="24"/>
           <w:szCs w:val="24"/>
         </w:rPr>
-        <w:t>ip</w:t>
-      </w:r>
-      <w:proofErr w:type="spellEnd"/>
-      <w:r>
-        <w:rPr>
-          <w:rFonts w:ascii="Arial" w:hAnsi="Arial" w:cs="Arial"/>
-          <w:b/>
-          <w:i/>
-          <w:sz w:val="24"/>
-          <w:szCs w:val="24"/>
-        </w:rPr>
-        <w:t xml:space="preserve"> </w:t>
-      </w:r>
-      <w:proofErr w:type="spellStart"/>
-      <w:r>
-        <w:rPr>
-          <w:rFonts w:ascii="Arial" w:hAnsi="Arial" w:cs="Arial"/>
-          <w:b/>
-          <w:i/>
-          <w:sz w:val="24"/>
-          <w:szCs w:val="24"/>
-        </w:rPr>
-        <w:t>nat</w:t>
-      </w:r>
-      <w:proofErr w:type="spellEnd"/>
-      <w:r>
-        <w:rPr>
-          <w:rFonts w:ascii="Arial" w:hAnsi="Arial" w:cs="Arial"/>
-          <w:b/>
-          <w:i/>
-          <w:sz w:val="24"/>
-          <w:szCs w:val="24"/>
-        </w:rPr>
-        <w:t xml:space="preserve"> </w:t>
-      </w:r>
-      <w:proofErr w:type="spellStart"/>
-      <w:r>
-        <w:rPr>
-          <w:rFonts w:ascii="Arial" w:hAnsi="Arial" w:cs="Arial"/>
-          <w:b/>
-          <w:i/>
-          <w:sz w:val="24"/>
-          <w:szCs w:val="24"/>
-        </w:rPr>
-        <w:t>inside</w:t>
-      </w:r>
-      <w:proofErr w:type="spellEnd"/>
-      <w:r>
-        <w:rPr>
-          <w:rFonts w:ascii="Arial" w:hAnsi="Arial" w:cs="Arial"/>
-          <w:b/>
-          <w:i/>
-          <w:sz w:val="24"/>
-          <w:szCs w:val="24"/>
-        </w:rPr>
-        <w:t xml:space="preserve"> </w:t>
-      </w:r>
-      <w:proofErr w:type="spellStart"/>
-      <w:r>
-        <w:rPr>
-          <w:rFonts w:ascii="Arial" w:hAnsi="Arial" w:cs="Arial"/>
-          <w:b/>
-          <w:i/>
-          <w:sz w:val="24"/>
-          <w:szCs w:val="24"/>
-        </w:rPr>
-        <w:t>source</w:t>
-      </w:r>
-      <w:proofErr w:type="spellEnd"/>
-      <w:r>
-        <w:rPr>
-          <w:rFonts w:ascii="Arial" w:hAnsi="Arial" w:cs="Arial"/>
-          <w:b/>
-          <w:i/>
-          <w:sz w:val="24"/>
-          <w:szCs w:val="24"/>
-        </w:rPr>
-        <w:t xml:space="preserve"> </w:t>
-      </w:r>
-      <w:proofErr w:type="spellStart"/>
-      <w:r>
-        <w:rPr>
-          <w:rFonts w:ascii="Arial" w:hAnsi="Arial" w:cs="Arial"/>
-          <w:b/>
-          <w:i/>
-          <w:sz w:val="24"/>
-          <w:szCs w:val="24"/>
-        </w:rPr>
-        <w:t>list</w:t>
-      </w:r>
-      <w:proofErr w:type="spellEnd"/>
-      <w:r>
-        <w:rPr>
-          <w:rFonts w:ascii="Arial" w:hAnsi="Arial" w:cs="Arial"/>
-          <w:b/>
-          <w:i/>
-          <w:sz w:val="24"/>
-          <w:szCs w:val="24"/>
-        </w:rPr>
-        <w:t xml:space="preserve"> X pool </w:t>
-      </w:r>
-      <w:proofErr w:type="spellStart"/>
-      <w:r>
-        <w:rPr>
-          <w:rFonts w:ascii="Arial" w:hAnsi="Arial" w:cs="Arial"/>
-          <w:b/>
-          <w:i/>
-          <w:sz w:val="24"/>
-          <w:szCs w:val="24"/>
-        </w:rPr>
-        <w:t>natpool</w:t>
-      </w:r>
-      <w:proofErr w:type="spellEnd"/>
-      <w:r>
-        <w:rPr>
-          <w:rFonts w:ascii="Arial" w:hAnsi="Arial" w:cs="Arial"/>
-          <w:sz w:val="24"/>
-          <w:szCs w:val="24"/>
-        </w:rPr>
-        <w:t xml:space="preserve">, onde X é o ID de cada uma das </w:t>
-      </w:r>
-      <w:proofErr w:type="spellStart"/>
-      <w:r>
-        <w:rPr>
-          <w:rFonts w:ascii="Arial" w:hAnsi="Arial" w:cs="Arial"/>
-          <w:sz w:val="24"/>
-          <w:szCs w:val="24"/>
-        </w:rPr>
-        <w:t>access-list</w:t>
-      </w:r>
-      <w:proofErr w:type="spellEnd"/>
-      <w:r>
-        <w:rPr>
-          <w:rFonts w:ascii="Arial" w:hAnsi="Arial" w:cs="Arial"/>
-          <w:sz w:val="24"/>
-          <w:szCs w:val="24"/>
-        </w:rPr>
-        <w:t>.</w:t>
+        <w:t>ip nat inside source list X pool natpool</w:t>
+      </w:r>
+      <w:r>
+        <w:rPr>
+          <w:rFonts w:ascii="Arial" w:hAnsi="Arial" w:cs="Arial"/>
+          <w:sz w:val="24"/>
+          <w:szCs w:val="24"/>
+        </w:rPr>
+        <w:t>, onde X é o ID de cada uma das access-list.</w:t>
       </w:r>
     </w:p>
     <w:p>
@@ -9689,7 +8220,6 @@
         </w:rPr>
         <w:t xml:space="preserve">, com os endereçamentos configurados, só é necessário definir no roteador central quais interfaces são internas e qual interface é externa. Para o nosso caso, utilizaremos o comando </w:t>
       </w:r>
-      <w:proofErr w:type="spellStart"/>
       <w:r>
         <w:rPr>
           <w:rFonts w:ascii="Arial" w:hAnsi="Arial" w:cs="Arial"/>
@@ -9698,9 +8228,16 @@
           <w:sz w:val="24"/>
           <w:szCs w:val="24"/>
         </w:rPr>
-        <w:t>ip</w:t>
-      </w:r>
-      <w:proofErr w:type="spellEnd"/>
+        <w:t>ip nat inside</w:t>
+      </w:r>
+      <w:r>
+        <w:rPr>
+          <w:rFonts w:ascii="Arial" w:hAnsi="Arial" w:cs="Arial"/>
+          <w:sz w:val="24"/>
+          <w:szCs w:val="24"/>
+        </w:rPr>
+        <w:t xml:space="preserve"> para todas as interfaces, exceto a que se conecta com o roteador da ISP, para a qual será utilizada o comando </w:t>
+      </w:r>
       <w:r>
         <w:rPr>
           <w:rFonts w:ascii="Arial" w:hAnsi="Arial" w:cs="Arial"/>
@@ -9709,106 +8246,8 @@
           <w:sz w:val="24"/>
           <w:szCs w:val="24"/>
         </w:rPr>
-        <w:t xml:space="preserve"> </w:t>
-      </w:r>
-      <w:proofErr w:type="spellStart"/>
-      <w:r>
-        <w:rPr>
-          <w:rFonts w:ascii="Arial" w:hAnsi="Arial" w:cs="Arial"/>
-          <w:b/>
-          <w:i/>
-          <w:sz w:val="24"/>
-          <w:szCs w:val="24"/>
-        </w:rPr>
-        <w:t>nat</w:t>
-      </w:r>
-      <w:proofErr w:type="spellEnd"/>
-      <w:r>
-        <w:rPr>
-          <w:rFonts w:ascii="Arial" w:hAnsi="Arial" w:cs="Arial"/>
-          <w:b/>
-          <w:i/>
-          <w:sz w:val="24"/>
-          <w:szCs w:val="24"/>
-        </w:rPr>
-        <w:t xml:space="preserve"> </w:t>
-      </w:r>
-      <w:proofErr w:type="spellStart"/>
-      <w:r>
-        <w:rPr>
-          <w:rFonts w:ascii="Arial" w:hAnsi="Arial" w:cs="Arial"/>
-          <w:b/>
-          <w:i/>
-          <w:sz w:val="24"/>
-          <w:szCs w:val="24"/>
-        </w:rPr>
-        <w:t>inside</w:t>
-      </w:r>
-      <w:proofErr w:type="spellEnd"/>
-      <w:r>
-        <w:rPr>
-          <w:rFonts w:ascii="Arial" w:hAnsi="Arial" w:cs="Arial"/>
-          <w:sz w:val="24"/>
-          <w:szCs w:val="24"/>
-        </w:rPr>
-        <w:t xml:space="preserve"> para todas as interfaces, exceto a que se conecta com o roteador da ISP, para a qual será utilizada o comando </w:t>
-      </w:r>
-      <w:proofErr w:type="spellStart"/>
-      <w:r>
-        <w:rPr>
-          <w:rFonts w:ascii="Arial" w:hAnsi="Arial" w:cs="Arial"/>
-          <w:b/>
-          <w:i/>
-          <w:sz w:val="24"/>
-          <w:szCs w:val="24"/>
-        </w:rPr>
-        <w:t>ip</w:t>
-      </w:r>
-      <w:proofErr w:type="spellEnd"/>
-      <w:r>
-        <w:rPr>
-          <w:rFonts w:ascii="Arial" w:hAnsi="Arial" w:cs="Arial"/>
-          <w:b/>
-          <w:i/>
-          <w:sz w:val="24"/>
-          <w:szCs w:val="24"/>
-        </w:rPr>
-        <w:t xml:space="preserve"> </w:t>
-      </w:r>
-      <w:proofErr w:type="spellStart"/>
-      <w:r>
-        <w:rPr>
-          <w:rFonts w:ascii="Arial" w:hAnsi="Arial" w:cs="Arial"/>
-          <w:b/>
-          <w:i/>
-          <w:sz w:val="24"/>
-          <w:szCs w:val="24"/>
-        </w:rPr>
-        <w:t>nat</w:t>
-      </w:r>
-      <w:proofErr w:type="spellEnd"/>
-      <w:r>
-        <w:rPr>
-          <w:rFonts w:ascii="Arial" w:hAnsi="Arial" w:cs="Arial"/>
-          <w:b/>
-          <w:i/>
-          <w:sz w:val="24"/>
-          <w:szCs w:val="24"/>
-        </w:rPr>
-        <w:t xml:space="preserve"> </w:t>
-      </w:r>
-      <w:proofErr w:type="spellStart"/>
-      <w:r>
-        <w:rPr>
-          <w:rFonts w:ascii="Arial" w:hAnsi="Arial" w:cs="Arial"/>
-          <w:b/>
-          <w:i/>
-          <w:sz w:val="24"/>
-          <w:szCs w:val="24"/>
-        </w:rPr>
-        <w:t>outside</w:t>
-      </w:r>
-      <w:proofErr w:type="spellEnd"/>
+        <w:t>ip nat outside</w:t>
+      </w:r>
       <w:r>
         <w:rPr>
           <w:rFonts w:ascii="Arial" w:hAnsi="Arial" w:cs="Arial"/>
@@ -9846,7 +8285,6 @@
         </w:rPr>
         <w:t xml:space="preserve"> todos estes passos e alguns </w:t>
       </w:r>
-      <w:proofErr w:type="spellStart"/>
       <w:r>
         <w:rPr>
           <w:rFonts w:ascii="Arial" w:hAnsi="Arial" w:cs="Arial"/>
@@ -9856,7 +8294,6 @@
         </w:rPr>
         <w:t>pings</w:t>
       </w:r>
-      <w:proofErr w:type="spellEnd"/>
       <w:r>
         <w:rPr>
           <w:rFonts w:ascii="Arial" w:hAnsi="Arial" w:cs="Arial"/>
@@ -10007,7 +8444,7 @@
     </w:p>
     <w:p>
       <w:pPr>
-        <w:pStyle w:val="PargrafodaLista"/>
+        <w:pStyle w:val="ListParagraph"/>
         <w:spacing w:after="0" w:line="240" w:lineRule="auto"/>
         <w:ind w:left="284"/>
         <w:jc w:val="center"/>
@@ -10078,7 +8515,7 @@
     </w:p>
     <w:p>
       <w:pPr>
-        <w:pStyle w:val="PargrafodaLista"/>
+        <w:pStyle w:val="ListParagraph"/>
         <w:numPr>
           <w:ilvl w:val="1"/>
           <w:numId w:val="1"/>
@@ -10136,27 +8573,8 @@
           <w:sz w:val="24"/>
           <w:szCs w:val="24"/>
         </w:rPr>
-        <w:t xml:space="preserve">No total foram criadas 4 </w:t>
-      </w:r>
-      <w:proofErr w:type="spellStart"/>
-      <w:r>
-        <w:rPr>
-          <w:rFonts w:ascii="Arial" w:hAnsi="Arial" w:cs="Arial"/>
-          <w:sz w:val="24"/>
-          <w:szCs w:val="24"/>
-        </w:rPr>
-        <w:t>VLANs</w:t>
-      </w:r>
-      <w:proofErr w:type="spellEnd"/>
-      <w:r>
-        <w:rPr>
-          <w:rFonts w:ascii="Arial" w:hAnsi="Arial" w:cs="Arial"/>
-          <w:sz w:val="24"/>
-          <w:szCs w:val="24"/>
-        </w:rPr>
-        <w:t xml:space="preserve">, uma para cada departamento da universidade. Nenhuma porta </w:t>
-      </w:r>
-      <w:proofErr w:type="spellStart"/>
+        <w:t xml:space="preserve">No total foram criadas 4 VLANs, uma para cada departamento da universidade. Nenhuma porta </w:t>
+      </w:r>
       <w:r>
         <w:rPr>
           <w:rFonts w:ascii="Arial" w:hAnsi="Arial" w:cs="Arial"/>
@@ -10166,7 +8584,6 @@
         </w:rPr>
         <w:t>trunk</w:t>
       </w:r>
-      <w:proofErr w:type="spellEnd"/>
       <w:r>
         <w:rPr>
           <w:rFonts w:ascii="Arial" w:hAnsi="Arial" w:cs="Arial"/>
@@ -10269,16 +8686,7 @@
           <w:sz w:val="24"/>
           <w:szCs w:val="24"/>
         </w:rPr>
-        <w:t xml:space="preserve">, TI, visitantes e estudantes receberam, respectivamente, os </w:t>
-      </w:r>
-      <w:proofErr w:type="spellStart"/>
-      <w:r>
-        <w:rPr>
-          <w:rFonts w:ascii="Arial" w:hAnsi="Arial" w:cs="Arial"/>
-          <w:sz w:val="24"/>
-          <w:szCs w:val="24"/>
-        </w:rPr>
-        <w:t>I</w:t>
+        <w:t>, TI, visitantes e estudantes receberam, respectivamente, os I</w:t>
       </w:r>
       <w:r>
         <w:rPr>
@@ -10294,16 +8702,7 @@
           <w:sz w:val="24"/>
           <w:szCs w:val="24"/>
         </w:rPr>
-        <w:t>s</w:t>
-      </w:r>
-      <w:proofErr w:type="spellEnd"/>
-      <w:r>
-        <w:rPr>
-          <w:rFonts w:ascii="Arial" w:hAnsi="Arial" w:cs="Arial"/>
-          <w:sz w:val="24"/>
-          <w:szCs w:val="24"/>
-        </w:rPr>
-        <w:t xml:space="preserve"> de VLAN 10, 20, 30 e 40.</w:t>
+        <w:t>s de VLAN 10, 20, 30 e 40.</w:t>
       </w:r>
     </w:p>
     <w:p>
@@ -10339,25 +8738,7 @@
           <w:sz w:val="24"/>
           <w:szCs w:val="24"/>
         </w:rPr>
-        <w:t xml:space="preserve">destas </w:t>
-      </w:r>
-      <w:proofErr w:type="spellStart"/>
-      <w:r>
-        <w:rPr>
-          <w:rFonts w:ascii="Arial" w:hAnsi="Arial" w:cs="Arial"/>
-          <w:sz w:val="24"/>
-          <w:szCs w:val="24"/>
-        </w:rPr>
-        <w:t>VLANs</w:t>
-      </w:r>
-      <w:proofErr w:type="spellEnd"/>
-      <w:r>
-        <w:rPr>
-          <w:rFonts w:ascii="Arial" w:hAnsi="Arial" w:cs="Arial"/>
-          <w:sz w:val="24"/>
-          <w:szCs w:val="24"/>
-        </w:rPr>
-        <w:t xml:space="preserve"> </w:t>
+        <w:t xml:space="preserve">destas VLANs </w:t>
       </w:r>
       <w:r>
         <w:rPr>
@@ -10517,7 +8898,7 @@
     </w:p>
     <w:p>
       <w:pPr>
-        <w:pStyle w:val="PargrafodaLista"/>
+        <w:pStyle w:val="ListParagraph"/>
         <w:spacing w:after="0" w:line="240" w:lineRule="auto"/>
         <w:ind w:left="284"/>
         <w:jc w:val="center"/>
@@ -10593,7 +8974,7 @@
     </w:p>
     <w:p>
       <w:pPr>
-        <w:pStyle w:val="PargrafodaLista"/>
+        <w:pStyle w:val="ListParagraph"/>
         <w:numPr>
           <w:ilvl w:val="1"/>
           <w:numId w:val="1"/>
@@ -10670,7 +9051,6 @@
         </w:rPr>
         <w:t xml:space="preserve"> A </w:t>
       </w:r>
-      <w:proofErr w:type="spellStart"/>
       <w:r>
         <w:rPr>
           <w:rFonts w:ascii="Arial" w:hAnsi="Arial" w:cs="Arial"/>
@@ -10680,7 +9060,6 @@
         </w:rPr>
         <w:t>string</w:t>
       </w:r>
-      <w:proofErr w:type="spellEnd"/>
       <w:r>
         <w:rPr>
           <w:rFonts w:ascii="Arial" w:hAnsi="Arial" w:cs="Arial"/>
@@ -10689,7 +9068,6 @@
         </w:rPr>
         <w:t xml:space="preserve"> de comunidade usada em todas as entidades é </w:t>
       </w:r>
-      <w:proofErr w:type="spellStart"/>
       <w:r>
         <w:rPr>
           <w:rFonts w:ascii="Arial" w:hAnsi="Arial" w:cs="Arial"/>
@@ -10699,7 +9077,6 @@
         </w:rPr>
         <w:t>admin</w:t>
       </w:r>
-      <w:proofErr w:type="spellEnd"/>
       <w:r>
         <w:rPr>
           <w:rFonts w:ascii="Arial" w:hAnsi="Arial" w:cs="Arial"/>
@@ -10748,7 +9125,6 @@
         </w:rPr>
         <w:t xml:space="preserve">definir </w:t>
       </w:r>
-      <w:proofErr w:type="spellStart"/>
       <w:r>
         <w:rPr>
           <w:rFonts w:ascii="Arial" w:hAnsi="Arial" w:cs="Arial"/>
@@ -10758,7 +9134,6 @@
         </w:rPr>
         <w:t>strings</w:t>
       </w:r>
-      <w:proofErr w:type="spellEnd"/>
       <w:r>
         <w:rPr>
           <w:rFonts w:ascii="Arial" w:hAnsi="Arial" w:cs="Arial"/>
@@ -10953,7 +9328,7 @@
     </w:p>
     <w:p>
       <w:pPr>
-        <w:pStyle w:val="PargrafodaLista"/>
+        <w:pStyle w:val="ListParagraph"/>
         <w:spacing w:after="0" w:line="240" w:lineRule="auto"/>
         <w:ind w:left="284"/>
         <w:jc w:val="center"/>
@@ -11445,7 +9820,7 @@
     </w:p>
     <w:p>
       <w:pPr>
-        <w:pStyle w:val="PargrafodaLista"/>
+        <w:pStyle w:val="ListParagraph"/>
         <w:spacing w:after="0" w:line="240" w:lineRule="auto"/>
         <w:ind w:left="284"/>
         <w:jc w:val="center"/>
@@ -11516,7 +9891,7 @@
     </w:p>
     <w:p>
       <w:pPr>
-        <w:pStyle w:val="PargrafodaLista"/>
+        <w:pStyle w:val="ListParagraph"/>
         <w:numPr>
           <w:ilvl w:val="1"/>
           <w:numId w:val="1"/>
@@ -11576,7 +9951,6 @@
         </w:rPr>
         <w:t xml:space="preserve">A primeira medida de proteção (e a mais simples) foi criar uma senha para executar o comando </w:t>
       </w:r>
-      <w:proofErr w:type="spellStart"/>
       <w:r>
         <w:rPr>
           <w:rFonts w:ascii="Arial" w:hAnsi="Arial" w:cs="Arial"/>
@@ -11586,7 +9960,6 @@
         </w:rPr>
         <w:t>enable</w:t>
       </w:r>
-      <w:proofErr w:type="spellEnd"/>
       <w:r>
         <w:rPr>
           <w:rFonts w:ascii="Arial" w:hAnsi="Arial" w:cs="Arial"/>
@@ -11620,7 +9993,6 @@
         <w:lastRenderedPageBreak/>
         <w:t xml:space="preserve">entidades foi </w:t>
       </w:r>
-      <w:proofErr w:type="spellStart"/>
       <w:r>
         <w:rPr>
           <w:rFonts w:ascii="Arial" w:hAnsi="Arial" w:cs="Arial"/>
@@ -11630,7 +10002,6 @@
         </w:rPr>
         <w:t>pass</w:t>
       </w:r>
-      <w:proofErr w:type="spellEnd"/>
       <w:r>
         <w:rPr>
           <w:rFonts w:ascii="Arial" w:hAnsi="Arial" w:cs="Arial"/>
@@ -11774,7 +10145,7 @@
     </w:p>
     <w:p>
       <w:pPr>
-        <w:pStyle w:val="PargrafodaLista"/>
+        <w:pStyle w:val="ListParagraph"/>
         <w:spacing w:after="0" w:line="240" w:lineRule="auto"/>
         <w:ind w:left="284"/>
         <w:jc w:val="center"/>
@@ -11877,7 +10248,6 @@
         </w:rPr>
         <w:t xml:space="preserve">. A senha usada foi </w:t>
       </w:r>
-      <w:proofErr w:type="spellStart"/>
       <w:r>
         <w:rPr>
           <w:rFonts w:ascii="Arial" w:hAnsi="Arial" w:cs="Arial"/>
@@ -11887,7 +10257,6 @@
         </w:rPr>
         <w:t>telnetpass</w:t>
       </w:r>
-      <w:proofErr w:type="spellEnd"/>
       <w:r>
         <w:rPr>
           <w:rFonts w:ascii="Arial" w:hAnsi="Arial" w:cs="Arial"/>
@@ -12023,7 +10392,7 @@
     </w:p>
     <w:p>
       <w:pPr>
-        <w:pStyle w:val="PargrafodaLista"/>
+        <w:pStyle w:val="ListParagraph"/>
         <w:spacing w:after="0" w:line="240" w:lineRule="auto"/>
         <w:ind w:left="284"/>
         <w:jc w:val="center"/>
@@ -12181,9 +10550,40 @@
           <w:sz w:val="24"/>
           <w:szCs w:val="24"/>
         </w:rPr>
-        <w:t xml:space="preserve">elnet de endereços </w:t>
-      </w:r>
-      <w:proofErr w:type="spellStart"/>
+        <w:t>elnet de endereços IPs que pertencem ao departamento de TI</w:t>
+      </w:r>
+      <w:r>
+        <w:rPr>
+          <w:rFonts w:ascii="Arial" w:hAnsi="Arial" w:cs="Arial"/>
+          <w:sz w:val="24"/>
+          <w:szCs w:val="24"/>
+        </w:rPr>
+        <w:t xml:space="preserve">, </w:t>
+      </w:r>
+      <w:r>
+        <w:rPr>
+          <w:rFonts w:ascii="Arial" w:hAnsi="Arial" w:cs="Arial"/>
+          <w:sz w:val="24"/>
+          <w:szCs w:val="24"/>
+        </w:rPr>
+        <w:t xml:space="preserve">ou seja, </w:t>
+      </w:r>
+      <w:r>
+        <w:rPr>
+          <w:rFonts w:ascii="Arial" w:hAnsi="Arial" w:cs="Arial"/>
+          <w:sz w:val="24"/>
+          <w:szCs w:val="24"/>
+        </w:rPr>
+        <w:t xml:space="preserve">que </w:t>
+      </w:r>
+      <w:r>
+        <w:rPr>
+          <w:rFonts w:ascii="Arial" w:hAnsi="Arial" w:cs="Arial"/>
+          <w:sz w:val="24"/>
+          <w:szCs w:val="24"/>
+        </w:rPr>
+        <w:t xml:space="preserve">possuem endereços </w:t>
+      </w:r>
       <w:r>
         <w:rPr>
           <w:rFonts w:ascii="Arial" w:hAnsi="Arial" w:cs="Arial"/>
@@ -12192,57 +10592,6 @@
         </w:rPr>
         <w:t>IPs</w:t>
       </w:r>
-      <w:proofErr w:type="spellEnd"/>
-      <w:r>
-        <w:rPr>
-          <w:rFonts w:ascii="Arial" w:hAnsi="Arial" w:cs="Arial"/>
-          <w:sz w:val="24"/>
-          <w:szCs w:val="24"/>
-        </w:rPr>
-        <w:t xml:space="preserve"> que pertencem ao departamento de TI</w:t>
-      </w:r>
-      <w:r>
-        <w:rPr>
-          <w:rFonts w:ascii="Arial" w:hAnsi="Arial" w:cs="Arial"/>
-          <w:sz w:val="24"/>
-          <w:szCs w:val="24"/>
-        </w:rPr>
-        <w:t xml:space="preserve">, </w:t>
-      </w:r>
-      <w:r>
-        <w:rPr>
-          <w:rFonts w:ascii="Arial" w:hAnsi="Arial" w:cs="Arial"/>
-          <w:sz w:val="24"/>
-          <w:szCs w:val="24"/>
-        </w:rPr>
-        <w:t xml:space="preserve">ou seja, </w:t>
-      </w:r>
-      <w:r>
-        <w:rPr>
-          <w:rFonts w:ascii="Arial" w:hAnsi="Arial" w:cs="Arial"/>
-          <w:sz w:val="24"/>
-          <w:szCs w:val="24"/>
-        </w:rPr>
-        <w:t xml:space="preserve">que </w:t>
-      </w:r>
-      <w:r>
-        <w:rPr>
-          <w:rFonts w:ascii="Arial" w:hAnsi="Arial" w:cs="Arial"/>
-          <w:sz w:val="24"/>
-          <w:szCs w:val="24"/>
-        </w:rPr>
-        <w:t xml:space="preserve">possuem endereços </w:t>
-      </w:r>
-      <w:proofErr w:type="spellStart"/>
-      <w:r>
-        <w:rPr>
-          <w:rFonts w:ascii="Arial" w:hAnsi="Arial" w:cs="Arial"/>
-          <w:sz w:val="24"/>
-          <w:szCs w:val="24"/>
-        </w:rPr>
-        <w:t>IPs</w:t>
-      </w:r>
-      <w:proofErr w:type="spellEnd"/>
       <w:r>
         <w:rPr>
           <w:rFonts w:ascii="Arial" w:hAnsi="Arial" w:cs="Arial"/>
@@ -12453,7 +10802,7 @@
     </w:p>
     <w:p>
       <w:pPr>
-        <w:pStyle w:val="PargrafodaLista"/>
+        <w:pStyle w:val="ListParagraph"/>
         <w:spacing w:after="0" w:line="240" w:lineRule="auto"/>
         <w:ind w:left="284"/>
         <w:jc w:val="center"/>
@@ -12558,7 +10907,6 @@
         </w:rPr>
         <w:t xml:space="preserve"> qualquer roteador ou switch da rede, desde que soubesse a senha do comando </w:t>
       </w:r>
-      <w:proofErr w:type="spellStart"/>
       <w:r>
         <w:rPr>
           <w:rFonts w:ascii="Arial" w:hAnsi="Arial" w:cs="Arial"/>
@@ -12568,7 +10916,6 @@
         </w:rPr>
         <w:t>enable</w:t>
       </w:r>
-      <w:proofErr w:type="spellEnd"/>
       <w:r>
         <w:rPr>
           <w:rFonts w:ascii="Arial" w:hAnsi="Arial" w:cs="Arial"/>
@@ -12739,7 +11086,7 @@
     </w:p>
     <w:p>
       <w:pPr>
-        <w:pStyle w:val="PargrafodaLista"/>
+        <w:pStyle w:val="ListParagraph"/>
         <w:spacing w:after="0" w:line="240" w:lineRule="auto"/>
         <w:ind w:left="284"/>
         <w:jc w:val="center"/>
@@ -13086,7 +11433,7 @@
     </w:p>
     <w:p>
       <w:pPr>
-        <w:pStyle w:val="PargrafodaLista"/>
+        <w:pStyle w:val="ListParagraph"/>
         <w:spacing w:after="0" w:line="240" w:lineRule="auto"/>
         <w:ind w:left="284"/>
         <w:jc w:val="center"/>
@@ -13437,7 +11784,7 @@
     </w:p>
     <w:p>
       <w:pPr>
-        <w:pStyle w:val="PargrafodaLista"/>
+        <w:pStyle w:val="ListParagraph"/>
         <w:spacing w:after="0" w:line="240" w:lineRule="auto"/>
         <w:ind w:left="284"/>
         <w:jc w:val="center"/>
@@ -13552,47 +11899,7 @@
           <w:sz w:val="24"/>
           <w:szCs w:val="24"/>
         </w:rPr>
-        <w:t xml:space="preserve"> </w:t>
-      </w:r>
-      <w:proofErr w:type="spellStart"/>
-      <w:r>
-        <w:rPr>
-          <w:rFonts w:ascii="Arial" w:hAnsi="Arial" w:cs="Arial"/>
-          <w:bCs/>
-          <w:sz w:val="24"/>
-          <w:szCs w:val="24"/>
-        </w:rPr>
-        <w:t>Packet</w:t>
-      </w:r>
-      <w:proofErr w:type="spellEnd"/>
-      <w:r>
-        <w:rPr>
-          <w:rFonts w:ascii="Arial" w:hAnsi="Arial" w:cs="Arial"/>
-          <w:bCs/>
-          <w:sz w:val="24"/>
-          <w:szCs w:val="24"/>
-        </w:rPr>
-        <w:t xml:space="preserve"> </w:t>
-      </w:r>
-      <w:proofErr w:type="spellStart"/>
-      <w:r>
-        <w:rPr>
-          <w:rFonts w:ascii="Arial" w:hAnsi="Arial" w:cs="Arial"/>
-          <w:bCs/>
-          <w:sz w:val="24"/>
-          <w:szCs w:val="24"/>
-        </w:rPr>
-        <w:t>Tracer</w:t>
-      </w:r>
-      <w:proofErr w:type="spellEnd"/>
-      <w:r>
-        <w:rPr>
-          <w:rFonts w:ascii="Arial" w:hAnsi="Arial" w:cs="Arial"/>
-          <w:bCs/>
-          <w:sz w:val="24"/>
-          <w:szCs w:val="24"/>
-        </w:rPr>
-        <w:t xml:space="preserve">. Após pesquisar mais sobre, </w:t>
+        <w:t xml:space="preserve"> Packet Tracer. Após pesquisar mais sobre, </w:t>
       </w:r>
       <w:r>
         <w:rPr>
@@ -13646,47 +11953,7 @@
           <w:sz w:val="24"/>
           <w:szCs w:val="24"/>
         </w:rPr>
-        <w:t xml:space="preserve"> funcionam em roteadores e switches Cisco reais, mas não no </w:t>
-      </w:r>
-      <w:proofErr w:type="spellStart"/>
-      <w:r>
-        <w:rPr>
-          <w:rFonts w:ascii="Arial" w:hAnsi="Arial" w:cs="Arial"/>
-          <w:bCs/>
-          <w:sz w:val="24"/>
-          <w:szCs w:val="24"/>
-        </w:rPr>
-        <w:t>Packet</w:t>
-      </w:r>
-      <w:proofErr w:type="spellEnd"/>
-      <w:r>
-        <w:rPr>
-          <w:rFonts w:ascii="Arial" w:hAnsi="Arial" w:cs="Arial"/>
-          <w:bCs/>
-          <w:sz w:val="24"/>
-          <w:szCs w:val="24"/>
-        </w:rPr>
-        <w:t xml:space="preserve"> </w:t>
-      </w:r>
-      <w:proofErr w:type="spellStart"/>
-      <w:r>
-        <w:rPr>
-          <w:rFonts w:ascii="Arial" w:hAnsi="Arial" w:cs="Arial"/>
-          <w:bCs/>
-          <w:sz w:val="24"/>
-          <w:szCs w:val="24"/>
-        </w:rPr>
-        <w:t>Tracer</w:t>
-      </w:r>
-      <w:proofErr w:type="spellEnd"/>
-      <w:r>
-        <w:rPr>
-          <w:rFonts w:ascii="Arial" w:hAnsi="Arial" w:cs="Arial"/>
-          <w:bCs/>
-          <w:sz w:val="24"/>
-          <w:szCs w:val="24"/>
-        </w:rPr>
-        <w:t>.</w:t>
+        <w:t xml:space="preserve"> funcionam em roteadores e switches Cisco reais, mas não no Packet Tracer.</w:t>
       </w:r>
     </w:p>
     <w:p>
@@ -13710,7 +11977,7 @@
     </w:p>
     <w:p>
       <w:pPr>
-        <w:pStyle w:val="PargrafodaLista"/>
+        <w:pStyle w:val="ListParagraph"/>
         <w:numPr>
           <w:ilvl w:val="0"/>
           <w:numId w:val="1"/>
@@ -13766,223 +12033,6 @@
           <w:lang w:val="en-US"/>
         </w:rPr>
       </w:pPr>
-      <w:proofErr w:type="spellStart"/>
-      <w:r>
-        <w:rPr>
-          <w:rFonts w:ascii="Arial" w:hAnsi="Arial" w:cs="Arial"/>
-          <w:sz w:val="24"/>
-          <w:szCs w:val="24"/>
-        </w:rPr>
-        <w:t>Lorem</w:t>
-      </w:r>
-      <w:proofErr w:type="spellEnd"/>
-      <w:r>
-        <w:rPr>
-          <w:rFonts w:ascii="Arial" w:hAnsi="Arial" w:cs="Arial"/>
-          <w:sz w:val="24"/>
-          <w:szCs w:val="24"/>
-        </w:rPr>
-        <w:t xml:space="preserve"> ipsum </w:t>
-      </w:r>
-      <w:proofErr w:type="spellStart"/>
-      <w:r>
-        <w:rPr>
-          <w:rFonts w:ascii="Arial" w:hAnsi="Arial" w:cs="Arial"/>
-          <w:sz w:val="24"/>
-          <w:szCs w:val="24"/>
-        </w:rPr>
-        <w:t>dolor</w:t>
-      </w:r>
-      <w:proofErr w:type="spellEnd"/>
-      <w:r>
-        <w:rPr>
-          <w:rFonts w:ascii="Arial" w:hAnsi="Arial" w:cs="Arial"/>
-          <w:sz w:val="24"/>
-          <w:szCs w:val="24"/>
-        </w:rPr>
-        <w:t xml:space="preserve"> </w:t>
-      </w:r>
-      <w:proofErr w:type="spellStart"/>
-      <w:r>
-        <w:rPr>
-          <w:rFonts w:ascii="Arial" w:hAnsi="Arial" w:cs="Arial"/>
-          <w:sz w:val="24"/>
-          <w:szCs w:val="24"/>
-        </w:rPr>
-        <w:t>sit</w:t>
-      </w:r>
-      <w:proofErr w:type="spellEnd"/>
-      <w:r>
-        <w:rPr>
-          <w:rFonts w:ascii="Arial" w:hAnsi="Arial" w:cs="Arial"/>
-          <w:sz w:val="24"/>
-          <w:szCs w:val="24"/>
-        </w:rPr>
-        <w:t xml:space="preserve"> </w:t>
-      </w:r>
-      <w:proofErr w:type="spellStart"/>
-      <w:r>
-        <w:rPr>
-          <w:rFonts w:ascii="Arial" w:hAnsi="Arial" w:cs="Arial"/>
-          <w:sz w:val="24"/>
-          <w:szCs w:val="24"/>
-        </w:rPr>
-        <w:t>amet</w:t>
-      </w:r>
-      <w:proofErr w:type="spellEnd"/>
-      <w:r>
-        <w:rPr>
-          <w:rFonts w:ascii="Arial" w:hAnsi="Arial" w:cs="Arial"/>
-          <w:sz w:val="24"/>
-          <w:szCs w:val="24"/>
-        </w:rPr>
-        <w:t xml:space="preserve">, </w:t>
-      </w:r>
-      <w:proofErr w:type="spellStart"/>
-      <w:r>
-        <w:rPr>
-          <w:rFonts w:ascii="Arial" w:hAnsi="Arial" w:cs="Arial"/>
-          <w:sz w:val="24"/>
-          <w:szCs w:val="24"/>
-        </w:rPr>
-        <w:t>consectetur</w:t>
-      </w:r>
-      <w:proofErr w:type="spellEnd"/>
-      <w:r>
-        <w:rPr>
-          <w:rFonts w:ascii="Arial" w:hAnsi="Arial" w:cs="Arial"/>
-          <w:sz w:val="24"/>
-          <w:szCs w:val="24"/>
-        </w:rPr>
-        <w:t xml:space="preserve"> </w:t>
-      </w:r>
-      <w:proofErr w:type="spellStart"/>
-      <w:r>
-        <w:rPr>
-          <w:rFonts w:ascii="Arial" w:hAnsi="Arial" w:cs="Arial"/>
-          <w:sz w:val="24"/>
-          <w:szCs w:val="24"/>
-        </w:rPr>
-        <w:t>adipiscing</w:t>
-      </w:r>
-      <w:proofErr w:type="spellEnd"/>
-      <w:r>
-        <w:rPr>
-          <w:rFonts w:ascii="Arial" w:hAnsi="Arial" w:cs="Arial"/>
-          <w:sz w:val="24"/>
-          <w:szCs w:val="24"/>
-        </w:rPr>
-        <w:t xml:space="preserve"> </w:t>
-      </w:r>
-      <w:proofErr w:type="spellStart"/>
-      <w:r>
-        <w:rPr>
-          <w:rFonts w:ascii="Arial" w:hAnsi="Arial" w:cs="Arial"/>
-          <w:sz w:val="24"/>
-          <w:szCs w:val="24"/>
-        </w:rPr>
-        <w:t>elit</w:t>
-      </w:r>
-      <w:proofErr w:type="spellEnd"/>
-      <w:r>
-        <w:rPr>
-          <w:rFonts w:ascii="Arial" w:hAnsi="Arial" w:cs="Arial"/>
-          <w:sz w:val="24"/>
-          <w:szCs w:val="24"/>
-        </w:rPr>
-        <w:t xml:space="preserve">. </w:t>
-      </w:r>
-      <w:proofErr w:type="spellStart"/>
-      <w:r>
-        <w:rPr>
-          <w:rFonts w:ascii="Arial" w:hAnsi="Arial" w:cs="Arial"/>
-          <w:sz w:val="24"/>
-          <w:szCs w:val="24"/>
-        </w:rPr>
-        <w:t>Sed</w:t>
-      </w:r>
-      <w:proofErr w:type="spellEnd"/>
-      <w:r>
-        <w:rPr>
-          <w:rFonts w:ascii="Arial" w:hAnsi="Arial" w:cs="Arial"/>
-          <w:sz w:val="24"/>
-          <w:szCs w:val="24"/>
-        </w:rPr>
-        <w:t xml:space="preserve"> ut </w:t>
-      </w:r>
-      <w:proofErr w:type="spellStart"/>
-      <w:r>
-        <w:rPr>
-          <w:rFonts w:ascii="Arial" w:hAnsi="Arial" w:cs="Arial"/>
-          <w:sz w:val="24"/>
-          <w:szCs w:val="24"/>
-        </w:rPr>
-        <w:t>purus</w:t>
-      </w:r>
-      <w:proofErr w:type="spellEnd"/>
-      <w:r>
-        <w:rPr>
-          <w:rFonts w:ascii="Arial" w:hAnsi="Arial" w:cs="Arial"/>
-          <w:sz w:val="24"/>
-          <w:szCs w:val="24"/>
-        </w:rPr>
-        <w:t xml:space="preserve"> </w:t>
-      </w:r>
-      <w:proofErr w:type="spellStart"/>
-      <w:r>
-        <w:rPr>
-          <w:rFonts w:ascii="Arial" w:hAnsi="Arial" w:cs="Arial"/>
-          <w:sz w:val="24"/>
-          <w:szCs w:val="24"/>
-        </w:rPr>
-        <w:t>rutrum</w:t>
-      </w:r>
-      <w:proofErr w:type="spellEnd"/>
-      <w:r>
-        <w:rPr>
-          <w:rFonts w:ascii="Arial" w:hAnsi="Arial" w:cs="Arial"/>
-          <w:sz w:val="24"/>
-          <w:szCs w:val="24"/>
-        </w:rPr>
-        <w:t xml:space="preserve">, tempus erat </w:t>
-      </w:r>
-      <w:proofErr w:type="spellStart"/>
-      <w:r>
-        <w:rPr>
-          <w:rFonts w:ascii="Arial" w:hAnsi="Arial" w:cs="Arial"/>
-          <w:sz w:val="24"/>
-          <w:szCs w:val="24"/>
-        </w:rPr>
-        <w:t>nec</w:t>
-      </w:r>
-      <w:proofErr w:type="spellEnd"/>
-      <w:r>
-        <w:rPr>
-          <w:rFonts w:ascii="Arial" w:hAnsi="Arial" w:cs="Arial"/>
-          <w:sz w:val="24"/>
-          <w:szCs w:val="24"/>
-        </w:rPr>
-        <w:t xml:space="preserve">, </w:t>
-      </w:r>
-      <w:proofErr w:type="spellStart"/>
-      <w:r>
-        <w:rPr>
-          <w:rFonts w:ascii="Arial" w:hAnsi="Arial" w:cs="Arial"/>
-          <w:sz w:val="24"/>
-          <w:szCs w:val="24"/>
-        </w:rPr>
-        <w:t>ullamcorper</w:t>
-      </w:r>
-      <w:proofErr w:type="spellEnd"/>
-      <w:r>
-        <w:rPr>
-          <w:rFonts w:ascii="Arial" w:hAnsi="Arial" w:cs="Arial"/>
-          <w:sz w:val="24"/>
-          <w:szCs w:val="24"/>
-        </w:rPr>
-        <w:t xml:space="preserve"> est. P</w:t>
-      </w:r>
-      <w:proofErr w:type="spellStart"/>
       <w:r>
         <w:rPr>
           <w:rFonts w:ascii="Arial" w:hAnsi="Arial" w:cs="Arial"/>
@@ -13990,9 +12040,8 @@
           <w:szCs w:val="24"/>
           <w:lang w:val="en-US"/>
         </w:rPr>
-        <w:t>roin</w:t>
-      </w:r>
-      <w:proofErr w:type="spellEnd"/>
+        <w:t>Lorem ipsum dolor sit amet, consectetur adipiscing elit. Sed ut purus rutrum, tempus erat nec, ullamcorper est. P</w:t>
+      </w:r>
       <w:r>
         <w:rPr>
           <w:rFonts w:ascii="Arial" w:hAnsi="Arial" w:cs="Arial"/>
@@ -14000,187 +12049,7 @@
           <w:szCs w:val="24"/>
           <w:lang w:val="en-US"/>
         </w:rPr>
-        <w:t xml:space="preserve"> </w:t>
-      </w:r>
-      <w:proofErr w:type="spellStart"/>
-      <w:r>
-        <w:rPr>
-          <w:rFonts w:ascii="Arial" w:hAnsi="Arial" w:cs="Arial"/>
-          <w:sz w:val="24"/>
-          <w:szCs w:val="24"/>
-          <w:lang w:val="en-US"/>
-        </w:rPr>
-        <w:t>ut</w:t>
-      </w:r>
-      <w:proofErr w:type="spellEnd"/>
-      <w:r>
-        <w:rPr>
-          <w:rFonts w:ascii="Arial" w:hAnsi="Arial" w:cs="Arial"/>
-          <w:sz w:val="24"/>
-          <w:szCs w:val="24"/>
-          <w:lang w:val="en-US"/>
-        </w:rPr>
-        <w:t xml:space="preserve"> </w:t>
-      </w:r>
-      <w:proofErr w:type="spellStart"/>
-      <w:r>
-        <w:rPr>
-          <w:rFonts w:ascii="Arial" w:hAnsi="Arial" w:cs="Arial"/>
-          <w:sz w:val="24"/>
-          <w:szCs w:val="24"/>
-          <w:lang w:val="en-US"/>
-        </w:rPr>
-        <w:t>lacinia</w:t>
-      </w:r>
-      <w:proofErr w:type="spellEnd"/>
-      <w:r>
-        <w:rPr>
-          <w:rFonts w:ascii="Arial" w:hAnsi="Arial" w:cs="Arial"/>
-          <w:sz w:val="24"/>
-          <w:szCs w:val="24"/>
-          <w:lang w:val="en-US"/>
-        </w:rPr>
-        <w:t xml:space="preserve"> </w:t>
-      </w:r>
-      <w:proofErr w:type="spellStart"/>
-      <w:r>
-        <w:rPr>
-          <w:rFonts w:ascii="Arial" w:hAnsi="Arial" w:cs="Arial"/>
-          <w:sz w:val="24"/>
-          <w:szCs w:val="24"/>
-          <w:lang w:val="en-US"/>
-        </w:rPr>
-        <w:t>augue</w:t>
-      </w:r>
-      <w:proofErr w:type="spellEnd"/>
-      <w:r>
-        <w:rPr>
-          <w:rFonts w:ascii="Arial" w:hAnsi="Arial" w:cs="Arial"/>
-          <w:sz w:val="24"/>
-          <w:szCs w:val="24"/>
-          <w:lang w:val="en-US"/>
-        </w:rPr>
-        <w:t xml:space="preserve">, </w:t>
-      </w:r>
-      <w:proofErr w:type="spellStart"/>
-      <w:r>
-        <w:rPr>
-          <w:rFonts w:ascii="Arial" w:hAnsi="Arial" w:cs="Arial"/>
-          <w:sz w:val="24"/>
-          <w:szCs w:val="24"/>
-          <w:lang w:val="en-US"/>
-        </w:rPr>
-        <w:t>interdum</w:t>
-      </w:r>
-      <w:proofErr w:type="spellEnd"/>
-      <w:r>
-        <w:rPr>
-          <w:rFonts w:ascii="Arial" w:hAnsi="Arial" w:cs="Arial"/>
-          <w:sz w:val="24"/>
-          <w:szCs w:val="24"/>
-          <w:lang w:val="en-US"/>
-        </w:rPr>
-        <w:t xml:space="preserve"> pharetra mi. Class </w:t>
-      </w:r>
-      <w:proofErr w:type="spellStart"/>
-      <w:r>
-        <w:rPr>
-          <w:rFonts w:ascii="Arial" w:hAnsi="Arial" w:cs="Arial"/>
-          <w:sz w:val="24"/>
-          <w:szCs w:val="24"/>
-          <w:lang w:val="en-US"/>
-        </w:rPr>
-        <w:t>aptent</w:t>
-      </w:r>
-      <w:proofErr w:type="spellEnd"/>
-      <w:r>
-        <w:rPr>
-          <w:rFonts w:ascii="Arial" w:hAnsi="Arial" w:cs="Arial"/>
-          <w:sz w:val="24"/>
-          <w:szCs w:val="24"/>
-          <w:lang w:val="en-US"/>
-        </w:rPr>
-        <w:t xml:space="preserve"> </w:t>
-      </w:r>
-      <w:proofErr w:type="spellStart"/>
-      <w:r>
-        <w:rPr>
-          <w:rFonts w:ascii="Arial" w:hAnsi="Arial" w:cs="Arial"/>
-          <w:sz w:val="24"/>
-          <w:szCs w:val="24"/>
-          <w:lang w:val="en-US"/>
-        </w:rPr>
-        <w:t>taciti</w:t>
-      </w:r>
-      <w:proofErr w:type="spellEnd"/>
-      <w:r>
-        <w:rPr>
-          <w:rFonts w:ascii="Arial" w:hAnsi="Arial" w:cs="Arial"/>
-          <w:sz w:val="24"/>
-          <w:szCs w:val="24"/>
-          <w:lang w:val="en-US"/>
-        </w:rPr>
-        <w:t xml:space="preserve"> </w:t>
-      </w:r>
-      <w:proofErr w:type="spellStart"/>
-      <w:r>
-        <w:rPr>
-          <w:rFonts w:ascii="Arial" w:hAnsi="Arial" w:cs="Arial"/>
-          <w:sz w:val="24"/>
-          <w:szCs w:val="24"/>
-          <w:lang w:val="en-US"/>
-        </w:rPr>
-        <w:t>sociosqu</w:t>
-      </w:r>
-      <w:proofErr w:type="spellEnd"/>
-      <w:r>
-        <w:rPr>
-          <w:rFonts w:ascii="Arial" w:hAnsi="Arial" w:cs="Arial"/>
-          <w:sz w:val="24"/>
-          <w:szCs w:val="24"/>
-          <w:lang w:val="en-US"/>
-        </w:rPr>
-        <w:t xml:space="preserve"> </w:t>
-      </w:r>
-      <w:proofErr w:type="spellStart"/>
-      <w:r>
-        <w:rPr>
-          <w:rFonts w:ascii="Arial" w:hAnsi="Arial" w:cs="Arial"/>
-          <w:sz w:val="24"/>
-          <w:szCs w:val="24"/>
-          <w:lang w:val="en-US"/>
-        </w:rPr>
-        <w:t>ad</w:t>
-      </w:r>
-      <w:proofErr w:type="spellEnd"/>
-      <w:r>
-        <w:rPr>
-          <w:rFonts w:ascii="Arial" w:hAnsi="Arial" w:cs="Arial"/>
-          <w:sz w:val="24"/>
-          <w:szCs w:val="24"/>
-          <w:lang w:val="en-US"/>
-        </w:rPr>
-        <w:t xml:space="preserve"> </w:t>
-      </w:r>
-      <w:proofErr w:type="spellStart"/>
-      <w:r>
-        <w:rPr>
-          <w:rFonts w:ascii="Arial" w:hAnsi="Arial" w:cs="Arial"/>
-          <w:sz w:val="24"/>
-          <w:szCs w:val="24"/>
-          <w:lang w:val="en-US"/>
-        </w:rPr>
-        <w:t>litora</w:t>
-      </w:r>
-      <w:proofErr w:type="spellEnd"/>
-      <w:r>
-        <w:rPr>
-          <w:rFonts w:ascii="Arial" w:hAnsi="Arial" w:cs="Arial"/>
-          <w:sz w:val="24"/>
-          <w:szCs w:val="24"/>
-          <w:lang w:val="en-US"/>
-        </w:rPr>
-        <w:t>.</w:t>
+        <w:t>roin ut lacinia augue, interdum pharetra mi. Class aptent taciti sociosqu ad litora.</w:t>
       </w:r>
     </w:p>
     <w:p>
@@ -14345,7 +12214,7 @@
     </w:p>
     <w:p>
       <w:pPr>
-        <w:pStyle w:val="Ttulo1"/>
+        <w:pStyle w:val="Heading1"/>
         <w:spacing w:before="0" w:line="360" w:lineRule="auto"/>
         <w:jc w:val="center"/>
         <w:rPr>
@@ -14432,7 +12301,7 @@
     </w:p>
     <w:p>
       <w:pPr>
-        <w:pStyle w:val="Ttulo1"/>
+        <w:pStyle w:val="Heading1"/>
         <w:jc w:val="center"/>
         <w:rPr>
           <w:rFonts w:ascii="Arial" w:hAnsi="Arial" w:cs="Arial"/>
@@ -14585,7 +12454,7 @@
     </w:p>
     <w:p>
       <w:pPr>
-        <w:pStyle w:val="Ttulo1"/>
+        <w:pStyle w:val="Heading1"/>
         <w:spacing w:before="0" w:line="360" w:lineRule="auto"/>
         <w:jc w:val="center"/>
         <w:rPr>
@@ -14663,7 +12532,7 @@
     </w:p>
     <w:tbl>
       <w:tblPr>
-        <w:tblStyle w:val="Tabelacomgrade"/>
+        <w:tblStyle w:val="TableGrid"/>
         <w:tblW w:w="14029" w:type="dxa"/>
         <w:tblLayout w:type="fixed"/>
         <w:tblLook w:val="04A0" w:firstRow="1" w:lastRow="0" w:firstColumn="1" w:lastColumn="0" w:noHBand="0" w:noVBand="1"/>
@@ -15343,25 +13212,7 @@
                 <w:sz w:val="18"/>
                 <w:szCs w:val="18"/>
               </w:rPr>
-              <w:t xml:space="preserve">Módulo 1GE-SFP-CU (Gigabit Ethernet e </w:t>
-            </w:r>
-            <w:proofErr w:type="spellStart"/>
-            <w:r>
-              <w:rPr>
-                <w:rFonts w:ascii="Arial" w:hAnsi="Arial" w:cs="Arial"/>
-                <w:sz w:val="18"/>
-                <w:szCs w:val="18"/>
-              </w:rPr>
-              <w:t>Fiber</w:t>
-            </w:r>
-            <w:proofErr w:type="spellEnd"/>
-            <w:r>
-              <w:rPr>
-                <w:rFonts w:ascii="Arial" w:hAnsi="Arial" w:cs="Arial"/>
-                <w:sz w:val="18"/>
-                <w:szCs w:val="18"/>
-              </w:rPr>
-              <w:t>)</w:t>
+              <w:t>Módulo 1GE-SFP-CU (Gigabit Ethernet e Fiber)</w:t>
             </w:r>
           </w:p>
         </w:tc>
@@ -15770,6 +13621,7 @@
                 <w:rFonts w:ascii="Arial" w:hAnsi="Arial" w:cs="Arial"/>
                 <w:sz w:val="18"/>
                 <w:szCs w:val="18"/>
+                <w:lang w:val="en-US"/>
               </w:rPr>
             </w:pPr>
             <w:r>
@@ -15803,7 +13655,7 @@
                 <w:szCs w:val="18"/>
                 <w:lang w:val="en-US"/>
               </w:rPr>
-              <w:t>https://www.encurtador.com.br/mpsK4</w:t>
+              <w:t>https://bit.ly/3aiy20w</w:t>
             </w:r>
           </w:p>
         </w:tc>
@@ -15898,6 +13750,7 @@
                 <w:rFonts w:ascii="Arial" w:hAnsi="Arial" w:cs="Arial"/>
                 <w:sz w:val="18"/>
                 <w:szCs w:val="18"/>
+                <w:lang w:val="en-US"/>
               </w:rPr>
             </w:pPr>
             <w:r>
@@ -15934,7 +13787,7 @@
                 <w:szCs w:val="18"/>
                 <w:lang w:val="en-US"/>
               </w:rPr>
-              <w:t>https://www.encurtador.com.br/cCER5</w:t>
+              <w:t>https://bit.ly/3aiipGw</w:t>
             </w:r>
           </w:p>
         </w:tc>
@@ -16086,9 +13939,9 @@
                 <w:rFonts w:ascii="Arial" w:hAnsi="Arial" w:cs="Arial"/>
                 <w:sz w:val="18"/>
                 <w:szCs w:val="18"/>
+                <w:lang w:val="en-US"/>
               </w:rPr>
             </w:pPr>
-            <w:proofErr w:type="spellStart"/>
             <w:r>
               <w:rPr>
                 <w:rFonts w:ascii="Arial" w:hAnsi="Arial" w:cs="Arial"/>
@@ -16096,9 +13949,8 @@
                 <w:szCs w:val="18"/>
                 <w:lang w:val="en-US"/>
               </w:rPr>
-              <w:t>Computador</w:t>
-            </w:r>
-            <w:proofErr w:type="spellEnd"/>
+              <w:t xml:space="preserve">Computador All In One </w:t>
+            </w:r>
             <w:r>
               <w:rPr>
                 <w:rFonts w:ascii="Arial" w:hAnsi="Arial" w:cs="Arial"/>
@@ -16106,7 +13958,7 @@
                 <w:szCs w:val="18"/>
                 <w:lang w:val="en-US"/>
               </w:rPr>
-              <w:t xml:space="preserve"> All In One </w:t>
+              <w:t xml:space="preserve">Intel Core i5 19" 4GB SSD 128GB </w:t>
             </w:r>
             <w:r>
               <w:rPr>
@@ -16115,27 +13967,7 @@
                 <w:szCs w:val="18"/>
                 <w:lang w:val="en-US"/>
               </w:rPr>
-              <w:t xml:space="preserve">Intel Core i5 19" 4GB SSD 128GB </w:t>
-            </w:r>
-            <w:proofErr w:type="spellStart"/>
-            <w:r>
-              <w:rPr>
-                <w:rFonts w:ascii="Arial" w:hAnsi="Arial" w:cs="Arial"/>
-                <w:sz w:val="18"/>
-                <w:szCs w:val="18"/>
-                <w:lang w:val="en-US"/>
-              </w:rPr>
-              <w:t>Teclado</w:t>
-            </w:r>
-            <w:proofErr w:type="spellEnd"/>
-            <w:r>
-              <w:rPr>
-                <w:rFonts w:ascii="Arial" w:hAnsi="Arial" w:cs="Arial"/>
-                <w:sz w:val="18"/>
-                <w:szCs w:val="18"/>
-                <w:lang w:val="en-US"/>
-              </w:rPr>
-              <w:t xml:space="preserve"> e Mouse</w:t>
+              <w:t>Teclado e Mouse</w:t>
             </w:r>
           </w:p>
         </w:tc>
@@ -16161,23 +13993,7 @@
                 <w:sz w:val="18"/>
                 <w:szCs w:val="18"/>
               </w:rPr>
-              <w:t>https://ww</w:t>
-            </w:r>
-            <w:r>
-              <w:rPr>
-                <w:rFonts w:ascii="Arial" w:hAnsi="Arial" w:cs="Arial"/>
-                <w:sz w:val="18"/>
-                <w:szCs w:val="18"/>
-              </w:rPr>
-              <w:t>w.</w:t>
-            </w:r>
-            <w:r>
-              <w:rPr>
-                <w:rFonts w:ascii="Arial" w:hAnsi="Arial" w:cs="Arial"/>
-                <w:sz w:val="18"/>
-                <w:szCs w:val="18"/>
-              </w:rPr>
-              <w:t>encurtador.com.br/mIW07</w:t>
+              <w:t>https://amzn.to/3yj33cS</w:t>
             </w:r>
           </w:p>
         </w:tc>
@@ -16205,7 +14021,7 @@
                 <w:szCs w:val="20"/>
                 <w:lang w:val="en-US"/>
               </w:rPr>
-              <w:t>29</w:t>
+              <w:t>100</w:t>
             </w:r>
           </w:p>
         </w:tc>
@@ -16277,7 +14093,6 @@
                 <w:rFonts w:ascii="Arial" w:hAnsi="Arial" w:cs="Arial"/>
                 <w:sz w:val="20"/>
                 <w:szCs w:val="20"/>
-                <w:lang w:val="en-US"/>
               </w:rPr>
               <w:t xml:space="preserve">R$ </w:t>
             </w:r>
@@ -16286,16 +14101,32 @@
                 <w:rFonts w:ascii="Arial" w:hAnsi="Arial" w:cs="Arial"/>
                 <w:sz w:val="20"/>
                 <w:szCs w:val="20"/>
-                <w:lang w:val="en-US"/>
-              </w:rPr>
-              <w:t>85.521</w:t>
+              </w:rPr>
+              <w:t>294</w:t>
             </w:r>
             <w:r>
               <w:rPr>
                 <w:rFonts w:ascii="Arial" w:hAnsi="Arial" w:cs="Arial"/>
                 <w:sz w:val="20"/>
                 <w:szCs w:val="20"/>
-                <w:lang w:val="en-US"/>
+              </w:rPr>
+              <w:t>.</w:t>
+            </w:r>
+            <w:bookmarkStart w:id="17" w:name="_GoBack"/>
+            <w:bookmarkEnd w:id="17"/>
+            <w:r>
+              <w:rPr>
+                <w:rFonts w:ascii="Arial" w:hAnsi="Arial" w:cs="Arial"/>
+                <w:sz w:val="20"/>
+                <w:szCs w:val="20"/>
+              </w:rPr>
+              <w:t>900</w:t>
+            </w:r>
+            <w:r>
+              <w:rPr>
+                <w:rFonts w:ascii="Arial" w:hAnsi="Arial" w:cs="Arial"/>
+                <w:sz w:val="20"/>
+                <w:szCs w:val="20"/>
               </w:rPr>
               <w:t>,00</w:t>
             </w:r>
@@ -16326,8 +14157,6 @@
           <w:szCs w:val="24"/>
         </w:rPr>
       </w:pPr>
-      <w:bookmarkStart w:id="17" w:name="_GoBack"/>
-      <w:bookmarkEnd w:id="17"/>
     </w:p>
     <w:p>
       <w:pPr>
@@ -16357,7 +14186,6 @@
         </w:rPr>
         <w:t>*</w:t>
       </w:r>
-      <w:proofErr w:type="gramStart"/>
       <w:r>
         <w:rPr>
           <w:rFonts w:ascii="Arial" w:hAnsi="Arial" w:cs="Arial"/>
@@ -16374,17 +14202,7 @@
           <w:sz w:val="20"/>
           <w:szCs w:val="20"/>
         </w:rPr>
-        <w:t xml:space="preserve"> Considerou-se</w:t>
-      </w:r>
-      <w:proofErr w:type="gramEnd"/>
-      <w:r>
-        <w:rPr>
-          <w:rFonts w:ascii="Arial" w:hAnsi="Arial" w:cs="Arial"/>
-          <w:i/>
-          <w:sz w:val="20"/>
-          <w:szCs w:val="20"/>
-        </w:rPr>
-        <w:t xml:space="preserve"> uma jornada de trabalho de 8 horas diárias, 5 dias por semana, durante 4 semanas.</w:t>
+        <w:t xml:space="preserve"> Considerou-se uma jornada de trabalho de 8 horas diárias, 5 dias por semana, durante 4 semanas.</w:t>
       </w:r>
     </w:p>
     <w:p>
@@ -16411,7 +14229,7 @@
 </file>
 
 <file path=word/endnotes.xml><?xml version="1.0" encoding="utf-8"?>
-<w:endnotes xmlns:wpc="http://schemas.microsoft.com/office/word/2010/wordprocessingCanvas" xmlns:cx="http://schemas.microsoft.com/office/drawing/2014/chartex" xmlns:mc="http://schemas.openxmlformats.org/markup-compatibility/2006" xmlns:o="urn:schemas-microsoft-com:office:office" xmlns:r="http://schemas.openxmlformats.org/officeDocument/2006/relationships" xmlns:m="http://schemas.openxmlformats.org/officeDocument/2006/math" xmlns:v="urn:schemas-microsoft-com:vml" xmlns:wp14="http://schemas.microsoft.com/office/word/2010/wordprocessingDrawing" xmlns:wp="http://schemas.openxmlformats.org/drawingml/2006/wordprocessingDrawing" xmlns:w10="urn:schemas-microsoft-com:office:word" xmlns:w="http://schemas.openxmlformats.org/wordprocessingml/2006/main" xmlns:w14="http://schemas.microsoft.com/office/word/2010/wordml" xmlns:w15="http://schemas.microsoft.com/office/word/2012/wordml" xmlns:w16se="http://schemas.microsoft.com/office/word/2015/wordml/symex" xmlns:wpg="http://schemas.microsoft.com/office/word/2010/wordprocessingGroup" xmlns:wpi="http://schemas.microsoft.com/office/word/2010/wordprocessingInk" xmlns:wne="http://schemas.microsoft.com/office/word/2006/wordml" xmlns:wps="http://schemas.microsoft.com/office/word/2010/wordprocessingShape" mc:Ignorable="w14 w15 w16se wp14">
+<w:endnotes xmlns:wpc="http://schemas.microsoft.com/office/word/2010/wordprocessingCanvas" xmlns:mc="http://schemas.openxmlformats.org/markup-compatibility/2006" xmlns:o="urn:schemas-microsoft-com:office:office" xmlns:r="http://schemas.openxmlformats.org/officeDocument/2006/relationships" xmlns:m="http://schemas.openxmlformats.org/officeDocument/2006/math" xmlns:v="urn:schemas-microsoft-com:vml" xmlns:wp14="http://schemas.microsoft.com/office/word/2010/wordprocessingDrawing" xmlns:wp="http://schemas.openxmlformats.org/drawingml/2006/wordprocessingDrawing" xmlns:w10="urn:schemas-microsoft-com:office:word" xmlns:w="http://schemas.openxmlformats.org/wordprocessingml/2006/main" xmlns:w14="http://schemas.microsoft.com/office/word/2010/wordml" xmlns:w15="http://schemas.microsoft.com/office/word/2012/wordml" xmlns:wpg="http://schemas.microsoft.com/office/word/2010/wordprocessingGroup" xmlns:wpi="http://schemas.microsoft.com/office/word/2010/wordprocessingInk" xmlns:wne="http://schemas.microsoft.com/office/word/2006/wordml" xmlns:wps="http://schemas.microsoft.com/office/word/2010/wordprocessingShape" mc:Ignorable="w14 w15 wp14">
   <w:endnote w:type="separator" w:id="-1">
     <w:p>
       <w:pPr>
@@ -16436,7 +14254,7 @@
 </file>
 
 <file path=word/footnotes.xml><?xml version="1.0" encoding="utf-8"?>
-<w:footnotes xmlns:wpc="http://schemas.microsoft.com/office/word/2010/wordprocessingCanvas" xmlns:cx="http://schemas.microsoft.com/office/drawing/2014/chartex" xmlns:mc="http://schemas.openxmlformats.org/markup-compatibility/2006" xmlns:o="urn:schemas-microsoft-com:office:office" xmlns:r="http://schemas.openxmlformats.org/officeDocument/2006/relationships" xmlns:m="http://schemas.openxmlformats.org/officeDocument/2006/math" xmlns:v="urn:schemas-microsoft-com:vml" xmlns:wp14="http://schemas.microsoft.com/office/word/2010/wordprocessingDrawing" xmlns:wp="http://schemas.openxmlformats.org/drawingml/2006/wordprocessingDrawing" xmlns:w10="urn:schemas-microsoft-com:office:word" xmlns:w="http://schemas.openxmlformats.org/wordprocessingml/2006/main" xmlns:w14="http://schemas.microsoft.com/office/word/2010/wordml" xmlns:w15="http://schemas.microsoft.com/office/word/2012/wordml" xmlns:w16se="http://schemas.microsoft.com/office/word/2015/wordml/symex" xmlns:wpg="http://schemas.microsoft.com/office/word/2010/wordprocessingGroup" xmlns:wpi="http://schemas.microsoft.com/office/word/2010/wordprocessingInk" xmlns:wne="http://schemas.microsoft.com/office/word/2006/wordml" xmlns:wps="http://schemas.microsoft.com/office/word/2010/wordprocessingShape" mc:Ignorable="w14 w15 w16se wp14">
+<w:footnotes xmlns:wpc="http://schemas.microsoft.com/office/word/2010/wordprocessingCanvas" xmlns:mc="http://schemas.openxmlformats.org/markup-compatibility/2006" xmlns:o="urn:schemas-microsoft-com:office:office" xmlns:r="http://schemas.openxmlformats.org/officeDocument/2006/relationships" xmlns:m="http://schemas.openxmlformats.org/officeDocument/2006/math" xmlns:v="urn:schemas-microsoft-com:vml" xmlns:wp14="http://schemas.microsoft.com/office/word/2010/wordprocessingDrawing" xmlns:wp="http://schemas.openxmlformats.org/drawingml/2006/wordprocessingDrawing" xmlns:w10="urn:schemas-microsoft-com:office:word" xmlns:w="http://schemas.openxmlformats.org/wordprocessingml/2006/main" xmlns:w14="http://schemas.microsoft.com/office/word/2010/wordml" xmlns:w15="http://schemas.microsoft.com/office/word/2012/wordml" xmlns:wpg="http://schemas.microsoft.com/office/word/2010/wordprocessingGroup" xmlns:wpi="http://schemas.microsoft.com/office/word/2010/wordprocessingInk" xmlns:wne="http://schemas.microsoft.com/office/word/2006/wordml" xmlns:wps="http://schemas.microsoft.com/office/word/2010/wordprocessingShape" mc:Ignorable="w14 w15 wp14">
   <w:footnote w:type="separator" w:id="-1">
     <w:p>
       <w:pPr>
@@ -16461,7 +14279,7 @@
 </file>
 
 <file path=word/header1.xml><?xml version="1.0" encoding="utf-8"?>
-<w:hdr xmlns:wpc="http://schemas.microsoft.com/office/word/2010/wordprocessingCanvas" xmlns:cx="http://schemas.microsoft.com/office/drawing/2014/chartex" xmlns:mc="http://schemas.openxmlformats.org/markup-compatibility/2006" xmlns:o="urn:schemas-microsoft-com:office:office" xmlns:r="http://schemas.openxmlformats.org/officeDocument/2006/relationships" xmlns:m="http://schemas.openxmlformats.org/officeDocument/2006/math" xmlns:v="urn:schemas-microsoft-com:vml" xmlns:wp14="http://schemas.microsoft.com/office/word/2010/wordprocessingDrawing" xmlns:wp="http://schemas.openxmlformats.org/drawingml/2006/wordprocessingDrawing" xmlns:w10="urn:schemas-microsoft-com:office:word" xmlns:w="http://schemas.openxmlformats.org/wordprocessingml/2006/main" xmlns:w14="http://schemas.microsoft.com/office/word/2010/wordml" xmlns:w15="http://schemas.microsoft.com/office/word/2012/wordml" xmlns:w16se="http://schemas.microsoft.com/office/word/2015/wordml/symex" xmlns:wpg="http://schemas.microsoft.com/office/word/2010/wordprocessingGroup" xmlns:wpi="http://schemas.microsoft.com/office/word/2010/wordprocessingInk" xmlns:wne="http://schemas.microsoft.com/office/word/2006/wordml" xmlns:wps="http://schemas.microsoft.com/office/word/2010/wordprocessingShape" mc:Ignorable="w14 w15 w16se wp14">
+<w:hdr xmlns:wpc="http://schemas.microsoft.com/office/word/2010/wordprocessingCanvas" xmlns:mc="http://schemas.openxmlformats.org/markup-compatibility/2006" xmlns:o="urn:schemas-microsoft-com:office:office" xmlns:r="http://schemas.openxmlformats.org/officeDocument/2006/relationships" xmlns:m="http://schemas.openxmlformats.org/officeDocument/2006/math" xmlns:v="urn:schemas-microsoft-com:vml" xmlns:wp14="http://schemas.microsoft.com/office/word/2010/wordprocessingDrawing" xmlns:wp="http://schemas.openxmlformats.org/drawingml/2006/wordprocessingDrawing" xmlns:w10="urn:schemas-microsoft-com:office:word" xmlns:w="http://schemas.openxmlformats.org/wordprocessingml/2006/main" xmlns:w14="http://schemas.microsoft.com/office/word/2010/wordml" xmlns:w15="http://schemas.microsoft.com/office/word/2012/wordml" xmlns:wpg="http://schemas.microsoft.com/office/word/2010/wordprocessingGroup" xmlns:wpi="http://schemas.microsoft.com/office/word/2010/wordprocessingInk" xmlns:wne="http://schemas.microsoft.com/office/word/2006/wordml" xmlns:wps="http://schemas.microsoft.com/office/word/2010/wordprocessingShape" mc:Ignorable="w14 w15 wp14">
   <w:sdt>
     <w:sdtPr>
       <w:id w:val="-1975975374"/>
@@ -16480,7 +14298,7 @@
     <w:sdtContent>
       <w:p>
         <w:pPr>
-          <w:pStyle w:val="Cabealho"/>
+          <w:pStyle w:val="Header"/>
           <w:jc w:val="right"/>
           <w:rPr>
             <w:rFonts w:ascii="Arial" w:hAnsi="Arial" w:cs="Arial"/>
@@ -16519,7 +14337,7 @@
             <w:sz w:val="24"/>
             <w:szCs w:val="24"/>
           </w:rPr>
-          <w:t>21</w:t>
+          <w:t>18</w:t>
         </w:r>
         <w:r>
           <w:rPr>
@@ -16534,14 +14352,14 @@
   </w:sdt>
   <w:p>
     <w:pPr>
-      <w:pStyle w:val="Cabealho"/>
+      <w:pStyle w:val="Header"/>
     </w:pPr>
   </w:p>
 </w:hdr>
 </file>
 
 <file path=word/header2.xml><?xml version="1.0" encoding="utf-8"?>
-<w:hdr xmlns:wpc="http://schemas.microsoft.com/office/word/2010/wordprocessingCanvas" xmlns:cx="http://schemas.microsoft.com/office/drawing/2014/chartex" xmlns:mc="http://schemas.openxmlformats.org/markup-compatibility/2006" xmlns:o="urn:schemas-microsoft-com:office:office" xmlns:r="http://schemas.openxmlformats.org/officeDocument/2006/relationships" xmlns:m="http://schemas.openxmlformats.org/officeDocument/2006/math" xmlns:v="urn:schemas-microsoft-com:vml" xmlns:wp14="http://schemas.microsoft.com/office/word/2010/wordprocessingDrawing" xmlns:wp="http://schemas.openxmlformats.org/drawingml/2006/wordprocessingDrawing" xmlns:w10="urn:schemas-microsoft-com:office:word" xmlns:w="http://schemas.openxmlformats.org/wordprocessingml/2006/main" xmlns:w14="http://schemas.microsoft.com/office/word/2010/wordml" xmlns:w15="http://schemas.microsoft.com/office/word/2012/wordml" xmlns:w16se="http://schemas.microsoft.com/office/word/2015/wordml/symex" xmlns:wpg="http://schemas.microsoft.com/office/word/2010/wordprocessingGroup" xmlns:wpi="http://schemas.microsoft.com/office/word/2010/wordprocessingInk" xmlns:wne="http://schemas.microsoft.com/office/word/2006/wordml" xmlns:wps="http://schemas.microsoft.com/office/word/2010/wordprocessingShape" mc:Ignorable="w14 w15 w16se wp14">
+<w:hdr xmlns:wpc="http://schemas.microsoft.com/office/word/2010/wordprocessingCanvas" xmlns:mc="http://schemas.openxmlformats.org/markup-compatibility/2006" xmlns:o="urn:schemas-microsoft-com:office:office" xmlns:r="http://schemas.openxmlformats.org/officeDocument/2006/relationships" xmlns:m="http://schemas.openxmlformats.org/officeDocument/2006/math" xmlns:v="urn:schemas-microsoft-com:vml" xmlns:wp14="http://schemas.microsoft.com/office/word/2010/wordprocessingDrawing" xmlns:wp="http://schemas.openxmlformats.org/drawingml/2006/wordprocessingDrawing" xmlns:w10="urn:schemas-microsoft-com:office:word" xmlns:w="http://schemas.openxmlformats.org/wordprocessingml/2006/main" xmlns:w14="http://schemas.microsoft.com/office/word/2010/wordml" xmlns:w15="http://schemas.microsoft.com/office/word/2012/wordml" xmlns:wpg="http://schemas.microsoft.com/office/word/2010/wordprocessingGroup" xmlns:wpi="http://schemas.microsoft.com/office/word/2010/wordprocessingInk" xmlns:wne="http://schemas.microsoft.com/office/word/2006/wordml" xmlns:wps="http://schemas.microsoft.com/office/word/2010/wordprocessingShape" mc:Ignorable="w14 w15 wp14">
   <w:sdt>
     <w:sdtPr>
       <w:rPr>
@@ -16559,7 +14377,7 @@
     <w:sdtContent>
       <w:p>
         <w:pPr>
-          <w:pStyle w:val="Cabealho"/>
+          <w:pStyle w:val="Header"/>
           <w:jc w:val="right"/>
           <w:rPr>
             <w:rFonts w:ascii="Arial" w:hAnsi="Arial" w:cs="Arial"/>
@@ -16613,14 +14431,14 @@
   </w:sdt>
   <w:p>
     <w:pPr>
-      <w:pStyle w:val="Cabealho"/>
+      <w:pStyle w:val="Header"/>
     </w:pPr>
   </w:p>
 </w:hdr>
 </file>
 
 <file path=word/numbering.xml><?xml version="1.0" encoding="utf-8"?>
-<w:numbering xmlns:wpc="http://schemas.microsoft.com/office/word/2010/wordprocessingCanvas" xmlns:cx="http://schemas.microsoft.com/office/drawing/2014/chartex" xmlns:mc="http://schemas.openxmlformats.org/markup-compatibility/2006" xmlns:o="urn:schemas-microsoft-com:office:office" xmlns:r="http://schemas.openxmlformats.org/officeDocument/2006/relationships" xmlns:m="http://schemas.openxmlformats.org/officeDocument/2006/math" xmlns:v="urn:schemas-microsoft-com:vml" xmlns:wp14="http://schemas.microsoft.com/office/word/2010/wordprocessingDrawing" xmlns:wp="http://schemas.openxmlformats.org/drawingml/2006/wordprocessingDrawing" xmlns:w10="urn:schemas-microsoft-com:office:word" xmlns:w="http://schemas.openxmlformats.org/wordprocessingml/2006/main" xmlns:w14="http://schemas.microsoft.com/office/word/2010/wordml" xmlns:w15="http://schemas.microsoft.com/office/word/2012/wordml" xmlns:w16se="http://schemas.microsoft.com/office/word/2015/wordml/symex" xmlns:wpg="http://schemas.microsoft.com/office/word/2010/wordprocessingGroup" xmlns:wpi="http://schemas.microsoft.com/office/word/2010/wordprocessingInk" xmlns:wne="http://schemas.microsoft.com/office/word/2006/wordml" xmlns:wps="http://schemas.microsoft.com/office/word/2010/wordprocessingShape" mc:Ignorable="w14 w15 w16se wp14">
+<w:numbering xmlns:wpc="http://schemas.microsoft.com/office/word/2010/wordprocessingCanvas" xmlns:mc="http://schemas.openxmlformats.org/markup-compatibility/2006" xmlns:o="urn:schemas-microsoft-com:office:office" xmlns:r="http://schemas.openxmlformats.org/officeDocument/2006/relationships" xmlns:m="http://schemas.openxmlformats.org/officeDocument/2006/math" xmlns:v="urn:schemas-microsoft-com:vml" xmlns:wp14="http://schemas.microsoft.com/office/word/2010/wordprocessingDrawing" xmlns:wp="http://schemas.openxmlformats.org/drawingml/2006/wordprocessingDrawing" xmlns:w10="urn:schemas-microsoft-com:office:word" xmlns:w="http://schemas.openxmlformats.org/wordprocessingml/2006/main" xmlns:w14="http://schemas.microsoft.com/office/word/2010/wordml" xmlns:w15="http://schemas.microsoft.com/office/word/2012/wordml" xmlns:wpg="http://schemas.microsoft.com/office/word/2010/wordprocessingGroup" xmlns:wpi="http://schemas.microsoft.com/office/word/2010/wordprocessingInk" xmlns:wne="http://schemas.microsoft.com/office/word/2006/wordml" xmlns:wps="http://schemas.microsoft.com/office/word/2010/wordprocessingShape" mc:Ignorable="w14 w15 wp14">
   <w:abstractNum w:abstractNumId="0" w15:restartNumberingAfterBreak="0">
     <w:nsid w:val="0CE85A31"/>
     <w:multiLevelType w:val="hybridMultilevel"/>
@@ -17118,7 +14936,7 @@
 </file>
 
 <file path=word/styles.xml><?xml version="1.0" encoding="utf-8"?>
-<w:styles xmlns:mc="http://schemas.openxmlformats.org/markup-compatibility/2006" xmlns:r="http://schemas.openxmlformats.org/officeDocument/2006/relationships" xmlns:w="http://schemas.openxmlformats.org/wordprocessingml/2006/main" xmlns:w14="http://schemas.microsoft.com/office/word/2010/wordml" xmlns:w15="http://schemas.microsoft.com/office/word/2012/wordml" xmlns:w16se="http://schemas.microsoft.com/office/word/2015/wordml/symex" mc:Ignorable="w14 w15 w16se">
+<w:styles xmlns:mc="http://schemas.openxmlformats.org/markup-compatibility/2006" xmlns:r="http://schemas.openxmlformats.org/officeDocument/2006/relationships" xmlns:w="http://schemas.openxmlformats.org/wordprocessingml/2006/main" xmlns:w14="http://schemas.microsoft.com/office/word/2010/wordml" xmlns:w15="http://schemas.microsoft.com/office/word/2012/wordml" mc:Ignorable="w14 w15">
   <w:docDefaults>
     <w:rPrDefault>
       <w:rPr>
@@ -17511,11 +15329,11 @@
     <w:name w:val="Normal"/>
     <w:qFormat/>
   </w:style>
-  <w:style w:type="paragraph" w:styleId="Ttulo1">
+  <w:style w:type="paragraph" w:styleId="Heading1">
     <w:name w:val="heading 1"/>
     <w:basedOn w:val="Normal"/>
     <w:next w:val="Normal"/>
-    <w:link w:val="Ttulo1Char"/>
+    <w:link w:val="Heading1Char"/>
     <w:uiPriority w:val="9"/>
     <w:qFormat/>
     <w:rsid w:val="00913A2F"/>
@@ -17532,11 +15350,11 @@
       <w:szCs w:val="32"/>
     </w:rPr>
   </w:style>
-  <w:style w:type="paragraph" w:styleId="Ttulo2">
+  <w:style w:type="paragraph" w:styleId="Heading2">
     <w:name w:val="heading 2"/>
     <w:basedOn w:val="Normal"/>
     <w:next w:val="Normal"/>
-    <w:link w:val="Ttulo2Char"/>
+    <w:link w:val="Heading2Char"/>
     <w:uiPriority w:val="9"/>
     <w:semiHidden/>
     <w:unhideWhenUsed/>
@@ -17555,11 +15373,11 @@
       <w:szCs w:val="26"/>
     </w:rPr>
   </w:style>
-  <w:style w:type="paragraph" w:styleId="Ttulo3">
+  <w:style w:type="paragraph" w:styleId="Heading3">
     <w:name w:val="heading 3"/>
     <w:basedOn w:val="Normal"/>
     <w:next w:val="Normal"/>
-    <w:link w:val="Ttulo3Char"/>
+    <w:link w:val="Heading3Char"/>
     <w:uiPriority w:val="9"/>
     <w:semiHidden/>
     <w:unhideWhenUsed/>
@@ -17578,11 +15396,11 @@
       <w:szCs w:val="24"/>
     </w:rPr>
   </w:style>
-  <w:style w:type="paragraph" w:styleId="Ttulo4">
+  <w:style w:type="paragraph" w:styleId="Heading4">
     <w:name w:val="heading 4"/>
     <w:basedOn w:val="Normal"/>
     <w:next w:val="Normal"/>
-    <w:link w:val="Ttulo4Char"/>
+    <w:link w:val="Heading4Char"/>
     <w:uiPriority w:val="9"/>
     <w:semiHidden/>
     <w:unhideWhenUsed/>
@@ -17601,13 +15419,13 @@
       <w:color w:val="2F5496" w:themeColor="accent1" w:themeShade="BF"/>
     </w:rPr>
   </w:style>
-  <w:style w:type="character" w:default="1" w:styleId="Fontepargpadro">
+  <w:style w:type="character" w:default="1" w:styleId="DefaultParagraphFont">
     <w:name w:val="Default Paragraph Font"/>
     <w:uiPriority w:val="1"/>
     <w:semiHidden/>
     <w:unhideWhenUsed/>
   </w:style>
-  <w:style w:type="table" w:default="1" w:styleId="Tabelanormal">
+  <w:style w:type="table" w:default="1" w:styleId="TableNormal">
     <w:name w:val="Normal Table"/>
     <w:uiPriority w:val="99"/>
     <w:semiHidden/>
@@ -17622,13 +15440,13 @@
       </w:tblCellMar>
     </w:tblPr>
   </w:style>
-  <w:style w:type="numbering" w:default="1" w:styleId="Semlista">
+  <w:style w:type="numbering" w:default="1" w:styleId="NoList">
     <w:name w:val="No List"/>
     <w:uiPriority w:val="99"/>
     <w:semiHidden/>
     <w:unhideWhenUsed/>
   </w:style>
-  <w:style w:type="paragraph" w:styleId="PargrafodaLista">
+  <w:style w:type="paragraph" w:styleId="ListParagraph">
     <w:name w:val="List Paragraph"/>
     <w:basedOn w:val="Normal"/>
     <w:uiPriority w:val="34"/>
@@ -17639,10 +15457,10 @@
       <w:contextualSpacing/>
     </w:pPr>
   </w:style>
-  <w:style w:type="paragraph" w:styleId="Cabealho">
+  <w:style w:type="paragraph" w:styleId="Header">
     <w:name w:val="header"/>
     <w:basedOn w:val="Normal"/>
-    <w:link w:val="CabealhoChar"/>
+    <w:link w:val="HeaderChar"/>
     <w:uiPriority w:val="99"/>
     <w:unhideWhenUsed/>
     <w:rsid w:val="003D492B"/>
@@ -17654,17 +15472,17 @@
       <w:spacing w:after="0" w:line="240" w:lineRule="auto"/>
     </w:pPr>
   </w:style>
-  <w:style w:type="character" w:customStyle="1" w:styleId="CabealhoChar">
-    <w:name w:val="Cabeçalho Char"/>
-    <w:basedOn w:val="Fontepargpadro"/>
-    <w:link w:val="Cabealho"/>
+  <w:style w:type="character" w:customStyle="1" w:styleId="HeaderChar">
+    <w:name w:val="Header Char"/>
+    <w:basedOn w:val="DefaultParagraphFont"/>
+    <w:link w:val="Header"/>
     <w:uiPriority w:val="99"/>
     <w:rsid w:val="003D492B"/>
   </w:style>
-  <w:style w:type="paragraph" w:styleId="Rodap">
+  <w:style w:type="paragraph" w:styleId="Footer">
     <w:name w:val="footer"/>
     <w:basedOn w:val="Normal"/>
-    <w:link w:val="RodapChar"/>
+    <w:link w:val="FooterChar"/>
     <w:uiPriority w:val="99"/>
     <w:unhideWhenUsed/>
     <w:rsid w:val="003D492B"/>
@@ -17676,16 +15494,16 @@
       <w:spacing w:after="0" w:line="240" w:lineRule="auto"/>
     </w:pPr>
   </w:style>
-  <w:style w:type="character" w:customStyle="1" w:styleId="RodapChar">
-    <w:name w:val="Rodapé Char"/>
-    <w:basedOn w:val="Fontepargpadro"/>
-    <w:link w:val="Rodap"/>
+  <w:style w:type="character" w:customStyle="1" w:styleId="FooterChar">
+    <w:name w:val="Footer Char"/>
+    <w:basedOn w:val="DefaultParagraphFont"/>
+    <w:link w:val="Footer"/>
     <w:uiPriority w:val="99"/>
     <w:rsid w:val="003D492B"/>
   </w:style>
   <w:style w:type="character" w:styleId="Hyperlink">
     <w:name w:val="Hyperlink"/>
-    <w:basedOn w:val="Fontepargpadro"/>
+    <w:basedOn w:val="DefaultParagraphFont"/>
     <w:uiPriority w:val="99"/>
     <w:unhideWhenUsed/>
     <w:rsid w:val="005614E8"/>
@@ -17694,9 +15512,9 @@
       <w:u w:val="single"/>
     </w:rPr>
   </w:style>
-  <w:style w:type="table" w:styleId="Tabelacomgrade">
+  <w:style w:type="table" w:styleId="TableGrid">
     <w:name w:val="Table Grid"/>
-    <w:basedOn w:val="Tabelanormal"/>
+    <w:basedOn w:val="TableNormal"/>
     <w:uiPriority w:val="39"/>
     <w:rsid w:val="000C42CE"/>
     <w:pPr>
@@ -17713,10 +15531,10 @@
       </w:tblBorders>
     </w:tblPr>
   </w:style>
-  <w:style w:type="character" w:customStyle="1" w:styleId="Ttulo1Char">
-    <w:name w:val="Título 1 Char"/>
-    <w:basedOn w:val="Fontepargpadro"/>
-    <w:link w:val="Ttulo1"/>
+  <w:style w:type="character" w:customStyle="1" w:styleId="Heading1Char">
+    <w:name w:val="Heading 1 Char"/>
+    <w:basedOn w:val="DefaultParagraphFont"/>
+    <w:link w:val="Heading1"/>
     <w:uiPriority w:val="9"/>
     <w:rsid w:val="00913A2F"/>
     <w:rPr>
@@ -17726,10 +15544,10 @@
       <w:szCs w:val="32"/>
     </w:rPr>
   </w:style>
-  <w:style w:type="character" w:customStyle="1" w:styleId="Ttulo2Char">
-    <w:name w:val="Título 2 Char"/>
-    <w:basedOn w:val="Fontepargpadro"/>
-    <w:link w:val="Ttulo2"/>
+  <w:style w:type="character" w:customStyle="1" w:styleId="Heading2Char">
+    <w:name w:val="Heading 2 Char"/>
+    <w:basedOn w:val="DefaultParagraphFont"/>
+    <w:link w:val="Heading2"/>
     <w:uiPriority w:val="9"/>
     <w:semiHidden/>
     <w:rsid w:val="00C13DC1"/>
@@ -17740,10 +15558,10 @@
       <w:szCs w:val="26"/>
     </w:rPr>
   </w:style>
-  <w:style w:type="character" w:customStyle="1" w:styleId="Ttulo3Char">
-    <w:name w:val="Título 3 Char"/>
-    <w:basedOn w:val="Fontepargpadro"/>
-    <w:link w:val="Ttulo3"/>
+  <w:style w:type="character" w:customStyle="1" w:styleId="Heading3Char">
+    <w:name w:val="Heading 3 Char"/>
+    <w:basedOn w:val="DefaultParagraphFont"/>
+    <w:link w:val="Heading3"/>
     <w:uiPriority w:val="9"/>
     <w:semiHidden/>
     <w:rsid w:val="00C13DC1"/>
@@ -17754,10 +15572,10 @@
       <w:szCs w:val="24"/>
     </w:rPr>
   </w:style>
-  <w:style w:type="character" w:customStyle="1" w:styleId="Ttulo4Char">
-    <w:name w:val="Título 4 Char"/>
-    <w:basedOn w:val="Fontepargpadro"/>
-    <w:link w:val="Ttulo4"/>
+  <w:style w:type="character" w:customStyle="1" w:styleId="Heading4Char">
+    <w:name w:val="Heading 4 Char"/>
+    <w:basedOn w:val="DefaultParagraphFont"/>
+    <w:link w:val="Heading4"/>
     <w:uiPriority w:val="9"/>
     <w:semiHidden/>
     <w:rsid w:val="00C13DC1"/>
@@ -17768,9 +15586,9 @@
       <w:color w:val="2F5496" w:themeColor="accent1" w:themeShade="BF"/>
     </w:rPr>
   </w:style>
-  <w:style w:type="paragraph" w:styleId="CabealhodoSumrio">
+  <w:style w:type="paragraph" w:styleId="TOCHeading">
     <w:name w:val="TOC Heading"/>
-    <w:basedOn w:val="Ttulo1"/>
+    <w:basedOn w:val="Heading1"/>
     <w:next w:val="Normal"/>
     <w:uiPriority w:val="39"/>
     <w:unhideWhenUsed/>
@@ -17783,7 +15601,7 @@
       <w:lang w:eastAsia="pt-BR"/>
     </w:rPr>
   </w:style>
-  <w:style w:type="paragraph" w:styleId="Sumrio1">
+  <w:style w:type="paragraph" w:styleId="TOC1">
     <w:name w:val="toc 1"/>
     <w:basedOn w:val="Normal"/>
     <w:next w:val="Normal"/>
@@ -17795,7 +15613,7 @@
       <w:spacing w:after="100"/>
     </w:pPr>
   </w:style>
-  <w:style w:type="paragraph" w:styleId="Sumrio2">
+  <w:style w:type="paragraph" w:styleId="TOC2">
     <w:name w:val="toc 2"/>
     <w:basedOn w:val="Normal"/>
     <w:next w:val="Normal"/>
@@ -17808,7 +15626,7 @@
       <w:ind w:left="220"/>
     </w:pPr>
   </w:style>
-  <w:style w:type="paragraph" w:styleId="Sumrio3">
+  <w:style w:type="paragraph" w:styleId="TOC3">
     <w:name w:val="toc 3"/>
     <w:basedOn w:val="Normal"/>
     <w:next w:val="Normal"/>
@@ -17821,9 +15639,9 @@
       <w:ind w:left="440"/>
     </w:pPr>
   </w:style>
-  <w:style w:type="character" w:styleId="TextodoEspaoReservado">
+  <w:style w:type="character" w:styleId="PlaceholderText">
     <w:name w:val="Placeholder Text"/>
-    <w:basedOn w:val="Fontepargpadro"/>
+    <w:basedOn w:val="DefaultParagraphFont"/>
     <w:uiPriority w:val="99"/>
     <w:semiHidden/>
     <w:rsid w:val="00095833"/>
@@ -17831,7 +15649,7 @@
       <w:color w:val="808080"/>
     </w:rPr>
   </w:style>
-  <w:style w:type="paragraph" w:styleId="SemEspaamento">
+  <w:style w:type="paragraph" w:styleId="NoSpacing">
     <w:name w:val="No Spacing"/>
     <w:uiPriority w:val="1"/>
     <w:qFormat/>
@@ -17840,10 +15658,10 @@
       <w:spacing w:after="0" w:line="240" w:lineRule="auto"/>
     </w:pPr>
   </w:style>
-  <w:style w:type="paragraph" w:styleId="Textodebalo">
+  <w:style w:type="paragraph" w:styleId="BalloonText">
     <w:name w:val="Balloon Text"/>
     <w:basedOn w:val="Normal"/>
-    <w:link w:val="TextodebaloChar"/>
+    <w:link w:val="BalloonTextChar"/>
     <w:uiPriority w:val="99"/>
     <w:semiHidden/>
     <w:unhideWhenUsed/>
@@ -17857,10 +15675,10 @@
       <w:szCs w:val="18"/>
     </w:rPr>
   </w:style>
-  <w:style w:type="character" w:customStyle="1" w:styleId="TextodebaloChar">
-    <w:name w:val="Texto de balão Char"/>
-    <w:basedOn w:val="Fontepargpadro"/>
-    <w:link w:val="Textodebalo"/>
+  <w:style w:type="character" w:customStyle="1" w:styleId="BalloonTextChar">
+    <w:name w:val="Balloon Text Char"/>
+    <w:basedOn w:val="DefaultParagraphFont"/>
+    <w:link w:val="BalloonText"/>
     <w:uiPriority w:val="99"/>
     <w:semiHidden/>
     <w:rsid w:val="0088490E"/>
@@ -17870,17 +15688,17 @@
       <w:szCs w:val="18"/>
     </w:rPr>
   </w:style>
-  <w:style w:type="character" w:styleId="Nmerodelinha">
+  <w:style w:type="character" w:styleId="LineNumber">
     <w:name w:val="line number"/>
-    <w:basedOn w:val="Fontepargpadro"/>
+    <w:basedOn w:val="DefaultParagraphFont"/>
     <w:uiPriority w:val="99"/>
     <w:semiHidden/>
     <w:unhideWhenUsed/>
     <w:rsid w:val="00FF11B5"/>
   </w:style>
-  <w:style w:type="character" w:styleId="HiperlinkVisitado">
+  <w:style w:type="character" w:styleId="FollowedHyperlink">
     <w:name w:val="FollowedHyperlink"/>
-    <w:basedOn w:val="Fontepargpadro"/>
+    <w:basedOn w:val="DefaultParagraphFont"/>
     <w:uiPriority w:val="99"/>
     <w:semiHidden/>
     <w:unhideWhenUsed/>
@@ -18193,7 +16011,7 @@
 </file>
 
 <file path=customXml/itemProps1.xml><?xml version="1.0" encoding="utf-8"?>
-<ds:datastoreItem xmlns:ds="http://schemas.openxmlformats.org/officeDocument/2006/customXml" ds:itemID="{6AFB58FE-DF57-4D93-84F1-C88FEFFD4BE6}">
+<ds:datastoreItem xmlns:ds="http://schemas.openxmlformats.org/officeDocument/2006/customXml" ds:itemID="{536BC740-0EC7-4C64-A164-566615537C3F}">
   <ds:schemaRefs>
     <ds:schemaRef ds:uri="http://schemas.openxmlformats.org/officeDocument/2006/bibliography"/>
   </ds:schemaRefs>

</xml_diff>